<commit_message>
Spring Boot added and stuff for spring boot developed to test it
</commit_message>
<xml_diff>
--- a/family_planner/docs/specification.docx
+++ b/family_planner/docs/specification.docx
@@ -548,8 +548,6 @@
               </w:rPr>
               <w:t>Add food</w:t>
             </w:r>
-            <w:bookmarkStart w:id="0" w:name="_GoBack"/>
-            <w:bookmarkEnd w:id="0"/>
           </w:p>
         </w:tc>
         <w:tc>
@@ -1280,78 +1278,7 @@
         <mc:AlternateContent>
           <mc:Choice Requires="wps">
             <w:drawing>
-              <wp:anchor distT="0" distB="0" distL="114300" distR="114300" simplePos="0" relativeHeight="251662336" behindDoc="0" locked="0" layoutInCell="1" allowOverlap="1" wp14:anchorId="061FE8FC" wp14:editId="1139BE80">
-                <wp:simplePos x="0" y="0"/>
-                <wp:positionH relativeFrom="column">
-                  <wp:posOffset>1212850</wp:posOffset>
-                </wp:positionH>
-                <wp:positionV relativeFrom="paragraph">
-                  <wp:posOffset>2352675</wp:posOffset>
-                </wp:positionV>
-                <wp:extent cx="589915" cy="697865"/>
-                <wp:effectExtent l="0" t="0" r="19685" b="26035"/>
-                <wp:wrapNone/>
-                <wp:docPr id="5" name="Flowchart: Magnetic Disk 5"/>
-                <wp:cNvGraphicFramePr/>
-                <a:graphic xmlns:a="http://schemas.openxmlformats.org/drawingml/2006/main">
-                  <a:graphicData uri="http://schemas.microsoft.com/office/word/2010/wordprocessingShape">
-                    <wps:wsp>
-                      <wps:cNvSpPr/>
-                      <wps:spPr>
-                        <a:xfrm>
-                          <a:off x="0" y="0"/>
-                          <a:ext cx="589915" cy="697865"/>
-                        </a:xfrm>
-                        <a:prstGeom prst="flowChartMagneticDisk">
-                          <a:avLst/>
-                        </a:prstGeom>
-                        <a:ln w="9525"/>
-                      </wps:spPr>
-                      <wps:style>
-                        <a:lnRef idx="2">
-                          <a:schemeClr val="dk1"/>
-                        </a:lnRef>
-                        <a:fillRef idx="1">
-                          <a:schemeClr val="lt1"/>
-                        </a:fillRef>
-                        <a:effectRef idx="0">
-                          <a:schemeClr val="dk1"/>
-                        </a:effectRef>
-                        <a:fontRef idx="minor">
-                          <a:schemeClr val="dk1"/>
-                        </a:fontRef>
-                      </wps:style>
-                      <wps:bodyPr rot="0" spcFirstLastPara="0" vertOverflow="overflow" horzOverflow="overflow" vert="horz" wrap="square" lIns="91440" tIns="45720" rIns="91440" bIns="45720" numCol="1" spcCol="0" rtlCol="0" fromWordArt="0" anchor="ctr" anchorCtr="0" forceAA="0" compatLnSpc="1">
-                        <a:prstTxWarp prst="textNoShape">
-                          <a:avLst/>
-                        </a:prstTxWarp>
-                        <a:noAutofit/>
-                      </wps:bodyPr>
-                    </wps:wsp>
-                  </a:graphicData>
-                </a:graphic>
-              </wp:anchor>
-            </w:drawing>
-          </mc:Choice>
-          <mc:Fallback>
-            <w:pict>
-              <v:shapetype id="_x0000_t132" coordsize="21600,21600" o:spt="132" path="m10800,qx,3391l,18209qy10800,21600,21600,18209l21600,3391qy10800,xem,3391nfqy10800,6782,21600,3391e">
-                <v:path o:extrusionok="f" gradientshapeok="t" o:connecttype="custom" o:connectlocs="10800,6782;10800,0;0,10800;10800,21600;21600,10800" o:connectangles="270,270,180,90,0" textboxrect="0,6782,21600,18209"/>
-              </v:shapetype>
-              <v:shape id="Flowchart: Magnetic Disk 5" o:spid="_x0000_s1026" type="#_x0000_t132" style="position:absolute;margin-left:95.5pt;margin-top:185.25pt;width:46.45pt;height:54.95pt;z-index:251662336;visibility:visible;mso-wrap-style:square;mso-wrap-distance-left:9pt;mso-wrap-distance-top:0;mso-wrap-distance-right:9pt;mso-wrap-distance-bottom:0;mso-position-horizontal:absolute;mso-position-horizontal-relative:text;mso-position-vertical:absolute;mso-position-vertical-relative:text;v-text-anchor:middle" o:gfxdata="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" fillcolor="white [3201]" strokecolor="black [3200]"/>
-            </w:pict>
-          </mc:Fallback>
-        </mc:AlternateContent>
-      </w:r>
-      <w:r>
-        <w:rPr>
-          <w:noProof/>
-          <w:lang w:val="de-DE" w:eastAsia="de-DE"/>
-        </w:rPr>
-        <mc:AlternateContent>
-          <mc:Choice Requires="wps">
-            <w:drawing>
-              <wp:anchor distT="0" distB="0" distL="114300" distR="114300" simplePos="0" relativeHeight="251665408" behindDoc="0" locked="0" layoutInCell="1" allowOverlap="1" wp14:anchorId="52C879F4" wp14:editId="6FFB7701">
+              <wp:anchor distT="0" distB="0" distL="114300" distR="114300" simplePos="0" relativeHeight="251665408" behindDoc="0" locked="0" layoutInCell="1" allowOverlap="1" wp14:anchorId="268DFAAD" wp14:editId="2FD68ECC">
                 <wp:simplePos x="0" y="0"/>
                 <wp:positionH relativeFrom="column">
                   <wp:posOffset>323850</wp:posOffset>
@@ -1468,7 +1395,7 @@
         <mc:AlternateContent>
           <mc:Choice Requires="wps">
             <w:drawing>
-              <wp:anchor distT="0" distB="0" distL="114300" distR="114300" simplePos="0" relativeHeight="251659264" behindDoc="0" locked="0" layoutInCell="1" allowOverlap="1" wp14:anchorId="14615A50" wp14:editId="75D26469">
+              <wp:anchor distT="0" distB="0" distL="114300" distR="114300" simplePos="0" relativeHeight="251659264" behindDoc="0" locked="0" layoutInCell="1" allowOverlap="1" wp14:anchorId="5530FAAE" wp14:editId="530DC57E">
                 <wp:simplePos x="0" y="0"/>
                 <wp:positionH relativeFrom="column">
                   <wp:posOffset>324485</wp:posOffset>
@@ -1525,28 +1452,18 @@
                                 <w:lang w:val="de-DE"/>
                               </w:rPr>
                             </w:pPr>
-                            <w:proofErr w:type="spellStart"/>
                             <w:r>
                               <w:rPr>
                                 <w:lang w:val="de-DE"/>
                               </w:rPr>
-                              <w:t>Meals</w:t>
+                              <w:t>m</w:t>
                             </w:r>
-                            <w:proofErr w:type="spellEnd"/>
                             <w:r>
                               <w:rPr>
                                 <w:lang w:val="de-DE"/>
                               </w:rPr>
-                              <w:t xml:space="preserve"> </w:t>
+                              <w:t>eals service</w:t>
                             </w:r>
-                            <w:proofErr w:type="spellStart"/>
-                            <w:r>
-                              <w:rPr>
-                                <w:lang w:val="de-DE"/>
-                              </w:rPr>
-                              <w:t>service</w:t>
-                            </w:r>
-                            <w:proofErr w:type="spellEnd"/>
                           </w:p>
                         </w:txbxContent>
                       </wps:txbx>
@@ -1583,7 +1500,13 @@
                         <w:rPr>
                           <w:lang w:val="de-DE"/>
                         </w:rPr>
-                        <w:t>Meals service</w:t>
+                        <w:t>m</w:t>
+                      </w:r>
+                      <w:r>
+                        <w:rPr>
+                          <w:lang w:val="de-DE"/>
+                        </w:rPr>
+                        <w:t>eals service</w:t>
                       </w:r>
                     </w:p>
                   </w:txbxContent>
@@ -1601,7 +1524,7 @@
         <mc:AlternateContent>
           <mc:Choice Requires="wps">
             <w:drawing>
-              <wp:anchor distT="0" distB="0" distL="114300" distR="114300" simplePos="0" relativeHeight="251661312" behindDoc="0" locked="0" layoutInCell="1" allowOverlap="1" wp14:anchorId="3E6BEFF0" wp14:editId="4DE09DF5">
+              <wp:anchor distT="0" distB="0" distL="114300" distR="114300" simplePos="0" relativeHeight="251661312" behindDoc="0" locked="0" layoutInCell="1" allowOverlap="1" wp14:anchorId="525E5C46" wp14:editId="0906B9AE">
                 <wp:simplePos x="0" y="0"/>
                 <wp:positionH relativeFrom="column">
                   <wp:posOffset>1728470</wp:posOffset>
@@ -1658,28 +1581,18 @@
                                 <w:lang w:val="de-DE"/>
                               </w:rPr>
                             </w:pPr>
-                            <w:proofErr w:type="spellStart"/>
                             <w:r>
                               <w:rPr>
                                 <w:lang w:val="de-DE"/>
                               </w:rPr>
-                              <w:t>Planner</w:t>
+                              <w:t>plan</w:t>
                             </w:r>
-                            <w:proofErr w:type="spellEnd"/>
                             <w:r>
                               <w:rPr>
                                 <w:lang w:val="de-DE"/>
                               </w:rPr>
-                              <w:t xml:space="preserve"> </w:t>
+                              <w:t xml:space="preserve"> service</w:t>
                             </w:r>
-                            <w:proofErr w:type="spellStart"/>
-                            <w:r>
-                              <w:rPr>
-                                <w:lang w:val="de-DE"/>
-                              </w:rPr>
-                              <w:t>service</w:t>
-                            </w:r>
-                            <w:proofErr w:type="spellEnd"/>
                           </w:p>
                         </w:txbxContent>
                       </wps:txbx>
@@ -1716,7 +1629,13 @@
                         <w:rPr>
                           <w:lang w:val="de-DE"/>
                         </w:rPr>
-                        <w:t>Planner service</w:t>
+                        <w:t>plan</w:t>
+                      </w:r>
+                      <w:r>
+                        <w:rPr>
+                          <w:lang w:val="de-DE"/>
+                        </w:rPr>
+                        <w:t xml:space="preserve"> service</w:t>
                       </w:r>
                     </w:p>
                   </w:txbxContent>
@@ -1734,163 +1653,7 @@
         <mc:AlternateContent>
           <mc:Choice Requires="wps">
             <w:drawing>
-              <wp:anchor distT="0" distB="0" distL="114300" distR="114300" simplePos="0" relativeHeight="251663360" behindDoc="0" locked="0" layoutInCell="1" allowOverlap="1" wp14:anchorId="40114D4B" wp14:editId="72CEFFAC">
-                <wp:simplePos x="0" y="0"/>
-                <wp:positionH relativeFrom="column">
-                  <wp:posOffset>855980</wp:posOffset>
-                </wp:positionH>
-                <wp:positionV relativeFrom="paragraph">
-                  <wp:posOffset>1854200</wp:posOffset>
-                </wp:positionV>
-                <wp:extent cx="631190" cy="497840"/>
-                <wp:effectExtent l="0" t="0" r="73660" b="54610"/>
-                <wp:wrapNone/>
-                <wp:docPr id="6" name="Straight Arrow Connector 6"/>
-                <wp:cNvGraphicFramePr/>
-                <a:graphic xmlns:a="http://schemas.openxmlformats.org/drawingml/2006/main">
-                  <a:graphicData uri="http://schemas.microsoft.com/office/word/2010/wordprocessingShape">
-                    <wps:wsp>
-                      <wps:cNvCnPr/>
-                      <wps:spPr>
-                        <a:xfrm>
-                          <a:off x="0" y="0"/>
-                          <a:ext cx="631190" cy="497840"/>
-                        </a:xfrm>
-                        <a:prstGeom prst="straightConnector1">
-                          <a:avLst/>
-                        </a:prstGeom>
-                        <a:ln>
-                          <a:solidFill>
-                            <a:schemeClr val="tx1"/>
-                          </a:solidFill>
-                          <a:tailEnd type="arrow"/>
-                        </a:ln>
-                      </wps:spPr>
-                      <wps:style>
-                        <a:lnRef idx="1">
-                          <a:schemeClr val="accent1"/>
-                        </a:lnRef>
-                        <a:fillRef idx="0">
-                          <a:schemeClr val="accent1"/>
-                        </a:fillRef>
-                        <a:effectRef idx="0">
-                          <a:schemeClr val="accent1"/>
-                        </a:effectRef>
-                        <a:fontRef idx="minor">
-                          <a:schemeClr val="tx1"/>
-                        </a:fontRef>
-                      </wps:style>
-                      <wps:bodyPr/>
-                    </wps:wsp>
-                  </a:graphicData>
-                </a:graphic>
-                <wp14:sizeRelH relativeFrom="margin">
-                  <wp14:pctWidth>0</wp14:pctWidth>
-                </wp14:sizeRelH>
-                <wp14:sizeRelV relativeFrom="margin">
-                  <wp14:pctHeight>0</wp14:pctHeight>
-                </wp14:sizeRelV>
-              </wp:anchor>
-            </w:drawing>
-          </mc:Choice>
-          <mc:Fallback>
-            <w:pict>
-              <v:shapetype id="_x0000_t32" coordsize="21600,21600" o:spt="32" o:oned="t" path="m,l21600,21600e" filled="f">
-                <v:path arrowok="t" fillok="f" o:connecttype="none"/>
-                <o:lock v:ext="edit" shapetype="t"/>
-              </v:shapetype>
-              <v:shape id="Straight Arrow Connector 6" o:spid="_x0000_s1026" type="#_x0000_t32" style="position:absolute;margin-left:67.4pt;margin-top:146pt;width:49.7pt;height:39.2pt;z-index:251663360;visibility:visible;mso-wrap-style:square;mso-width-percent:0;mso-height-percent:0;mso-wrap-distance-left:9pt;mso-wrap-distance-top:0;mso-wrap-distance-right:9pt;mso-wrap-distance-bottom:0;mso-position-horizontal:absolute;mso-position-horizontal-relative:text;mso-position-vertical:absolute;mso-position-vertical-relative:text;mso-width-percent:0;mso-height-percent:0;mso-width-relative:margin;mso-height-relative:margin" o:gfxdata="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" strokecolor="black [3213]">
-                <v:stroke endarrow="open"/>
-              </v:shape>
-            </w:pict>
-          </mc:Fallback>
-        </mc:AlternateContent>
-      </w:r>
-      <w:r>
-        <w:rPr>
-          <w:noProof/>
-          <w:lang w:val="de-DE" w:eastAsia="de-DE"/>
-        </w:rPr>
-        <mc:AlternateContent>
-          <mc:Choice Requires="wps">
-            <w:drawing>
-              <wp:anchor distT="0" distB="0" distL="114300" distR="114300" simplePos="0" relativeHeight="251664384" behindDoc="0" locked="0" layoutInCell="1" allowOverlap="1" wp14:anchorId="63DC0325" wp14:editId="0A719AB4">
-                <wp:simplePos x="0" y="0"/>
-                <wp:positionH relativeFrom="column">
-                  <wp:posOffset>1487805</wp:posOffset>
-                </wp:positionH>
-                <wp:positionV relativeFrom="paragraph">
-                  <wp:posOffset>1854200</wp:posOffset>
-                </wp:positionV>
-                <wp:extent cx="797560" cy="497840"/>
-                <wp:effectExtent l="38100" t="0" r="21590" b="54610"/>
-                <wp:wrapNone/>
-                <wp:docPr id="7" name="Straight Arrow Connector 7"/>
-                <wp:cNvGraphicFramePr/>
-                <a:graphic xmlns:a="http://schemas.openxmlformats.org/drawingml/2006/main">
-                  <a:graphicData uri="http://schemas.microsoft.com/office/word/2010/wordprocessingShape">
-                    <wps:wsp>
-                      <wps:cNvCnPr/>
-                      <wps:spPr>
-                        <a:xfrm flipH="1">
-                          <a:off x="0" y="0"/>
-                          <a:ext cx="797560" cy="497840"/>
-                        </a:xfrm>
-                        <a:prstGeom prst="straightConnector1">
-                          <a:avLst/>
-                        </a:prstGeom>
-                        <a:ln>
-                          <a:solidFill>
-                            <a:schemeClr val="tx1"/>
-                          </a:solidFill>
-                          <a:tailEnd type="arrow"/>
-                        </a:ln>
-                      </wps:spPr>
-                      <wps:style>
-                        <a:lnRef idx="1">
-                          <a:schemeClr val="accent1"/>
-                        </a:lnRef>
-                        <a:fillRef idx="0">
-                          <a:schemeClr val="accent1"/>
-                        </a:fillRef>
-                        <a:effectRef idx="0">
-                          <a:schemeClr val="accent1"/>
-                        </a:effectRef>
-                        <a:fontRef idx="minor">
-                          <a:schemeClr val="tx1"/>
-                        </a:fontRef>
-                      </wps:style>
-                      <wps:bodyPr/>
-                    </wps:wsp>
-                  </a:graphicData>
-                </a:graphic>
-                <wp14:sizeRelH relativeFrom="margin">
-                  <wp14:pctWidth>0</wp14:pctWidth>
-                </wp14:sizeRelH>
-                <wp14:sizeRelV relativeFrom="margin">
-                  <wp14:pctHeight>0</wp14:pctHeight>
-                </wp14:sizeRelV>
-              </wp:anchor>
-            </w:drawing>
-          </mc:Choice>
-          <mc:Fallback>
-            <w:pict>
-              <v:shape id="Straight Arrow Connector 7" o:spid="_x0000_s1026" type="#_x0000_t32" style="position:absolute;margin-left:117.15pt;margin-top:146pt;width:62.8pt;height:39.2pt;flip:x;z-index:251664384;visibility:visible;mso-wrap-style:square;mso-width-percent:0;mso-height-percent:0;mso-wrap-distance-left:9pt;mso-wrap-distance-top:0;mso-wrap-distance-right:9pt;mso-wrap-distance-bottom:0;mso-position-horizontal:absolute;mso-position-horizontal-relative:text;mso-position-vertical:absolute;mso-position-vertical-relative:text;mso-width-percent:0;mso-height-percent:0;mso-width-relative:margin;mso-height-relative:margin" o:gfxdata="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" strokecolor="black [3213]">
-                <v:stroke endarrow="open"/>
-              </v:shape>
-            </w:pict>
-          </mc:Fallback>
-        </mc:AlternateContent>
-      </w:r>
-      <w:r>
-        <w:rPr>
-          <w:noProof/>
-          <w:lang w:val="de-DE" w:eastAsia="de-DE"/>
-        </w:rPr>
-        <mc:AlternateContent>
-          <mc:Choice Requires="wps">
-            <w:drawing>
-              <wp:anchor distT="0" distB="0" distL="114300" distR="114300" simplePos="0" relativeHeight="251666432" behindDoc="0" locked="0" layoutInCell="1" allowOverlap="1" wp14:anchorId="2CD95EF8" wp14:editId="2A1D236A">
+              <wp:anchor distT="0" distB="0" distL="114300" distR="114300" simplePos="0" relativeHeight="251666432" behindDoc="0" locked="0" layoutInCell="1" allowOverlap="1" wp14:anchorId="336FC33F" wp14:editId="61A2185C">
                 <wp:simplePos x="0" y="0"/>
                 <wp:positionH relativeFrom="column">
                   <wp:posOffset>797560</wp:posOffset>
@@ -1945,6 +1708,10 @@
           </mc:Choice>
           <mc:Fallback>
             <w:pict>
+              <v:shapetype id="_x0000_t32" coordsize="21600,21600" o:spt="32" o:oned="t" path="m,l21600,21600e" filled="f">
+                <v:path arrowok="t" fillok="f" o:connecttype="none"/>
+                <o:lock v:ext="edit" shapetype="t"/>
+              </v:shapetype>
               <v:shape id="Straight Arrow Connector 9" o:spid="_x0000_s1026" type="#_x0000_t32" style="position:absolute;margin-left:62.8pt;margin-top:79.25pt;width:0;height:43.85pt;z-index:251666432;visibility:visible;mso-wrap-style:square;mso-wrap-distance-left:9pt;mso-wrap-distance-top:0;mso-wrap-distance-right:9pt;mso-wrap-distance-bottom:0;mso-position-horizontal:absolute;mso-position-horizontal-relative:text;mso-position-vertical:absolute;mso-position-vertical-relative:text" o:gfxdata="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" strokecolor="black [3213]">
                 <v:stroke endarrow="open"/>
               </v:shape>
@@ -1960,7 +1727,7 @@
         <mc:AlternateContent>
           <mc:Choice Requires="wps">
             <w:drawing>
-              <wp:anchor distT="0" distB="0" distL="114300" distR="114300" simplePos="0" relativeHeight="251667456" behindDoc="0" locked="0" layoutInCell="1" allowOverlap="1" wp14:anchorId="0BD700C1" wp14:editId="52449A1E">
+              <wp:anchor distT="0" distB="0" distL="114300" distR="114300" simplePos="0" relativeHeight="251667456" behindDoc="0" locked="0" layoutInCell="1" allowOverlap="1" wp14:anchorId="228D5E69" wp14:editId="246BA595">
                 <wp:simplePos x="0" y="0"/>
                 <wp:positionH relativeFrom="column">
                   <wp:posOffset>2285365</wp:posOffset>
@@ -2039,7 +1806,7 @@
         <mc:AlternateContent>
           <mc:Choice Requires="wps">
             <w:drawing>
-              <wp:anchor distT="0" distB="0" distL="114300" distR="114300" simplePos="0" relativeHeight="251670528" behindDoc="0" locked="0" layoutInCell="1" allowOverlap="1" wp14:anchorId="768AA938" wp14:editId="408ABF0E">
+              <wp:anchor distT="0" distB="0" distL="114300" distR="114300" simplePos="0" relativeHeight="251670528" behindDoc="0" locked="0" layoutInCell="1" allowOverlap="1" wp14:anchorId="50BC0AE3" wp14:editId="58FA846C">
                 <wp:simplePos x="0" y="0"/>
                 <wp:positionH relativeFrom="column">
                   <wp:posOffset>1755198</wp:posOffset>
@@ -2094,14 +1861,12 @@
                                 <w:lang w:val="de-DE"/>
                               </w:rPr>
                             </w:pPr>
-                            <w:proofErr w:type="spellStart"/>
                             <w:r>
                               <w:rPr>
                                 <w:lang w:val="de-DE"/>
                               </w:rPr>
                               <w:t>json</w:t>
                             </w:r>
-                            <w:proofErr w:type="spellEnd"/>
                           </w:p>
                         </w:txbxContent>
                       </wps:txbx>
@@ -2156,7 +1921,7 @@
         <mc:AlternateContent>
           <mc:Choice Requires="wps">
             <w:drawing>
-              <wp:anchor distT="0" distB="0" distL="114300" distR="114300" simplePos="0" relativeHeight="251668480" behindDoc="0" locked="0" layoutInCell="1" allowOverlap="1" wp14:anchorId="6E384EBF" wp14:editId="0131F871">
+              <wp:anchor distT="0" distB="0" distL="114300" distR="114300" simplePos="0" relativeHeight="251668480" behindDoc="0" locked="0" layoutInCell="1" allowOverlap="1" wp14:anchorId="1DB71AE6" wp14:editId="148FA01B">
                 <wp:simplePos x="0" y="0"/>
                 <wp:positionH relativeFrom="column">
                   <wp:posOffset>265430</wp:posOffset>
@@ -2211,14 +1976,12 @@
                                 <w:lang w:val="de-DE"/>
                               </w:rPr>
                             </w:pPr>
-                            <w:proofErr w:type="spellStart"/>
                             <w:r>
                               <w:rPr>
                                 <w:lang w:val="de-DE"/>
                               </w:rPr>
                               <w:t>json</w:t>
                             </w:r>
-                            <w:proofErr w:type="spellEnd"/>
                           </w:p>
                         </w:txbxContent>
                       </wps:txbx>
@@ -2275,7 +2038,7 @@
         <mc:AlternateContent>
           <mc:Choice Requires="wps">
             <w:drawing>
-              <wp:anchor distT="0" distB="0" distL="114300" distR="114300" simplePos="0" relativeHeight="251671552" behindDoc="0" locked="0" layoutInCell="1" allowOverlap="1">
+              <wp:anchor distT="0" distB="0" distL="114300" distR="114300" simplePos="0" relativeHeight="251671552" behindDoc="0" locked="0" layoutInCell="1" allowOverlap="1" wp14:anchorId="64FDE846" wp14:editId="7BC4B5AB">
                 <wp:simplePos x="0" y="0"/>
                 <wp:positionH relativeFrom="column">
                   <wp:posOffset>1354455</wp:posOffset>
@@ -2337,8 +2100,301 @@
       </w:r>
     </w:p>
     <w:p/>
-    <w:p/>
-    <w:p/>
+    <w:p>
+      <w:r>
+        <w:rPr>
+          <w:noProof/>
+          <w:lang w:val="de-DE" w:eastAsia="de-DE"/>
+        </w:rPr>
+        <mc:AlternateContent>
+          <mc:Choice Requires="wps">
+            <w:drawing>
+              <wp:anchor distT="0" distB="0" distL="114300" distR="114300" simplePos="0" relativeHeight="251664384" behindDoc="0" locked="0" layoutInCell="1" allowOverlap="1" wp14:anchorId="66D052C4" wp14:editId="61042668">
+                <wp:simplePos x="0" y="0"/>
+                <wp:positionH relativeFrom="column">
+                  <wp:posOffset>2277572</wp:posOffset>
+                </wp:positionH>
+                <wp:positionV relativeFrom="paragraph">
+                  <wp:posOffset>26728</wp:posOffset>
+                </wp:positionV>
+                <wp:extent cx="115" cy="465512"/>
+                <wp:effectExtent l="95250" t="0" r="76200" b="48895"/>
+                <wp:wrapNone/>
+                <wp:docPr id="7" name="Straight Arrow Connector 7"/>
+                <wp:cNvGraphicFramePr/>
+                <a:graphic xmlns:a="http://schemas.openxmlformats.org/drawingml/2006/main">
+                  <a:graphicData uri="http://schemas.microsoft.com/office/word/2010/wordprocessingShape">
+                    <wps:wsp>
+                      <wps:cNvCnPr/>
+                      <wps:spPr>
+                        <a:xfrm>
+                          <a:off x="0" y="0"/>
+                          <a:ext cx="115" cy="465512"/>
+                        </a:xfrm>
+                        <a:prstGeom prst="straightConnector1">
+                          <a:avLst/>
+                        </a:prstGeom>
+                        <a:ln>
+                          <a:solidFill>
+                            <a:schemeClr val="tx1"/>
+                          </a:solidFill>
+                          <a:tailEnd type="arrow"/>
+                        </a:ln>
+                      </wps:spPr>
+                      <wps:style>
+                        <a:lnRef idx="1">
+                          <a:schemeClr val="accent1"/>
+                        </a:lnRef>
+                        <a:fillRef idx="0">
+                          <a:schemeClr val="accent1"/>
+                        </a:fillRef>
+                        <a:effectRef idx="0">
+                          <a:schemeClr val="accent1"/>
+                        </a:effectRef>
+                        <a:fontRef idx="minor">
+                          <a:schemeClr val="tx1"/>
+                        </a:fontRef>
+                      </wps:style>
+                      <wps:bodyPr/>
+                    </wps:wsp>
+                  </a:graphicData>
+                </a:graphic>
+                <wp14:sizeRelH relativeFrom="margin">
+                  <wp14:pctWidth>0</wp14:pctWidth>
+                </wp14:sizeRelH>
+                <wp14:sizeRelV relativeFrom="margin">
+                  <wp14:pctHeight>0</wp14:pctHeight>
+                </wp14:sizeRelV>
+              </wp:anchor>
+            </w:drawing>
+          </mc:Choice>
+          <mc:Fallback>
+            <w:pict>
+              <v:shape id="Straight Arrow Connector 7" o:spid="_x0000_s1026" type="#_x0000_t32" style="position:absolute;margin-left:179.35pt;margin-top:2.1pt;width:0;height:36.65pt;z-index:251664384;visibility:visible;mso-wrap-style:square;mso-width-percent:0;mso-height-percent:0;mso-wrap-distance-left:9pt;mso-wrap-distance-top:0;mso-wrap-distance-right:9pt;mso-wrap-distance-bottom:0;mso-position-horizontal:absolute;mso-position-horizontal-relative:text;mso-position-vertical:absolute;mso-position-vertical-relative:text;mso-width-percent:0;mso-height-percent:0;mso-width-relative:margin;mso-height-relative:margin" o:gfxdata="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" strokecolor="black [3213]">
+                <v:stroke endarrow="open"/>
+              </v:shape>
+            </w:pict>
+          </mc:Fallback>
+        </mc:AlternateContent>
+      </w:r>
+      <w:r>
+        <w:rPr>
+          <w:noProof/>
+          <w:lang w:val="de-DE" w:eastAsia="de-DE"/>
+        </w:rPr>
+        <mc:AlternateContent>
+          <mc:Choice Requires="wps">
+            <w:drawing>
+              <wp:anchor distT="0" distB="0" distL="114300" distR="114300" simplePos="0" relativeHeight="251663360" behindDoc="0" locked="0" layoutInCell="1" allowOverlap="1" wp14:anchorId="3DD97A91" wp14:editId="5B3FE0E5">
+                <wp:simplePos x="0" y="0"/>
+                <wp:positionH relativeFrom="column">
+                  <wp:posOffset>855749</wp:posOffset>
+                </wp:positionH>
+                <wp:positionV relativeFrom="paragraph">
+                  <wp:posOffset>43353</wp:posOffset>
+                </wp:positionV>
+                <wp:extent cx="0" cy="497840"/>
+                <wp:effectExtent l="95250" t="0" r="57150" b="54610"/>
+                <wp:wrapNone/>
+                <wp:docPr id="6" name="Straight Arrow Connector 6"/>
+                <wp:cNvGraphicFramePr/>
+                <a:graphic xmlns:a="http://schemas.openxmlformats.org/drawingml/2006/main">
+                  <a:graphicData uri="http://schemas.microsoft.com/office/word/2010/wordprocessingShape">
+                    <wps:wsp>
+                      <wps:cNvCnPr/>
+                      <wps:spPr>
+                        <a:xfrm>
+                          <a:off x="0" y="0"/>
+                          <a:ext cx="0" cy="497840"/>
+                        </a:xfrm>
+                        <a:prstGeom prst="straightConnector1">
+                          <a:avLst/>
+                        </a:prstGeom>
+                        <a:ln>
+                          <a:solidFill>
+                            <a:schemeClr val="tx1"/>
+                          </a:solidFill>
+                          <a:tailEnd type="arrow"/>
+                        </a:ln>
+                      </wps:spPr>
+                      <wps:style>
+                        <a:lnRef idx="1">
+                          <a:schemeClr val="accent1"/>
+                        </a:lnRef>
+                        <a:fillRef idx="0">
+                          <a:schemeClr val="accent1"/>
+                        </a:fillRef>
+                        <a:effectRef idx="0">
+                          <a:schemeClr val="accent1"/>
+                        </a:effectRef>
+                        <a:fontRef idx="minor">
+                          <a:schemeClr val="tx1"/>
+                        </a:fontRef>
+                      </wps:style>
+                      <wps:bodyPr/>
+                    </wps:wsp>
+                  </a:graphicData>
+                </a:graphic>
+                <wp14:sizeRelH relativeFrom="margin">
+                  <wp14:pctWidth>0</wp14:pctWidth>
+                </wp14:sizeRelH>
+                <wp14:sizeRelV relativeFrom="margin">
+                  <wp14:pctHeight>0</wp14:pctHeight>
+                </wp14:sizeRelV>
+              </wp:anchor>
+            </w:drawing>
+          </mc:Choice>
+          <mc:Fallback>
+            <w:pict>
+              <v:shape id="Straight Arrow Connector 6" o:spid="_x0000_s1026" type="#_x0000_t32" style="position:absolute;margin-left:67.4pt;margin-top:3.4pt;width:0;height:39.2pt;z-index:251663360;visibility:visible;mso-wrap-style:square;mso-width-percent:0;mso-height-percent:0;mso-wrap-distance-left:9pt;mso-wrap-distance-top:0;mso-wrap-distance-right:9pt;mso-wrap-distance-bottom:0;mso-position-horizontal:absolute;mso-position-horizontal-relative:text;mso-position-vertical:absolute;mso-position-vertical-relative:text;mso-width-percent:0;mso-height-percent:0;mso-width-relative:margin;mso-height-relative:margin" o:gfxdata="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" strokecolor="black [3213]">
+                <v:stroke endarrow="open"/>
+              </v:shape>
+            </w:pict>
+          </mc:Fallback>
+        </mc:AlternateContent>
+      </w:r>
+    </w:p>
+    <w:p>
+      <w:r>
+        <w:rPr>
+          <w:noProof/>
+          <w:lang w:val="de-DE" w:eastAsia="de-DE"/>
+        </w:rPr>
+        <mc:AlternateContent>
+          <mc:Choice Requires="wps">
+            <w:drawing>
+              <wp:anchor distT="0" distB="0" distL="114300" distR="114300" simplePos="0" relativeHeight="251673600" behindDoc="0" locked="0" layoutInCell="1" allowOverlap="1" wp14:anchorId="71C38421" wp14:editId="74B0DAB9">
+                <wp:simplePos x="0" y="0"/>
+                <wp:positionH relativeFrom="column">
+                  <wp:posOffset>2028652</wp:posOffset>
+                </wp:positionH>
+                <wp:positionV relativeFrom="paragraph">
+                  <wp:posOffset>169545</wp:posOffset>
+                </wp:positionV>
+                <wp:extent cx="589915" cy="697865"/>
+                <wp:effectExtent l="0" t="0" r="19685" b="26035"/>
+                <wp:wrapNone/>
+                <wp:docPr id="4" name="Flowchart: Magnetic Disk 4"/>
+                <wp:cNvGraphicFramePr/>
+                <a:graphic xmlns:a="http://schemas.openxmlformats.org/drawingml/2006/main">
+                  <a:graphicData uri="http://schemas.microsoft.com/office/word/2010/wordprocessingShape">
+                    <wps:wsp>
+                      <wps:cNvSpPr/>
+                      <wps:spPr>
+                        <a:xfrm>
+                          <a:off x="0" y="0"/>
+                          <a:ext cx="589915" cy="697865"/>
+                        </a:xfrm>
+                        <a:prstGeom prst="flowChartMagneticDisk">
+                          <a:avLst/>
+                        </a:prstGeom>
+                        <a:ln w="9525"/>
+                      </wps:spPr>
+                      <wps:style>
+                        <a:lnRef idx="2">
+                          <a:schemeClr val="dk1"/>
+                        </a:lnRef>
+                        <a:fillRef idx="1">
+                          <a:schemeClr val="lt1"/>
+                        </a:fillRef>
+                        <a:effectRef idx="0">
+                          <a:schemeClr val="dk1"/>
+                        </a:effectRef>
+                        <a:fontRef idx="minor">
+                          <a:schemeClr val="dk1"/>
+                        </a:fontRef>
+                      </wps:style>
+                      <wps:bodyPr rot="0" spcFirstLastPara="0" vertOverflow="overflow" horzOverflow="overflow" vert="horz" wrap="square" lIns="91440" tIns="45720" rIns="91440" bIns="45720" numCol="1" spcCol="0" rtlCol="0" fromWordArt="0" anchor="ctr" anchorCtr="0" forceAA="0" compatLnSpc="1">
+                        <a:prstTxWarp prst="textNoShape">
+                          <a:avLst/>
+                        </a:prstTxWarp>
+                        <a:noAutofit/>
+                      </wps:bodyPr>
+                    </wps:wsp>
+                  </a:graphicData>
+                </a:graphic>
+              </wp:anchor>
+            </w:drawing>
+          </mc:Choice>
+          <mc:Fallback>
+            <w:pict>
+              <v:shapetype id="_x0000_t132" coordsize="21600,21600" o:spt="132" path="m10800,qx,3391l,18209qy10800,21600,21600,18209l21600,3391qy10800,xem,3391nfqy10800,6782,21600,3391e">
+                <v:path o:extrusionok="f" gradientshapeok="t" o:connecttype="custom" o:connectlocs="10800,6782;10800,0;0,10800;10800,21600;21600,10800" o:connectangles="270,270,180,90,0" textboxrect="0,6782,21600,18209"/>
+              </v:shapetype>
+              <v:shape id="Flowchart: Magnetic Disk 4" o:spid="_x0000_s1026" type="#_x0000_t132" style="position:absolute;margin-left:159.75pt;margin-top:13.35pt;width:46.45pt;height:54.95pt;z-index:251673600;visibility:visible;mso-wrap-style:square;mso-wrap-distance-left:9pt;mso-wrap-distance-top:0;mso-wrap-distance-right:9pt;mso-wrap-distance-bottom:0;mso-position-horizontal:absolute;mso-position-horizontal-relative:text;mso-position-vertical:absolute;mso-position-vertical-relative:text;v-text-anchor:middle" o:gfxdata="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" fillcolor="white [3201]" strokecolor="black [3200]"/>
+            </w:pict>
+          </mc:Fallback>
+        </mc:AlternateContent>
+      </w:r>
+      <w:r>
+        <w:rPr>
+          <w:noProof/>
+          <w:lang w:val="de-DE" w:eastAsia="de-DE"/>
+        </w:rPr>
+        <mc:AlternateContent>
+          <mc:Choice Requires="wps">
+            <w:drawing>
+              <wp:anchor distT="0" distB="0" distL="114300" distR="114300" simplePos="0" relativeHeight="251662336" behindDoc="0" locked="0" layoutInCell="1" allowOverlap="1" wp14:anchorId="7834E02E" wp14:editId="1F894FB5">
+                <wp:simplePos x="0" y="0"/>
+                <wp:positionH relativeFrom="column">
+                  <wp:posOffset>579293</wp:posOffset>
+                </wp:positionH>
+                <wp:positionV relativeFrom="paragraph">
+                  <wp:posOffset>215611</wp:posOffset>
+                </wp:positionV>
+                <wp:extent cx="589915" cy="697865"/>
+                <wp:effectExtent l="0" t="0" r="19685" b="26035"/>
+                <wp:wrapNone/>
+                <wp:docPr id="5" name="Flowchart: Magnetic Disk 5"/>
+                <wp:cNvGraphicFramePr/>
+                <a:graphic xmlns:a="http://schemas.openxmlformats.org/drawingml/2006/main">
+                  <a:graphicData uri="http://schemas.microsoft.com/office/word/2010/wordprocessingShape">
+                    <wps:wsp>
+                      <wps:cNvSpPr/>
+                      <wps:spPr>
+                        <a:xfrm>
+                          <a:off x="0" y="0"/>
+                          <a:ext cx="589915" cy="697865"/>
+                        </a:xfrm>
+                        <a:prstGeom prst="flowChartMagneticDisk">
+                          <a:avLst/>
+                        </a:prstGeom>
+                        <a:ln w="9525"/>
+                      </wps:spPr>
+                      <wps:style>
+                        <a:lnRef idx="2">
+                          <a:schemeClr val="dk1"/>
+                        </a:lnRef>
+                        <a:fillRef idx="1">
+                          <a:schemeClr val="lt1"/>
+                        </a:fillRef>
+                        <a:effectRef idx="0">
+                          <a:schemeClr val="dk1"/>
+                        </a:effectRef>
+                        <a:fontRef idx="minor">
+                          <a:schemeClr val="dk1"/>
+                        </a:fontRef>
+                      </wps:style>
+                      <wps:bodyPr rot="0" spcFirstLastPara="0" vertOverflow="overflow" horzOverflow="overflow" vert="horz" wrap="square" lIns="91440" tIns="45720" rIns="91440" bIns="45720" numCol="1" spcCol="0" rtlCol="0" fromWordArt="0" anchor="ctr" anchorCtr="0" forceAA="0" compatLnSpc="1">
+                        <a:prstTxWarp prst="textNoShape">
+                          <a:avLst/>
+                        </a:prstTxWarp>
+                        <a:noAutofit/>
+                      </wps:bodyPr>
+                    </wps:wsp>
+                  </a:graphicData>
+                </a:graphic>
+              </wp:anchor>
+            </w:drawing>
+          </mc:Choice>
+          <mc:Fallback>
+            <w:pict>
+              <v:shape id="Flowchart: Magnetic Disk 5" o:spid="_x0000_s1026" type="#_x0000_t132" style="position:absolute;margin-left:45.6pt;margin-top:17pt;width:46.45pt;height:54.95pt;z-index:251662336;visibility:visible;mso-wrap-style:square;mso-wrap-distance-left:9pt;mso-wrap-distance-top:0;mso-wrap-distance-right:9pt;mso-wrap-distance-bottom:0;mso-position-horizontal:absolute;mso-position-horizontal-relative:text;mso-position-vertical:absolute;mso-position-vertical-relative:text;v-text-anchor:middle" o:gfxdata="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" fillcolor="white [3201]" strokecolor="black [3200]"/>
+            </w:pict>
+          </mc:Fallback>
+        </mc:AlternateContent>
+      </w:r>
+    </w:p>
     <w:p/>
     <w:p/>
     <w:p/>
@@ -2379,13 +2435,75 @@
           <w:sz w:val="24"/>
           <w:szCs w:val="24"/>
         </w:rPr>
-        <w:t>Food</w:t>
-      </w:r>
-      <w:r>
+        <w:t>Technology stack</w:t>
+      </w:r>
+    </w:p>
+    <w:p>
+      <w:r>
+        <w:rPr>
+          <w:b/>
+        </w:rPr>
+        <w:t>Microservices</w:t>
+      </w:r>
+      <w:r>
+        <w:t>: Spring Boot, Hibernate</w:t>
+      </w:r>
+      <w:r>
+        <w:t xml:space="preserve">, MySql </w:t>
+      </w:r>
+      <w:bookmarkStart w:id="0" w:name="_GoBack"/>
+      <w:bookmarkEnd w:id="0"/>
+      <w:r>
+        <w:t>( later</w:t>
+      </w:r>
+      <w:r>
+        <w:t xml:space="preserve"> MongoDB</w:t>
+      </w:r>
+      <w:r>
+        <w:t>)</w:t>
+      </w:r>
+      <w:r>
+        <w:tab/>
+      </w:r>
+      <w:r>
+        <w:tab/>
+      </w:r>
+      <w:r>
+        <w:tab/>
+        <w:t xml:space="preserve"> </w:t>
+      </w:r>
+    </w:p>
+    <w:p>
+      <w:r>
+        <w:rPr>
+          <w:b/>
+        </w:rPr>
+        <w:t>REST</w:t>
+      </w:r>
+      <w:r>
+        <w:t>:  Jersey + Spring Hateos, Swagger</w:t>
+      </w:r>
+    </w:p>
+    <w:p>
+      <w:pPr>
+        <w:jc w:val="center"/>
         <w:rPr>
           <w:sz w:val="24"/>
           <w:szCs w:val="24"/>
         </w:rPr>
+      </w:pPr>
+      <w:r>
+        <w:rPr>
+          <w:sz w:val="24"/>
+          <w:szCs w:val="24"/>
+        </w:rPr>
+        <w:t>Food</w:t>
+      </w:r>
+      <w:r>
+        <w:rPr>
+          <w:sz w:val="24"/>
+          <w:szCs w:val="24"/>
+        </w:rPr>
         <w:t xml:space="preserve"> service design</w:t>
       </w:r>
     </w:p>
@@ -2397,21 +2515,13 @@
         <w:t>food</w:t>
       </w:r>
       <w:r>
-        <w:t xml:space="preserve"> </w:t>
-      </w:r>
-      <w:proofErr w:type="spellStart"/>
-      <w:r>
-        <w:t>micro</w:t>
+        <w:t xml:space="preserve"> micro</w:t>
       </w:r>
       <w:r>
         <w:t>s</w:t>
       </w:r>
       <w:r>
-        <w:t>ervice</w:t>
-      </w:r>
-      <w:proofErr w:type="spellEnd"/>
-      <w:r>
-        <w:t xml:space="preserve"> component.</w:t>
+        <w:t>ervice component.</w:t>
       </w:r>
     </w:p>
     <w:p/>
@@ -3308,7 +3418,7 @@
 </file>
 
 <file path=customXml/itemProps1.xml><?xml version="1.0" encoding="utf-8"?>
-<ds:datastoreItem xmlns:ds="http://schemas.openxmlformats.org/officeDocument/2006/customXml" ds:itemID="{87A585DA-EB21-46B8-ABC6-02810C5F9444}">
+<ds:datastoreItem xmlns:ds="http://schemas.openxmlformats.org/officeDocument/2006/customXml" ds:itemID="{C3CCC128-219A-46F5-A602-612046E61A62}">
   <ds:schemaRefs>
     <ds:schemaRef ds:uri="http://schemas.openxmlformats.org/officeDocument/2006/bibliography"/>
   </ds:schemaRefs>

</xml_diff>

<commit_message>
Hibernate configred & Food product entity and repository created. In addition its REST services have been created.
</commit_message>
<xml_diff>
--- a/family_planner/docs/specification.docx
+++ b/family_planner/docs/specification.docx
@@ -1452,18 +1452,28 @@
                                 <w:lang w:val="de-DE"/>
                               </w:rPr>
                             </w:pPr>
+                            <w:proofErr w:type="spellStart"/>
                             <w:r>
                               <w:rPr>
                                 <w:lang w:val="de-DE"/>
                               </w:rPr>
-                              <w:t>m</w:t>
+                              <w:t>meals</w:t>
                             </w:r>
+                            <w:proofErr w:type="spellEnd"/>
                             <w:r>
                               <w:rPr>
                                 <w:lang w:val="de-DE"/>
                               </w:rPr>
-                              <w:t>eals service</w:t>
+                              <w:t xml:space="preserve"> </w:t>
                             </w:r>
+                            <w:proofErr w:type="spellStart"/>
+                            <w:r>
+                              <w:rPr>
+                                <w:lang w:val="de-DE"/>
+                              </w:rPr>
+                              <w:t>service</w:t>
+                            </w:r>
+                            <w:proofErr w:type="spellEnd"/>
                           </w:p>
                         </w:txbxContent>
                       </wps:txbx>
@@ -1496,18 +1506,28 @@
                           <w:lang w:val="de-DE"/>
                         </w:rPr>
                       </w:pPr>
+                      <w:proofErr w:type="spellStart"/>
                       <w:r>
                         <w:rPr>
                           <w:lang w:val="de-DE"/>
                         </w:rPr>
-                        <w:t>m</w:t>
+                        <w:t>meals</w:t>
                       </w:r>
+                      <w:proofErr w:type="spellEnd"/>
                       <w:r>
                         <w:rPr>
                           <w:lang w:val="de-DE"/>
                         </w:rPr>
-                        <w:t>eals service</w:t>
+                        <w:t xml:space="preserve"> </w:t>
                       </w:r>
+                      <w:proofErr w:type="spellStart"/>
+                      <w:r>
+                        <w:rPr>
+                          <w:lang w:val="de-DE"/>
+                        </w:rPr>
+                        <w:t>service</w:t>
+                      </w:r>
+                      <w:proofErr w:type="spellEnd"/>
                     </w:p>
                   </w:txbxContent>
                 </v:textbox>
@@ -1585,14 +1605,16 @@
                               <w:rPr>
                                 <w:lang w:val="de-DE"/>
                               </w:rPr>
-                              <w:t>plan</w:t>
+                              <w:t xml:space="preserve">plan </w:t>
                             </w:r>
+                            <w:proofErr w:type="spellStart"/>
                             <w:r>
                               <w:rPr>
                                 <w:lang w:val="de-DE"/>
                               </w:rPr>
-                              <w:t xml:space="preserve"> service</w:t>
+                              <w:t>service</w:t>
                             </w:r>
+                            <w:proofErr w:type="spellEnd"/>
                           </w:p>
                         </w:txbxContent>
                       </wps:txbx>
@@ -1629,14 +1651,16 @@
                         <w:rPr>
                           <w:lang w:val="de-DE"/>
                         </w:rPr>
-                        <w:t>plan</w:t>
+                        <w:t xml:space="preserve">plan </w:t>
                       </w:r>
+                      <w:proofErr w:type="spellStart"/>
                       <w:r>
                         <w:rPr>
                           <w:lang w:val="de-DE"/>
                         </w:rPr>
-                        <w:t xml:space="preserve"> service</w:t>
+                        <w:t>service</w:t>
                       </w:r>
+                      <w:proofErr w:type="spellEnd"/>
                     </w:p>
                   </w:txbxContent>
                 </v:textbox>
@@ -1861,12 +1885,14 @@
                                 <w:lang w:val="de-DE"/>
                               </w:rPr>
                             </w:pPr>
+                            <w:proofErr w:type="spellStart"/>
                             <w:r>
                               <w:rPr>
                                 <w:lang w:val="de-DE"/>
                               </w:rPr>
                               <w:t>json</w:t>
                             </w:r>
+                            <w:proofErr w:type="spellEnd"/>
                           </w:p>
                         </w:txbxContent>
                       </wps:txbx>
@@ -1899,12 +1925,14 @@
                           <w:lang w:val="de-DE"/>
                         </w:rPr>
                       </w:pPr>
+                      <w:proofErr w:type="spellStart"/>
                       <w:r>
                         <w:rPr>
                           <w:lang w:val="de-DE"/>
                         </w:rPr>
                         <w:t>json</w:t>
                       </w:r>
+                      <w:proofErr w:type="spellEnd"/>
                     </w:p>
                   </w:txbxContent>
                 </v:textbox>
@@ -1976,12 +2004,14 @@
                                 <w:lang w:val="de-DE"/>
                               </w:rPr>
                             </w:pPr>
+                            <w:proofErr w:type="spellStart"/>
                             <w:r>
                               <w:rPr>
                                 <w:lang w:val="de-DE"/>
                               </w:rPr>
                               <w:t>json</w:t>
                             </w:r>
+                            <w:proofErr w:type="spellEnd"/>
                           </w:p>
                         </w:txbxContent>
                       </wps:txbx>
@@ -2014,12 +2044,14 @@
                           <w:lang w:val="de-DE"/>
                         </w:rPr>
                       </w:pPr>
+                      <w:proofErr w:type="spellStart"/>
                       <w:r>
                         <w:rPr>
                           <w:lang w:val="de-DE"/>
                         </w:rPr>
                         <w:t>json</w:t>
                       </w:r>
+                      <w:proofErr w:type="spellEnd"/>
                     </w:p>
                   </w:txbxContent>
                 </v:textbox>
@@ -2398,7 +2430,6 @@
     <w:p/>
     <w:p/>
     <w:p/>
-    <w:p/>
     <w:p>
       <w:pPr>
         <w:jc w:val="center"/>
@@ -2426,12 +2457,14 @@
       <w:pPr>
         <w:jc w:val="center"/>
         <w:rPr>
+          <w:b/>
           <w:sz w:val="24"/>
           <w:szCs w:val="24"/>
         </w:rPr>
       </w:pPr>
       <w:r>
         <w:rPr>
+          <w:b/>
           <w:sz w:val="24"/>
           <w:szCs w:val="24"/>
         </w:rPr>
@@ -2439,72 +2472,438 @@
       </w:r>
     </w:p>
     <w:p>
+      <w:proofErr w:type="spellStart"/>
       <w:r>
         <w:rPr>
           <w:b/>
         </w:rPr>
         <w:t>Microservices</w:t>
       </w:r>
+      <w:proofErr w:type="spellEnd"/>
       <w:r>
         <w:t>: Spring Boot, Hibernate</w:t>
       </w:r>
       <w:r>
-        <w:t xml:space="preserve">, MySql </w:t>
-      </w:r>
+        <w:t xml:space="preserve">, </w:t>
+      </w:r>
+      <w:proofErr w:type="spellStart"/>
+      <w:r>
+        <w:t>MySql</w:t>
+      </w:r>
+      <w:proofErr w:type="spellEnd"/>
+      <w:r>
+        <w:t xml:space="preserve"> </w:t>
+      </w:r>
+      <w:proofErr w:type="gramStart"/>
+      <w:r>
+        <w:t>( later</w:t>
+      </w:r>
+      <w:proofErr w:type="gramEnd"/>
+      <w:r>
+        <w:t xml:space="preserve"> MongoDB</w:t>
+      </w:r>
+      <w:r>
+        <w:t>)</w:t>
+      </w:r>
+      <w:r>
+        <w:tab/>
+      </w:r>
+      <w:r>
+        <w:tab/>
+      </w:r>
+      <w:r>
+        <w:tab/>
+        <w:t xml:space="preserve"> </w:t>
+      </w:r>
+    </w:p>
+    <w:p>
+      <w:r>
+        <w:rPr>
+          <w:b/>
+        </w:rPr>
+        <w:t>REST</w:t>
+      </w:r>
+      <w:r>
+        <w:t>:  Spring</w:t>
+      </w:r>
+      <w:r>
+        <w:t xml:space="preserve"> MVC</w:t>
+      </w:r>
+      <w:r>
+        <w:t>, Swagger</w:t>
+      </w:r>
+      <w:r>
+        <w:t xml:space="preserve"> </w:t>
+      </w:r>
+    </w:p>
+    <w:p>
+      <w:pPr>
+        <w:jc w:val="center"/>
+        <w:rPr>
+          <w:b/>
+        </w:rPr>
+      </w:pPr>
+    </w:p>
+    <w:p>
+      <w:pPr>
+        <w:jc w:val="center"/>
+        <w:rPr>
+          <w:b/>
+        </w:rPr>
+      </w:pPr>
+    </w:p>
+    <w:p>
+      <w:pPr>
+        <w:jc w:val="center"/>
+        <w:rPr>
+          <w:b/>
+        </w:rPr>
+      </w:pPr>
+    </w:p>
+    <w:p>
+      <w:pPr>
+        <w:jc w:val="center"/>
+        <w:rPr>
+          <w:b/>
+        </w:rPr>
+      </w:pPr>
+    </w:p>
+    <w:p>
+      <w:pPr>
+        <w:jc w:val="center"/>
+        <w:rPr>
+          <w:b/>
+        </w:rPr>
+      </w:pPr>
+    </w:p>
+    <w:p>
+      <w:pPr>
+        <w:jc w:val="center"/>
+        <w:rPr>
+          <w:b/>
+        </w:rPr>
+      </w:pPr>
+    </w:p>
+    <w:p>
+      <w:pPr>
+        <w:jc w:val="center"/>
+        <w:rPr>
+          <w:b/>
+        </w:rPr>
+      </w:pPr>
+    </w:p>
+    <w:p>
+      <w:pPr>
+        <w:jc w:val="center"/>
+        <w:rPr>
+          <w:b/>
+        </w:rPr>
+      </w:pPr>
+    </w:p>
+    <w:p>
+      <w:pPr>
+        <w:jc w:val="center"/>
+        <w:rPr>
+          <w:b/>
+        </w:rPr>
+      </w:pPr>
+      <w:r>
+        <w:rPr>
+          <w:b/>
+        </w:rPr>
+        <w:lastRenderedPageBreak/>
+        <w:t xml:space="preserve">Sequence Diagram </w:t>
+      </w:r>
+      <w:proofErr w:type="gramStart"/>
+      <w:r>
+        <w:rPr>
+          <w:b/>
+        </w:rPr>
+        <w:t>For</w:t>
+      </w:r>
+      <w:proofErr w:type="gramEnd"/>
+      <w:r>
+        <w:rPr>
+          <w:b/>
+        </w:rPr>
+        <w:t xml:space="preserve"> Repository (Data Access)</w:t>
+      </w:r>
+    </w:p>
+    <w:p>
+      <w:pPr>
+        <w:jc w:val="center"/>
+        <w:rPr>
+          <w:b/>
+        </w:rPr>
+      </w:pPr>
+      <w:r>
+        <w:rPr>
+          <w:b/>
+          <w:noProof/>
+          <w:lang w:val="de-DE" w:eastAsia="de-DE"/>
+        </w:rPr>
+        <w:drawing>
+          <wp:inline distT="0" distB="0" distL="0" distR="0">
+            <wp:extent cx="5943600" cy="4198571"/>
+            <wp:effectExtent l="0" t="0" r="0" b="0"/>
+            <wp:docPr id="17" name="Picture 17" descr="C:\Users\MUR\home-development\family_planner\docs\diagrams\SequenceDiagramMeal.jpg"/>
+            <wp:cNvGraphicFramePr>
+              <a:graphicFrameLocks xmlns:a="http://schemas.openxmlformats.org/drawingml/2006/main" noChangeAspect="1"/>
+            </wp:cNvGraphicFramePr>
+            <a:graphic xmlns:a="http://schemas.openxmlformats.org/drawingml/2006/main">
+              <a:graphicData uri="http://schemas.openxmlformats.org/drawingml/2006/picture">
+                <pic:pic xmlns:pic="http://schemas.openxmlformats.org/drawingml/2006/picture">
+                  <pic:nvPicPr>
+                    <pic:cNvPr id="0" name="Picture 2" descr="C:\Users\MUR\home-development\family_planner\docs\diagrams\SequenceDiagramMeal.jpg"/>
+                    <pic:cNvPicPr>
+                      <a:picLocks noChangeAspect="1" noChangeArrowheads="1"/>
+                    </pic:cNvPicPr>
+                  </pic:nvPicPr>
+                  <pic:blipFill>
+                    <a:blip r:embed="rId8">
+                      <a:extLst>
+                        <a:ext uri="{28A0092B-C50C-407E-A947-70E740481C1C}">
+                          <a14:useLocalDpi xmlns:a14="http://schemas.microsoft.com/office/drawing/2010/main" val="0"/>
+                        </a:ext>
+                      </a:extLst>
+                    </a:blip>
+                    <a:srcRect/>
+                    <a:stretch>
+                      <a:fillRect/>
+                    </a:stretch>
+                  </pic:blipFill>
+                  <pic:spPr bwMode="auto">
+                    <a:xfrm>
+                      <a:off x="0" y="0"/>
+                      <a:ext cx="5943600" cy="4198571"/>
+                    </a:xfrm>
+                    <a:prstGeom prst="rect">
+                      <a:avLst/>
+                    </a:prstGeom>
+                    <a:noFill/>
+                    <a:ln>
+                      <a:noFill/>
+                    </a:ln>
+                  </pic:spPr>
+                </pic:pic>
+              </a:graphicData>
+            </a:graphic>
+          </wp:inline>
+        </w:drawing>
+      </w:r>
+    </w:p>
+    <w:p>
+      <w:pPr>
+        <w:jc w:val="center"/>
+        <w:rPr>
+          <w:b/>
+        </w:rPr>
+      </w:pPr>
+      <w:r>
+        <w:rPr>
+          <w:b/>
+        </w:rPr>
+        <w:t>Class diagram</w:t>
+      </w:r>
+    </w:p>
+    <w:p>
+      <w:pPr>
+        <w:jc w:val="center"/>
+        <w:rPr>
+          <w:b/>
+        </w:rPr>
+      </w:pPr>
+      <w:r>
+        <w:rPr>
+          <w:b/>
+          <w:noProof/>
+          <w:lang w:val="de-DE" w:eastAsia="de-DE"/>
+        </w:rPr>
+        <w:drawing>
+          <wp:inline distT="0" distB="0" distL="0" distR="0">
+            <wp:extent cx="5943600" cy="2969766"/>
+            <wp:effectExtent l="0" t="0" r="0" b="2540"/>
+            <wp:docPr id="14" name="Picture 14" descr="C:\Users\MUR\home-development\family_planner\docs\diagrams\class-diagram-meal.jpg"/>
+            <wp:cNvGraphicFramePr>
+              <a:graphicFrameLocks xmlns:a="http://schemas.openxmlformats.org/drawingml/2006/main" noChangeAspect="1"/>
+            </wp:cNvGraphicFramePr>
+            <a:graphic xmlns:a="http://schemas.openxmlformats.org/drawingml/2006/main">
+              <a:graphicData uri="http://schemas.openxmlformats.org/drawingml/2006/picture">
+                <pic:pic xmlns:pic="http://schemas.openxmlformats.org/drawingml/2006/picture">
+                  <pic:nvPicPr>
+                    <pic:cNvPr id="0" name="Picture 2" descr="C:\Users\MUR\home-development\family_planner\docs\diagrams\class-diagram-meal.jpg"/>
+                    <pic:cNvPicPr>
+                      <a:picLocks noChangeAspect="1" noChangeArrowheads="1"/>
+                    </pic:cNvPicPr>
+                  </pic:nvPicPr>
+                  <pic:blipFill>
+                    <a:blip r:embed="rId9">
+                      <a:extLst>
+                        <a:ext uri="{28A0092B-C50C-407E-A947-70E740481C1C}">
+                          <a14:useLocalDpi xmlns:a14="http://schemas.microsoft.com/office/drawing/2010/main" val="0"/>
+                        </a:ext>
+                      </a:extLst>
+                    </a:blip>
+                    <a:srcRect/>
+                    <a:stretch>
+                      <a:fillRect/>
+                    </a:stretch>
+                  </pic:blipFill>
+                  <pic:spPr bwMode="auto">
+                    <a:xfrm>
+                      <a:off x="0" y="0"/>
+                      <a:ext cx="5943600" cy="2969766"/>
+                    </a:xfrm>
+                    <a:prstGeom prst="rect">
+                      <a:avLst/>
+                    </a:prstGeom>
+                    <a:noFill/>
+                    <a:ln>
+                      <a:noFill/>
+                    </a:ln>
+                  </pic:spPr>
+                </pic:pic>
+              </a:graphicData>
+            </a:graphic>
+          </wp:inline>
+        </w:drawing>
+      </w:r>
+    </w:p>
+    <w:p>
+      <w:pPr>
+        <w:jc w:val="center"/>
+        <w:rPr>
+          <w:b/>
+        </w:rPr>
+      </w:pPr>
+    </w:p>
+    <w:p>
+      <w:pPr>
+        <w:jc w:val="center"/>
+        <w:rPr>
+          <w:b/>
+        </w:rPr>
+      </w:pPr>
+    </w:p>
+    <w:p>
+      <w:pPr>
+        <w:jc w:val="center"/>
+        <w:rPr>
+          <w:b/>
+        </w:rPr>
+      </w:pPr>
+      <w:r>
+        <w:rPr>
+          <w:b/>
+        </w:rPr>
+        <w:t>Entity relationship diagram</w:t>
+      </w:r>
+    </w:p>
+    <w:p>
+      <w:pPr>
+        <w:jc w:val="center"/>
+        <w:rPr>
+          <w:b/>
+        </w:rPr>
+      </w:pPr>
+      <w:r>
+        <w:rPr>
+          <w:b/>
+          <w:noProof/>
+          <w:lang w:val="de-DE" w:eastAsia="de-DE"/>
+        </w:rPr>
+        <w:drawing>
+          <wp:inline distT="0" distB="0" distL="0" distR="0">
+            <wp:extent cx="3674110" cy="2111375"/>
+            <wp:effectExtent l="0" t="0" r="2540" b="3175"/>
+            <wp:docPr id="13" name="Picture 13" descr="C:\Users\MUR\home-development\family_planner\docs\diagrams\ERDDiagramMeal.jpg"/>
+            <wp:cNvGraphicFramePr>
+              <a:graphicFrameLocks xmlns:a="http://schemas.openxmlformats.org/drawingml/2006/main" noChangeAspect="1"/>
+            </wp:cNvGraphicFramePr>
+            <a:graphic xmlns:a="http://schemas.openxmlformats.org/drawingml/2006/main">
+              <a:graphicData uri="http://schemas.openxmlformats.org/drawingml/2006/picture">
+                <pic:pic xmlns:pic="http://schemas.openxmlformats.org/drawingml/2006/picture">
+                  <pic:nvPicPr>
+                    <pic:cNvPr id="0" name="Picture 1" descr="C:\Users\MUR\home-development\family_planner\docs\diagrams\ERDDiagramMeal.jpg"/>
+                    <pic:cNvPicPr>
+                      <a:picLocks noChangeAspect="1" noChangeArrowheads="1"/>
+                    </pic:cNvPicPr>
+                  </pic:nvPicPr>
+                  <pic:blipFill>
+                    <a:blip r:embed="rId10">
+                      <a:extLst>
+                        <a:ext uri="{28A0092B-C50C-407E-A947-70E740481C1C}">
+                          <a14:useLocalDpi xmlns:a14="http://schemas.microsoft.com/office/drawing/2010/main" val="0"/>
+                        </a:ext>
+                      </a:extLst>
+                    </a:blip>
+                    <a:srcRect/>
+                    <a:stretch>
+                      <a:fillRect/>
+                    </a:stretch>
+                  </pic:blipFill>
+                  <pic:spPr bwMode="auto">
+                    <a:xfrm>
+                      <a:off x="0" y="0"/>
+                      <a:ext cx="3674110" cy="2111375"/>
+                    </a:xfrm>
+                    <a:prstGeom prst="rect">
+                      <a:avLst/>
+                    </a:prstGeom>
+                    <a:noFill/>
+                    <a:ln>
+                      <a:noFill/>
+                    </a:ln>
+                  </pic:spPr>
+                </pic:pic>
+              </a:graphicData>
+            </a:graphic>
+          </wp:inline>
+        </w:drawing>
+      </w:r>
+    </w:p>
+    <w:p>
+      <w:pPr>
+        <w:jc w:val="center"/>
+        <w:rPr>
+          <w:b/>
+          <w:sz w:val="24"/>
+          <w:szCs w:val="24"/>
+        </w:rPr>
+      </w:pPr>
       <w:bookmarkStart w:id="0" w:name="_GoBack"/>
       <w:bookmarkEnd w:id="0"/>
       <w:r>
-        <w:t>( later</w:t>
-      </w:r>
-      <w:r>
-        <w:t xml:space="preserve"> MongoDB</w:t>
-      </w:r>
-      <w:r>
-        <w:t>)</w:t>
-      </w:r>
-      <w:r>
-        <w:tab/>
-      </w:r>
-      <w:r>
-        <w:tab/>
-      </w:r>
-      <w:r>
-        <w:tab/>
-        <w:t xml:space="preserve"> </w:t>
-      </w:r>
-    </w:p>
-    <w:p>
-      <w:r>
-        <w:rPr>
-          <w:b/>
-        </w:rPr>
-        <w:t>REST</w:t>
-      </w:r>
-      <w:r>
-        <w:t>:  Jersey + Spring Hateos, Swagger</w:t>
-      </w:r>
-    </w:p>
-    <w:p>
-      <w:pPr>
-        <w:jc w:val="center"/>
-        <w:rPr>
+        <w:rPr>
+          <w:b/>
           <w:sz w:val="24"/>
           <w:szCs w:val="24"/>
         </w:rPr>
-      </w:pPr>
-      <w:r>
-        <w:rPr>
+        <w:t>REST</w:t>
+      </w:r>
+      <w:r>
+        <w:rPr>
+          <w:b/>
           <w:sz w:val="24"/>
           <w:szCs w:val="24"/>
         </w:rPr>
-        <w:t>Food</w:t>
-      </w:r>
-      <w:r>
-        <w:rPr>
+        <w:t xml:space="preserve"> </w:t>
+      </w:r>
+      <w:r>
+        <w:rPr>
+          <w:b/>
           <w:sz w:val="24"/>
           <w:szCs w:val="24"/>
         </w:rPr>
-        <w:t xml:space="preserve"> service design</w:t>
+        <w:t>API</w:t>
+      </w:r>
+      <w:r>
+        <w:rPr>
+          <w:b/>
+          <w:sz w:val="24"/>
+          <w:szCs w:val="24"/>
+        </w:rPr>
+        <w:t xml:space="preserve"> design</w:t>
       </w:r>
     </w:p>
     <w:p>
@@ -2515,16 +2914,501 @@
         <w:t>food</w:t>
       </w:r>
       <w:r>
-        <w:t xml:space="preserve"> micro</w:t>
-      </w:r>
-      <w:r>
-        <w:t>s</w:t>
-      </w:r>
-      <w:r>
-        <w:t>ervice component.</w:t>
-      </w:r>
-    </w:p>
-    <w:p/>
+        <w:t xml:space="preserve"> </w:t>
+      </w:r>
+      <w:r>
+        <w:t>service</w:t>
+      </w:r>
+      <w:r>
+        <w:t xml:space="preserve"> </w:t>
+      </w:r>
+      <w:r>
+        <w:t>REST API</w:t>
+      </w:r>
+      <w:r>
+        <w:t>.</w:t>
+      </w:r>
+    </w:p>
+    <w:p>
+      <w:pPr>
+        <w:rPr>
+          <w:b/>
+          <w:sz w:val="24"/>
+          <w:szCs w:val="24"/>
+        </w:rPr>
+      </w:pPr>
+      <w:r>
+        <w:rPr>
+          <w:b/>
+        </w:rPr>
+        <w:t>Meal</w:t>
+      </w:r>
+    </w:p>
+    <w:p>
+      <w:pPr>
+        <w:tabs>
+          <w:tab w:val="left" w:pos="1231"/>
+        </w:tabs>
+      </w:pPr>
+      <w:r>
+        <w:t xml:space="preserve">Add: </w:t>
+      </w:r>
+      <w:r>
+        <w:tab/>
+        <w:t>POST</w:t>
+      </w:r>
+      <w:r>
+        <w:tab/>
+      </w:r>
+      <w:r>
+        <w:tab/>
+      </w:r>
+      <w:r>
+        <w:t xml:space="preserve">/meals </w:t>
+      </w:r>
+    </w:p>
+    <w:p>
+      <w:pPr>
+        <w:tabs>
+          <w:tab w:val="left" w:pos="1231"/>
+        </w:tabs>
+      </w:pPr>
+      <w:r>
+        <w:t xml:space="preserve">Update:  </w:t>
+      </w:r>
+      <w:r>
+        <w:tab/>
+        <w:t>POST/PATCH</w:t>
+      </w:r>
+      <w:r>
+        <w:tab/>
+        <w:t>/meals</w:t>
+      </w:r>
+      <w:proofErr w:type="gramStart"/>
+      <w:r>
+        <w:t>/{</w:t>
+      </w:r>
+      <w:proofErr w:type="gramEnd"/>
+      <w:r>
+        <w:t>id}</w:t>
+      </w:r>
+    </w:p>
+    <w:p>
+      <w:pPr>
+        <w:tabs>
+          <w:tab w:val="left" w:pos="1231"/>
+        </w:tabs>
+      </w:pPr>
+      <w:r>
+        <w:t xml:space="preserve">Delete: </w:t>
+      </w:r>
+      <w:r>
+        <w:tab/>
+        <w:t>DELETE</w:t>
+      </w:r>
+      <w:r>
+        <w:tab/>
+      </w:r>
+      <w:r>
+        <w:tab/>
+        <w:t>/meals</w:t>
+      </w:r>
+      <w:proofErr w:type="gramStart"/>
+      <w:r>
+        <w:t>/{</w:t>
+      </w:r>
+      <w:proofErr w:type="gramEnd"/>
+      <w:r>
+        <w:t>id}</w:t>
+      </w:r>
+    </w:p>
+    <w:p>
+      <w:pPr>
+        <w:tabs>
+          <w:tab w:val="left" w:pos="1231"/>
+        </w:tabs>
+      </w:pPr>
+      <w:r>
+        <w:t xml:space="preserve">List: </w:t>
+      </w:r>
+      <w:r>
+        <w:tab/>
+        <w:t>GET</w:t>
+      </w:r>
+      <w:r>
+        <w:tab/>
+      </w:r>
+      <w:r>
+        <w:tab/>
+      </w:r>
+      <w:r>
+        <w:t>/meals</w:t>
+      </w:r>
+    </w:p>
+    <w:p>
+      <w:pPr>
+        <w:tabs>
+          <w:tab w:val="left" w:pos="1231"/>
+        </w:tabs>
+      </w:pPr>
+      <w:r>
+        <w:t xml:space="preserve">Get: </w:t>
+      </w:r>
+      <w:r>
+        <w:tab/>
+        <w:t>GET</w:t>
+      </w:r>
+      <w:r>
+        <w:tab/>
+      </w:r>
+      <w:r>
+        <w:tab/>
+      </w:r>
+      <w:r>
+        <w:t>/meals</w:t>
+      </w:r>
+      <w:proofErr w:type="gramStart"/>
+      <w:r>
+        <w:t>/{</w:t>
+      </w:r>
+      <w:proofErr w:type="gramEnd"/>
+      <w:r>
+        <w:t>id}</w:t>
+      </w:r>
+    </w:p>
+    <w:p>
+      <w:pPr>
+        <w:tabs>
+          <w:tab w:val="left" w:pos="1231"/>
+        </w:tabs>
+        <w:rPr>
+          <w:b/>
+        </w:rPr>
+      </w:pPr>
+      <w:r>
+        <w:rPr>
+          <w:b/>
+        </w:rPr>
+        <w:t>Receipt</w:t>
+      </w:r>
+    </w:p>
+    <w:p>
+      <w:pPr>
+        <w:tabs>
+          <w:tab w:val="left" w:pos="1231"/>
+        </w:tabs>
+      </w:pPr>
+      <w:r>
+        <w:t xml:space="preserve">Add: </w:t>
+      </w:r>
+      <w:r>
+        <w:tab/>
+        <w:t>PUT</w:t>
+      </w:r>
+      <w:r>
+        <w:tab/>
+      </w:r>
+      <w:r>
+        <w:tab/>
+        <w:t>/meals</w:t>
+      </w:r>
+      <w:proofErr w:type="gramStart"/>
+      <w:r>
+        <w:t>/{</w:t>
+      </w:r>
+      <w:proofErr w:type="gramEnd"/>
+      <w:r>
+        <w:t>id}/receipt</w:t>
+      </w:r>
+    </w:p>
+    <w:p>
+      <w:pPr>
+        <w:tabs>
+          <w:tab w:val="left" w:pos="1231"/>
+        </w:tabs>
+      </w:pPr>
+      <w:r>
+        <w:t xml:space="preserve">Update:  </w:t>
+      </w:r>
+      <w:r>
+        <w:tab/>
+        <w:t>POST/PATCH</w:t>
+      </w:r>
+      <w:r>
+        <w:tab/>
+        <w:t>/meals</w:t>
+      </w:r>
+      <w:proofErr w:type="gramStart"/>
+      <w:r>
+        <w:t>/{</w:t>
+      </w:r>
+      <w:proofErr w:type="gramEnd"/>
+      <w:r>
+        <w:t>id}</w:t>
+      </w:r>
+      <w:r>
+        <w:t>/receipt</w:t>
+      </w:r>
+    </w:p>
+    <w:p>
+      <w:pPr>
+        <w:tabs>
+          <w:tab w:val="left" w:pos="1231"/>
+        </w:tabs>
+      </w:pPr>
+      <w:r>
+        <w:t xml:space="preserve">Delete: </w:t>
+      </w:r>
+      <w:r>
+        <w:tab/>
+        <w:t>DELETE</w:t>
+      </w:r>
+      <w:r>
+        <w:tab/>
+      </w:r>
+      <w:r>
+        <w:tab/>
+        <w:t>/meals</w:t>
+      </w:r>
+      <w:proofErr w:type="gramStart"/>
+      <w:r>
+        <w:t>/{</w:t>
+      </w:r>
+      <w:proofErr w:type="gramEnd"/>
+      <w:r>
+        <w:t>id}</w:t>
+      </w:r>
+      <w:r>
+        <w:t>/receipt</w:t>
+      </w:r>
+    </w:p>
+    <w:p>
+      <w:pPr>
+        <w:tabs>
+          <w:tab w:val="left" w:pos="1231"/>
+        </w:tabs>
+      </w:pPr>
+      <w:r>
+        <w:t xml:space="preserve">Get: </w:t>
+      </w:r>
+      <w:r>
+        <w:tab/>
+        <w:t>GET</w:t>
+      </w:r>
+      <w:r>
+        <w:tab/>
+      </w:r>
+      <w:r>
+        <w:tab/>
+        <w:t>/meals</w:t>
+      </w:r>
+      <w:proofErr w:type="gramStart"/>
+      <w:r>
+        <w:t>/{</w:t>
+      </w:r>
+      <w:proofErr w:type="gramEnd"/>
+      <w:r>
+        <w:t>id}</w:t>
+      </w:r>
+      <w:r>
+        <w:t>/receipt</w:t>
+      </w:r>
+    </w:p>
+    <w:p>
+      <w:pPr>
+        <w:tabs>
+          <w:tab w:val="left" w:pos="1231"/>
+        </w:tabs>
+      </w:pPr>
+      <w:r>
+        <w:t>Get food products of a meal: GET</w:t>
+      </w:r>
+      <w:r>
+        <w:tab/>
+        <w:t>/meals</w:t>
+      </w:r>
+      <w:proofErr w:type="gramStart"/>
+      <w:r>
+        <w:t>/{</w:t>
+      </w:r>
+      <w:proofErr w:type="gramEnd"/>
+      <w:r>
+        <w:t>id}/</w:t>
+      </w:r>
+      <w:proofErr w:type="spellStart"/>
+      <w:r>
+        <w:t>foodProducts</w:t>
+      </w:r>
+      <w:proofErr w:type="spellEnd"/>
+    </w:p>
+    <w:p>
+      <w:pPr>
+        <w:rPr>
+          <w:b/>
+        </w:rPr>
+      </w:pPr>
+      <w:r>
+        <w:rPr>
+          <w:b/>
+        </w:rPr>
+        <w:t>Food product</w:t>
+      </w:r>
+    </w:p>
+    <w:p>
+      <w:pPr>
+        <w:tabs>
+          <w:tab w:val="left" w:pos="1231"/>
+        </w:tabs>
+      </w:pPr>
+      <w:r>
+        <w:lastRenderedPageBreak/>
+        <w:t xml:space="preserve">Add: </w:t>
+      </w:r>
+      <w:r>
+        <w:tab/>
+        <w:t>POST</w:t>
+      </w:r>
+      <w:r>
+        <w:tab/>
+      </w:r>
+      <w:r>
+        <w:tab/>
+        <w:t>/</w:t>
+      </w:r>
+      <w:proofErr w:type="spellStart"/>
+      <w:r>
+        <w:t>foodProducts</w:t>
+      </w:r>
+      <w:proofErr w:type="spellEnd"/>
+      <w:r>
+        <w:t xml:space="preserve"> </w:t>
+      </w:r>
+    </w:p>
+    <w:p>
+      <w:pPr>
+        <w:tabs>
+          <w:tab w:val="left" w:pos="1231"/>
+        </w:tabs>
+      </w:pPr>
+      <w:r>
+        <w:t xml:space="preserve">Update:  </w:t>
+      </w:r>
+      <w:r>
+        <w:tab/>
+        <w:t>POST/PATCH</w:t>
+      </w:r>
+      <w:r>
+        <w:tab/>
+        <w:t>/</w:t>
+      </w:r>
+      <w:proofErr w:type="spellStart"/>
+      <w:r>
+        <w:t>foodProducts</w:t>
+      </w:r>
+      <w:proofErr w:type="spellEnd"/>
+      <w:proofErr w:type="gramStart"/>
+      <w:r>
+        <w:t>/{</w:t>
+      </w:r>
+      <w:proofErr w:type="gramEnd"/>
+      <w:r>
+        <w:t>id}</w:t>
+      </w:r>
+    </w:p>
+    <w:p>
+      <w:pPr>
+        <w:tabs>
+          <w:tab w:val="left" w:pos="1231"/>
+        </w:tabs>
+      </w:pPr>
+      <w:r>
+        <w:t xml:space="preserve">Delete: </w:t>
+      </w:r>
+      <w:r>
+        <w:tab/>
+        <w:t>DELETE</w:t>
+      </w:r>
+      <w:r>
+        <w:tab/>
+      </w:r>
+      <w:r>
+        <w:tab/>
+        <w:t>/</w:t>
+      </w:r>
+      <w:proofErr w:type="spellStart"/>
+      <w:r>
+        <w:t>foodProducts</w:t>
+      </w:r>
+      <w:proofErr w:type="spellEnd"/>
+      <w:proofErr w:type="gramStart"/>
+      <w:r>
+        <w:t>/{</w:t>
+      </w:r>
+      <w:proofErr w:type="gramEnd"/>
+      <w:r>
+        <w:t>id}</w:t>
+      </w:r>
+    </w:p>
+    <w:p>
+      <w:pPr>
+        <w:tabs>
+          <w:tab w:val="left" w:pos="1231"/>
+        </w:tabs>
+      </w:pPr>
+      <w:r>
+        <w:t xml:space="preserve">List: </w:t>
+      </w:r>
+      <w:r>
+        <w:tab/>
+        <w:t>GET</w:t>
+      </w:r>
+      <w:r>
+        <w:tab/>
+      </w:r>
+      <w:r>
+        <w:tab/>
+        <w:t>/</w:t>
+      </w:r>
+      <w:proofErr w:type="spellStart"/>
+      <w:r>
+        <w:t>foodProducts</w:t>
+      </w:r>
+      <w:proofErr w:type="spellEnd"/>
+    </w:p>
+    <w:p>
+      <w:pPr>
+        <w:tabs>
+          <w:tab w:val="left" w:pos="1231"/>
+        </w:tabs>
+      </w:pPr>
+      <w:r>
+        <w:t xml:space="preserve">Get: </w:t>
+      </w:r>
+      <w:r>
+        <w:tab/>
+        <w:t>GET</w:t>
+      </w:r>
+      <w:r>
+        <w:tab/>
+      </w:r>
+      <w:r>
+        <w:tab/>
+        <w:t>/</w:t>
+      </w:r>
+      <w:proofErr w:type="spellStart"/>
+      <w:r>
+        <w:t>foodProducts</w:t>
+      </w:r>
+      <w:proofErr w:type="spellEnd"/>
+      <w:proofErr w:type="gramStart"/>
+      <w:r>
+        <w:t>/{</w:t>
+      </w:r>
+      <w:proofErr w:type="gramEnd"/>
+      <w:r>
+        <w:t>id}</w:t>
+      </w:r>
+    </w:p>
     <w:sectPr>
       <w:pgSz w:w="12240" w:h="15840"/>
       <w:pgMar w:top="1440" w:right="1440" w:bottom="1440" w:left="1440" w:header="720" w:footer="720" w:gutter="0"/>
@@ -3418,7 +4302,7 @@
 </file>
 
 <file path=customXml/itemProps1.xml><?xml version="1.0" encoding="utf-8"?>
-<ds:datastoreItem xmlns:ds="http://schemas.openxmlformats.org/officeDocument/2006/customXml" ds:itemID="{C3CCC128-219A-46F5-A602-612046E61A62}">
+<ds:datastoreItem xmlns:ds="http://schemas.openxmlformats.org/officeDocument/2006/customXml" ds:itemID="{D6D10CC1-5EBE-4B56-BA6D-4189DD321F8D}">
   <ds:schemaRefs>
     <ds:schemaRef ds:uri="http://schemas.openxmlformats.org/officeDocument/2006/bibliography"/>
   </ds:schemaRefs>

</xml_diff>

<commit_message>
Receipt resource and its API have been developed. In addition, package names are improved and hypermedia links are used instead of whole content.
</commit_message>
<xml_diff>
--- a/family_planner/docs/specification.docx
+++ b/family_planner/docs/specification.docx
@@ -2784,14 +2784,6 @@
           <w:b/>
         </w:rPr>
       </w:pPr>
-    </w:p>
-    <w:p>
-      <w:pPr>
-        <w:jc w:val="center"/>
-        <w:rPr>
-          <w:b/>
-        </w:rPr>
-      </w:pPr>
       <w:r>
         <w:rPr>
           <w:b/>
@@ -2814,9 +2806,9 @@
         </w:rPr>
         <w:drawing>
           <wp:inline distT="0" distB="0" distL="0" distR="0">
-            <wp:extent cx="3674110" cy="2111375"/>
-            <wp:effectExtent l="0" t="0" r="2540" b="3175"/>
-            <wp:docPr id="13" name="Picture 13" descr="C:\Users\MUR\home-development\family_planner\docs\diagrams\ERDDiagramMeal.jpg"/>
+            <wp:extent cx="5943600" cy="2480175"/>
+            <wp:effectExtent l="0" t="0" r="0" b="0"/>
+            <wp:docPr id="16" name="Picture 16" descr="C:\Users\MUR\home-development\family_planner\docs\diagrams\ERDDiagramMeal.jpg"/>
             <wp:cNvGraphicFramePr>
               <a:graphicFrameLocks xmlns:a="http://schemas.openxmlformats.org/drawingml/2006/main" noChangeAspect="1"/>
             </wp:cNvGraphicFramePr>
@@ -2845,7 +2837,7 @@
                   <pic:spPr bwMode="auto">
                     <a:xfrm>
                       <a:off x="0" y="0"/>
-                      <a:ext cx="3674110" cy="2111375"/>
+                      <a:ext cx="5943600" cy="2480175"/>
                     </a:xfrm>
                     <a:prstGeom prst="rect">
                       <a:avLst/>
@@ -2871,8 +2863,6 @@
           <w:szCs w:val="24"/>
         </w:rPr>
       </w:pPr>
-      <w:bookmarkStart w:id="0" w:name="_GoBack"/>
-      <w:bookmarkEnd w:id="0"/>
       <w:r>
         <w:rPr>
           <w:b/>
@@ -3216,42 +3206,46 @@
     </w:p>
     <w:p>
       <w:pPr>
+        <w:rPr>
+          <w:b/>
+        </w:rPr>
+      </w:pPr>
+      <w:bookmarkStart w:id="0" w:name="_GoBack"/>
+      <w:bookmarkEnd w:id="0"/>
+      <w:r>
+        <w:rPr>
+          <w:b/>
+        </w:rPr>
+        <w:t>Food product</w:t>
+      </w:r>
+    </w:p>
+    <w:p>
+      <w:pPr>
         <w:tabs>
           <w:tab w:val="left" w:pos="1231"/>
         </w:tabs>
       </w:pPr>
       <w:r>
-        <w:t>Get food products of a meal: GET</w:t>
+        <w:t xml:space="preserve">Add: </w:t>
       </w:r>
       <w:r>
         <w:tab/>
-        <w:t>/meals</w:t>
-      </w:r>
-      <w:proofErr w:type="gramStart"/>
-      <w:r>
-        <w:t>/{</w:t>
-      </w:r>
-      <w:proofErr w:type="gramEnd"/>
-      <w:r>
-        <w:t>id}/</w:t>
+        <w:t>POST</w:t>
+      </w:r>
+      <w:r>
+        <w:tab/>
+      </w:r>
+      <w:r>
+        <w:tab/>
+        <w:t>/</w:t>
       </w:r>
       <w:proofErr w:type="spellStart"/>
       <w:r>
         <w:t>foodProducts</w:t>
       </w:r>
       <w:proofErr w:type="spellEnd"/>
-    </w:p>
-    <w:p>
-      <w:pPr>
-        <w:rPr>
-          <w:b/>
-        </w:rPr>
-      </w:pPr>
-      <w:r>
-        <w:rPr>
-          <w:b/>
-        </w:rPr>
-        <w:t>Food product</w:t>
+      <w:r>
+        <w:t xml:space="preserve"> </w:t>
       </w:r>
     </w:p>
     <w:p>
@@ -3262,14 +3256,11 @@
       </w:pPr>
       <w:r>
         <w:lastRenderedPageBreak/>
-        <w:t xml:space="preserve">Add: </w:t>
+        <w:t xml:space="preserve">Update:  </w:t>
       </w:r>
       <w:r>
         <w:tab/>
-        <w:t>POST</w:t>
-      </w:r>
-      <w:r>
-        <w:tab/>
+        <w:t>POST/PATCH</w:t>
       </w:r>
       <w:r>
         <w:tab/>
@@ -3280,8 +3271,13 @@
         <w:t>foodProducts</w:t>
       </w:r>
       <w:proofErr w:type="spellEnd"/>
-      <w:r>
-        <w:t xml:space="preserve"> </w:t>
+      <w:proofErr w:type="gramStart"/>
+      <w:r>
+        <w:t>/{</w:t>
+      </w:r>
+      <w:proofErr w:type="gramEnd"/>
+      <w:r>
+        <w:t>id}</w:t>
       </w:r>
     </w:p>
     <w:p>
@@ -3291,11 +3287,14 @@
         </w:tabs>
       </w:pPr>
       <w:r>
-        <w:t xml:space="preserve">Update:  </w:t>
+        <w:t xml:space="preserve">Delete: </w:t>
       </w:r>
       <w:r>
         <w:tab/>
-        <w:t>POST/PATCH</w:t>
+        <w:t>DELETE</w:t>
+      </w:r>
+      <w:r>
+        <w:tab/>
       </w:r>
       <w:r>
         <w:tab/>
@@ -3322,11 +3321,11 @@
         </w:tabs>
       </w:pPr>
       <w:r>
-        <w:t xml:space="preserve">Delete: </w:t>
+        <w:t xml:space="preserve">List: </w:t>
       </w:r>
       <w:r>
         <w:tab/>
-        <w:t>DELETE</w:t>
+        <w:t>GET</w:t>
       </w:r>
       <w:r>
         <w:tab/>
@@ -3340,14 +3339,6 @@
         <w:t>foodProducts</w:t>
       </w:r>
       <w:proofErr w:type="spellEnd"/>
-      <w:proofErr w:type="gramStart"/>
-      <w:r>
-        <w:t>/{</w:t>
-      </w:r>
-      <w:proofErr w:type="gramEnd"/>
-      <w:r>
-        <w:t>id}</w:t>
-      </w:r>
     </w:p>
     <w:p>
       <w:pPr>
@@ -3356,7 +3347,7 @@
         </w:tabs>
       </w:pPr>
       <w:r>
-        <w:t xml:space="preserve">List: </w:t>
+        <w:t xml:space="preserve">Get: </w:t>
       </w:r>
       <w:r>
         <w:tab/>
@@ -3374,6 +3365,14 @@
         <w:t>foodProducts</w:t>
       </w:r>
       <w:proofErr w:type="spellEnd"/>
+      <w:proofErr w:type="gramStart"/>
+      <w:r>
+        <w:t>/{</w:t>
+      </w:r>
+      <w:proofErr w:type="gramEnd"/>
+      <w:r>
+        <w:t>id}</w:t>
+      </w:r>
     </w:p>
     <w:p>
       <w:pPr>
@@ -3382,32 +3381,38 @@
         </w:tabs>
       </w:pPr>
       <w:r>
-        <w:t xml:space="preserve">Get: </w:t>
+        <w:t>Get food products of a meal:</w:t>
       </w:r>
       <w:r>
         <w:tab/>
+      </w:r>
+      <w:r>
         <w:t>GET</w:t>
       </w:r>
       <w:r>
         <w:tab/>
-      </w:r>
-      <w:r>
-        <w:tab/>
-        <w:t>/</w:t>
+        <w:t>/meals</w:t>
+      </w:r>
+      <w:proofErr w:type="gramStart"/>
+      <w:r>
+        <w:t>/{</w:t>
+      </w:r>
+      <w:proofErr w:type="gramEnd"/>
+      <w:r>
+        <w:t>id}/</w:t>
       </w:r>
       <w:proofErr w:type="spellStart"/>
       <w:r>
         <w:t>foodProducts</w:t>
       </w:r>
       <w:proofErr w:type="spellEnd"/>
-      <w:proofErr w:type="gramStart"/>
-      <w:r>
-        <w:t>/{</w:t>
-      </w:r>
-      <w:proofErr w:type="gramEnd"/>
-      <w:r>
-        <w:t>id}</w:t>
-      </w:r>
+    </w:p>
+    <w:p>
+      <w:pPr>
+        <w:tabs>
+          <w:tab w:val="left" w:pos="1231"/>
+        </w:tabs>
+      </w:pPr>
     </w:p>
     <w:sectPr>
       <w:pgSz w:w="12240" w:h="15840"/>
@@ -4302,7 +4307,7 @@
 </file>
 
 <file path=customXml/itemProps1.xml><?xml version="1.0" encoding="utf-8"?>
-<ds:datastoreItem xmlns:ds="http://schemas.openxmlformats.org/officeDocument/2006/customXml" ds:itemID="{D6D10CC1-5EBE-4B56-BA6D-4189DD321F8D}">
+<ds:datastoreItem xmlns:ds="http://schemas.openxmlformats.org/officeDocument/2006/customXml" ds:itemID="{CAEB2A79-D715-4578-9541-B2DB36ACFA5A}">
   <ds:schemaRefs>
     <ds:schemaRef ds:uri="http://schemas.openxmlformats.org/officeDocument/2006/bibliography"/>
   </ds:schemaRefs>

</xml_diff>

<commit_message>
Code has been refactored.
</commit_message>
<xml_diff>
--- a/family_planner/docs/specification.docx
+++ b/family_planner/docs/specification.docx
@@ -1161,80 +1161,158 @@
     </w:p>
     <w:p>
       <w:pPr>
+        <w:tabs>
+          <w:tab w:val="left" w:pos="1231"/>
+        </w:tabs>
+        <w:jc w:val="center"/>
+        <w:rPr>
+          <w:b/>
+          <w:sz w:val="24"/>
+          <w:szCs w:val="24"/>
+        </w:rPr>
+      </w:pPr>
+      <w:r>
+        <w:rPr>
+          <w:b/>
+          <w:sz w:val="24"/>
+          <w:szCs w:val="24"/>
+        </w:rPr>
+        <w:t>Five Things Modern Web Applicati</w:t>
+      </w:r>
+      <w:bookmarkStart w:id="0" w:name="_GoBack"/>
+      <w:bookmarkEnd w:id="0"/>
+      <w:r>
+        <w:rPr>
+          <w:b/>
+          <w:sz w:val="24"/>
+          <w:szCs w:val="24"/>
+        </w:rPr>
+        <w:t>ons should have</w:t>
+      </w:r>
+    </w:p>
+    <w:p>
+      <w:pPr>
         <w:pStyle w:val="ListParagraph"/>
-        <w:jc w:val="center"/>
-        <w:rPr>
-          <w:rFonts w:ascii="Trebuchet MS" w:hAnsi="Trebuchet MS"/>
-          <w:sz w:val="28"/>
-          <w:szCs w:val="28"/>
-        </w:rPr>
-      </w:pPr>
+        <w:numPr>
+          <w:ilvl w:val="0"/>
+          <w:numId w:val="2"/>
+        </w:numPr>
+        <w:tabs>
+          <w:tab w:val="left" w:pos="1231"/>
+        </w:tabs>
+        <w:rPr>
+          <w:sz w:val="24"/>
+          <w:szCs w:val="24"/>
+        </w:rPr>
+      </w:pPr>
+      <w:r>
+        <w:rPr>
+          <w:sz w:val="24"/>
+          <w:szCs w:val="24"/>
+        </w:rPr>
+        <w:t>Internationalization</w:t>
+      </w:r>
     </w:p>
     <w:p>
       <w:pPr>
         <w:pStyle w:val="ListParagraph"/>
-        <w:jc w:val="center"/>
-        <w:rPr>
-          <w:rFonts w:ascii="Trebuchet MS" w:hAnsi="Trebuchet MS"/>
-          <w:sz w:val="28"/>
-          <w:szCs w:val="28"/>
-        </w:rPr>
-      </w:pPr>
+        <w:numPr>
+          <w:ilvl w:val="0"/>
+          <w:numId w:val="2"/>
+        </w:numPr>
+        <w:tabs>
+          <w:tab w:val="left" w:pos="1231"/>
+        </w:tabs>
+        <w:rPr>
+          <w:sz w:val="24"/>
+          <w:szCs w:val="24"/>
+        </w:rPr>
+      </w:pPr>
+      <w:r>
+        <w:rPr>
+          <w:sz w:val="24"/>
+          <w:szCs w:val="24"/>
+        </w:rPr>
+        <w:t>Offline working capability</w:t>
+      </w:r>
     </w:p>
     <w:p>
       <w:pPr>
         <w:pStyle w:val="ListParagraph"/>
-        <w:jc w:val="center"/>
-        <w:rPr>
-          <w:rFonts w:ascii="Trebuchet MS" w:hAnsi="Trebuchet MS"/>
-          <w:sz w:val="28"/>
-          <w:szCs w:val="28"/>
-        </w:rPr>
-      </w:pPr>
+        <w:numPr>
+          <w:ilvl w:val="0"/>
+          <w:numId w:val="2"/>
+        </w:numPr>
+        <w:tabs>
+          <w:tab w:val="left" w:pos="1231"/>
+        </w:tabs>
+        <w:rPr>
+          <w:sz w:val="24"/>
+          <w:szCs w:val="24"/>
+        </w:rPr>
+      </w:pPr>
+      <w:r>
+        <w:rPr>
+          <w:sz w:val="24"/>
+          <w:szCs w:val="24"/>
+        </w:rPr>
+        <w:t>Unit testing</w:t>
+      </w:r>
     </w:p>
     <w:p>
       <w:pPr>
         <w:pStyle w:val="ListParagraph"/>
-        <w:jc w:val="center"/>
-        <w:rPr>
-          <w:rFonts w:ascii="Trebuchet MS" w:hAnsi="Trebuchet MS"/>
-          <w:sz w:val="28"/>
-          <w:szCs w:val="28"/>
-        </w:rPr>
-      </w:pPr>
+        <w:numPr>
+          <w:ilvl w:val="0"/>
+          <w:numId w:val="2"/>
+        </w:numPr>
+        <w:tabs>
+          <w:tab w:val="left" w:pos="1231"/>
+        </w:tabs>
+        <w:rPr>
+          <w:sz w:val="24"/>
+          <w:szCs w:val="24"/>
+        </w:rPr>
+      </w:pPr>
+      <w:proofErr w:type="spellStart"/>
+      <w:r>
+        <w:rPr>
+          <w:sz w:val="24"/>
+          <w:szCs w:val="24"/>
+        </w:rPr>
+        <w:t>Asynchronity</w:t>
+      </w:r>
+      <w:proofErr w:type="spellEnd"/>
+      <w:r>
+        <w:rPr>
+          <w:sz w:val="24"/>
+          <w:szCs w:val="24"/>
+        </w:rPr>
+        <w:t xml:space="preserve"> and Promises</w:t>
+      </w:r>
     </w:p>
     <w:p>
       <w:pPr>
         <w:pStyle w:val="ListParagraph"/>
-        <w:jc w:val="center"/>
-        <w:rPr>
-          <w:rFonts w:ascii="Trebuchet MS" w:hAnsi="Trebuchet MS"/>
-          <w:sz w:val="28"/>
-          <w:szCs w:val="28"/>
-        </w:rPr>
-      </w:pPr>
-    </w:p>
-    <w:p>
-      <w:pPr>
-        <w:pStyle w:val="ListParagraph"/>
-        <w:jc w:val="center"/>
-        <w:rPr>
-          <w:rFonts w:ascii="Trebuchet MS" w:hAnsi="Trebuchet MS"/>
-          <w:sz w:val="28"/>
-          <w:szCs w:val="28"/>
-        </w:rPr>
-      </w:pPr>
-    </w:p>
-    <w:p>
-      <w:pPr>
-        <w:pStyle w:val="ListParagraph"/>
-        <w:jc w:val="center"/>
-        <w:rPr>
-          <w:rFonts w:ascii="Trebuchet MS" w:hAnsi="Trebuchet MS"/>
-          <w:sz w:val="28"/>
-          <w:szCs w:val="28"/>
-        </w:rPr>
-      </w:pPr>
+        <w:numPr>
+          <w:ilvl w:val="0"/>
+          <w:numId w:val="2"/>
+        </w:numPr>
+        <w:tabs>
+          <w:tab w:val="left" w:pos="1231"/>
+        </w:tabs>
+        <w:rPr>
+          <w:sz w:val="24"/>
+          <w:szCs w:val="24"/>
+        </w:rPr>
+      </w:pPr>
+      <w:r>
+        <w:rPr>
+          <w:sz w:val="24"/>
+          <w:szCs w:val="24"/>
+        </w:rPr>
+        <w:t>Deep linking / Promises</w:t>
+      </w:r>
     </w:p>
     <w:p>
       <w:pPr>
@@ -3210,8 +3288,6 @@
           <w:b/>
         </w:rPr>
       </w:pPr>
-      <w:bookmarkStart w:id="0" w:name="_GoBack"/>
-      <w:bookmarkEnd w:id="0"/>
       <w:r>
         <w:rPr>
           <w:b/>
@@ -3406,13 +3482,6 @@
         <w:t>foodProducts</w:t>
       </w:r>
       <w:proofErr w:type="spellEnd"/>
-    </w:p>
-    <w:p>
-      <w:pPr>
-        <w:tabs>
-          <w:tab w:val="left" w:pos="1231"/>
-        </w:tabs>
-      </w:pPr>
     </w:p>
     <w:sectPr>
       <w:pgSz w:w="12240" w:h="15840"/>
@@ -3515,8 +3584,124 @@
       </w:pPr>
     </w:lvl>
   </w:abstractNum>
+  <w:abstractNum w:abstractNumId="1">
+    <w:nsid w:val="18204BB7"/>
+    <w:multiLevelType w:val="hybridMultilevel"/>
+    <w:tmpl w:val="C6C8836E"/>
+    <w:lvl w:ilvl="0" w:tplc="04070001">
+      <w:start w:val="1"/>
+      <w:numFmt w:val="bullet"/>
+      <w:lvlText w:val=""/>
+      <w:lvlJc w:val="left"/>
+      <w:pPr>
+        <w:ind w:left="720" w:hanging="360"/>
+      </w:pPr>
+      <w:rPr>
+        <w:rFonts w:ascii="Symbol" w:hAnsi="Symbol" w:hint="default"/>
+      </w:rPr>
+    </w:lvl>
+    <w:lvl w:ilvl="1" w:tplc="04070003" w:tentative="1">
+      <w:start w:val="1"/>
+      <w:numFmt w:val="bullet"/>
+      <w:lvlText w:val="o"/>
+      <w:lvlJc w:val="left"/>
+      <w:pPr>
+        <w:ind w:left="1440" w:hanging="360"/>
+      </w:pPr>
+      <w:rPr>
+        <w:rFonts w:ascii="Courier New" w:hAnsi="Courier New" w:cs="Courier New" w:hint="default"/>
+      </w:rPr>
+    </w:lvl>
+    <w:lvl w:ilvl="2" w:tplc="04070005" w:tentative="1">
+      <w:start w:val="1"/>
+      <w:numFmt w:val="bullet"/>
+      <w:lvlText w:val=""/>
+      <w:lvlJc w:val="left"/>
+      <w:pPr>
+        <w:ind w:left="2160" w:hanging="360"/>
+      </w:pPr>
+      <w:rPr>
+        <w:rFonts w:ascii="Wingdings" w:hAnsi="Wingdings" w:hint="default"/>
+      </w:rPr>
+    </w:lvl>
+    <w:lvl w:ilvl="3" w:tplc="04070001" w:tentative="1">
+      <w:start w:val="1"/>
+      <w:numFmt w:val="bullet"/>
+      <w:lvlText w:val=""/>
+      <w:lvlJc w:val="left"/>
+      <w:pPr>
+        <w:ind w:left="2880" w:hanging="360"/>
+      </w:pPr>
+      <w:rPr>
+        <w:rFonts w:ascii="Symbol" w:hAnsi="Symbol" w:hint="default"/>
+      </w:rPr>
+    </w:lvl>
+    <w:lvl w:ilvl="4" w:tplc="04070003" w:tentative="1">
+      <w:start w:val="1"/>
+      <w:numFmt w:val="bullet"/>
+      <w:lvlText w:val="o"/>
+      <w:lvlJc w:val="left"/>
+      <w:pPr>
+        <w:ind w:left="3600" w:hanging="360"/>
+      </w:pPr>
+      <w:rPr>
+        <w:rFonts w:ascii="Courier New" w:hAnsi="Courier New" w:cs="Courier New" w:hint="default"/>
+      </w:rPr>
+    </w:lvl>
+    <w:lvl w:ilvl="5" w:tplc="04070005" w:tentative="1">
+      <w:start w:val="1"/>
+      <w:numFmt w:val="bullet"/>
+      <w:lvlText w:val=""/>
+      <w:lvlJc w:val="left"/>
+      <w:pPr>
+        <w:ind w:left="4320" w:hanging="360"/>
+      </w:pPr>
+      <w:rPr>
+        <w:rFonts w:ascii="Wingdings" w:hAnsi="Wingdings" w:hint="default"/>
+      </w:rPr>
+    </w:lvl>
+    <w:lvl w:ilvl="6" w:tplc="04070001" w:tentative="1">
+      <w:start w:val="1"/>
+      <w:numFmt w:val="bullet"/>
+      <w:lvlText w:val=""/>
+      <w:lvlJc w:val="left"/>
+      <w:pPr>
+        <w:ind w:left="5040" w:hanging="360"/>
+      </w:pPr>
+      <w:rPr>
+        <w:rFonts w:ascii="Symbol" w:hAnsi="Symbol" w:hint="default"/>
+      </w:rPr>
+    </w:lvl>
+    <w:lvl w:ilvl="7" w:tplc="04070003" w:tentative="1">
+      <w:start w:val="1"/>
+      <w:numFmt w:val="bullet"/>
+      <w:lvlText w:val="o"/>
+      <w:lvlJc w:val="left"/>
+      <w:pPr>
+        <w:ind w:left="5760" w:hanging="360"/>
+      </w:pPr>
+      <w:rPr>
+        <w:rFonts w:ascii="Courier New" w:hAnsi="Courier New" w:cs="Courier New" w:hint="default"/>
+      </w:rPr>
+    </w:lvl>
+    <w:lvl w:ilvl="8" w:tplc="04070005" w:tentative="1">
+      <w:start w:val="1"/>
+      <w:numFmt w:val="bullet"/>
+      <w:lvlText w:val=""/>
+      <w:lvlJc w:val="left"/>
+      <w:pPr>
+        <w:ind w:left="6480" w:hanging="360"/>
+      </w:pPr>
+      <w:rPr>
+        <w:rFonts w:ascii="Wingdings" w:hAnsi="Wingdings" w:hint="default"/>
+      </w:rPr>
+    </w:lvl>
+  </w:abstractNum>
   <w:num w:numId="1">
     <w:abstractNumId w:val="0"/>
+  </w:num>
+  <w:num w:numId="2">
+    <w:abstractNumId w:val="1"/>
   </w:num>
 </w:numbering>
 </file>
@@ -4307,7 +4492,7 @@
 </file>
 
 <file path=customXml/itemProps1.xml><?xml version="1.0" encoding="utf-8"?>
-<ds:datastoreItem xmlns:ds="http://schemas.openxmlformats.org/officeDocument/2006/customXml" ds:itemID="{CAEB2A79-D715-4578-9541-B2DB36ACFA5A}">
+<ds:datastoreItem xmlns:ds="http://schemas.openxmlformats.org/officeDocument/2006/customXml" ds:itemID="{DEFE0055-AEB1-411D-AC92-F23EA765C352}">
   <ds:schemaRefs>
     <ds:schemaRef ds:uri="http://schemas.openxmlformats.org/officeDocument/2006/bibliography"/>
   </ds:schemaRefs>

</xml_diff>

<commit_message>
Meal food products resource has been extended.
</commit_message>
<xml_diff>
--- a/family_planner/docs/specification.docx
+++ b/family_planner/docs/specification.docx
@@ -48,10 +48,10 @@
         <w:tblStyle w:val="TableGrid"/>
         <w:tblW w:w="9216" w:type="dxa"/>
         <w:jc w:val="left"/>
-        <w:tblInd w:w="360" w:type="dxa"/>
+        <w:tblInd w:w="350" w:type="dxa"/>
         <w:tblCellMar>
           <w:top w:w="0" w:type="dxa"/>
-          <w:left w:w="108" w:type="dxa"/>
+          <w:left w:w="98" w:type="dxa"/>
           <w:bottom w:w="0" w:type="dxa"/>
           <w:right w:w="108" w:type="dxa"/>
         </w:tblCellMar>
@@ -69,7 +69,7 @@
             <w:tcBorders/>
             <w:shd w:fill="auto" w:val="clear"/>
             <w:tcMar>
-              <w:left w:w="108" w:type="dxa"/>
+              <w:left w:w="98" w:type="dxa"/>
             </w:tcMar>
           </w:tcPr>
           <w:p>
@@ -104,7 +104,7 @@
             <w:tcBorders/>
             <w:shd w:fill="auto" w:val="clear"/>
             <w:tcMar>
-              <w:left w:w="108" w:type="dxa"/>
+              <w:left w:w="98" w:type="dxa"/>
             </w:tcMar>
           </w:tcPr>
           <w:p>
@@ -142,7 +142,7 @@
             <w:tcBorders/>
             <w:shd w:fill="auto" w:val="clear"/>
             <w:tcMar>
-              <w:left w:w="108" w:type="dxa"/>
+              <w:left w:w="98" w:type="dxa"/>
             </w:tcMar>
           </w:tcPr>
           <w:p>
@@ -174,7 +174,7 @@
             <w:tcBorders/>
             <w:shd w:fill="auto" w:val="clear"/>
             <w:tcMar>
-              <w:left w:w="108" w:type="dxa"/>
+              <w:left w:w="98" w:type="dxa"/>
             </w:tcMar>
           </w:tcPr>
           <w:p>
@@ -209,7 +209,7 @@
             <w:tcBorders/>
             <w:shd w:fill="auto" w:val="clear"/>
             <w:tcMar>
-              <w:left w:w="108" w:type="dxa"/>
+              <w:left w:w="98" w:type="dxa"/>
             </w:tcMar>
           </w:tcPr>
           <w:p>
@@ -237,7 +237,7 @@
             <w:tcBorders/>
             <w:shd w:fill="auto" w:val="clear"/>
             <w:tcMar>
-              <w:left w:w="108" w:type="dxa"/>
+              <w:left w:w="98" w:type="dxa"/>
             </w:tcMar>
           </w:tcPr>
           <w:p>
@@ -268,7 +268,7 @@
             <w:tcBorders/>
             <w:shd w:fill="auto" w:val="clear"/>
             <w:tcMar>
-              <w:left w:w="108" w:type="dxa"/>
+              <w:left w:w="98" w:type="dxa"/>
             </w:tcMar>
           </w:tcPr>
           <w:p>
@@ -300,7 +300,7 @@
             <w:tcBorders/>
             <w:shd w:fill="auto" w:val="clear"/>
             <w:tcMar>
-              <w:left w:w="108" w:type="dxa"/>
+              <w:left w:w="98" w:type="dxa"/>
             </w:tcMar>
           </w:tcPr>
           <w:p>
@@ -335,7 +335,7 @@
             <w:tcBorders/>
             <w:shd w:fill="auto" w:val="clear"/>
             <w:tcMar>
-              <w:left w:w="108" w:type="dxa"/>
+              <w:left w:w="98" w:type="dxa"/>
             </w:tcMar>
           </w:tcPr>
           <w:p>
@@ -367,7 +367,7 @@
             <w:tcBorders/>
             <w:shd w:fill="auto" w:val="clear"/>
             <w:tcMar>
-              <w:left w:w="108" w:type="dxa"/>
+              <w:left w:w="98" w:type="dxa"/>
             </w:tcMar>
           </w:tcPr>
           <w:p>
@@ -402,7 +402,7 @@
             <w:tcBorders/>
             <w:shd w:fill="auto" w:val="clear"/>
             <w:tcMar>
-              <w:left w:w="108" w:type="dxa"/>
+              <w:left w:w="98" w:type="dxa"/>
             </w:tcMar>
           </w:tcPr>
           <w:p>
@@ -434,7 +434,7 @@
             <w:tcBorders/>
             <w:shd w:fill="auto" w:val="clear"/>
             <w:tcMar>
-              <w:left w:w="108" w:type="dxa"/>
+              <w:left w:w="98" w:type="dxa"/>
             </w:tcMar>
           </w:tcPr>
           <w:p>
@@ -469,7 +469,7 @@
             <w:tcBorders/>
             <w:shd w:fill="auto" w:val="clear"/>
             <w:tcMar>
-              <w:left w:w="108" w:type="dxa"/>
+              <w:left w:w="98" w:type="dxa"/>
             </w:tcMar>
           </w:tcPr>
           <w:p>
@@ -501,7 +501,7 @@
             <w:tcBorders/>
             <w:shd w:fill="auto" w:val="clear"/>
             <w:tcMar>
-              <w:left w:w="108" w:type="dxa"/>
+              <w:left w:w="98" w:type="dxa"/>
             </w:tcMar>
           </w:tcPr>
           <w:p>
@@ -523,23 +523,7 @@
                 <w:sz w:val="20"/>
                 <w:szCs w:val="20"/>
               </w:rPr>
-              <w:t xml:space="preserve">Grocery should be generated automatically when meals are planned for a week. For example, </w:t>
-            </w:r>
-            <w:r>
-              <w:rPr>
-                <w:rFonts w:ascii="Trebuchet MS" w:hAnsi="Trebuchet MS"/>
-                <w:sz w:val="20"/>
-                <w:szCs w:val="20"/>
-              </w:rPr>
-              <w:t>if “plov” meal is planned,</w:t>
-            </w:r>
-            <w:r>
-              <w:rPr>
-                <w:rFonts w:ascii="Trebuchet MS" w:hAnsi="Trebuchet MS"/>
-                <w:sz w:val="20"/>
-                <w:szCs w:val="20"/>
-              </w:rPr>
-              <w:t xml:space="preserve"> rice, carrots, beef, etc. should be added to grocery automatically. First, messaging the grocery list to Telegram is enough.</w:t>
+              <w:t>Grocery should be generated automatically when meals are planned for a week. For example, if “plov” meal is planned, rice, carrots, beef, etc. should be added to grocery automatically. First, messaging the grocery list to Telegram is enough.</w:t>
             </w:r>
           </w:p>
         </w:tc>
@@ -552,7 +536,7 @@
             <w:tcBorders/>
             <w:shd w:fill="auto" w:val="clear"/>
             <w:tcMar>
-              <w:left w:w="108" w:type="dxa"/>
+              <w:left w:w="98" w:type="dxa"/>
             </w:tcMar>
           </w:tcPr>
           <w:p>
@@ -580,7 +564,7 @@
             <w:tcBorders/>
             <w:shd w:fill="auto" w:val="clear"/>
             <w:tcMar>
-              <w:left w:w="108" w:type="dxa"/>
+              <w:left w:w="98" w:type="dxa"/>
             </w:tcMar>
           </w:tcPr>
           <w:p>
@@ -611,7 +595,7 @@
             <w:tcBorders/>
             <w:shd w:fill="auto" w:val="clear"/>
             <w:tcMar>
-              <w:left w:w="108" w:type="dxa"/>
+              <w:left w:w="98" w:type="dxa"/>
             </w:tcMar>
           </w:tcPr>
           <w:p>
@@ -643,7 +627,7 @@
             <w:tcBorders/>
             <w:shd w:fill="auto" w:val="clear"/>
             <w:tcMar>
-              <w:left w:w="108" w:type="dxa"/>
+              <w:left w:w="98" w:type="dxa"/>
             </w:tcMar>
           </w:tcPr>
           <w:p>
@@ -678,7 +662,7 @@
             <w:tcBorders/>
             <w:shd w:fill="auto" w:val="clear"/>
             <w:tcMar>
-              <w:left w:w="108" w:type="dxa"/>
+              <w:left w:w="98" w:type="dxa"/>
             </w:tcMar>
           </w:tcPr>
           <w:p>
@@ -710,7 +694,7 @@
             <w:tcBorders/>
             <w:shd w:fill="auto" w:val="clear"/>
             <w:tcMar>
-              <w:left w:w="108" w:type="dxa"/>
+              <w:left w:w="98" w:type="dxa"/>
             </w:tcMar>
           </w:tcPr>
           <w:p>
@@ -745,7 +729,7 @@
             <w:tcBorders/>
             <w:shd w:fill="auto" w:val="clear"/>
             <w:tcMar>
-              <w:left w:w="108" w:type="dxa"/>
+              <w:left w:w="98" w:type="dxa"/>
             </w:tcMar>
           </w:tcPr>
           <w:p>
@@ -777,7 +761,7 @@
             <w:tcBorders/>
             <w:shd w:fill="auto" w:val="clear"/>
             <w:tcMar>
-              <w:left w:w="108" w:type="dxa"/>
+              <w:left w:w="98" w:type="dxa"/>
             </w:tcMar>
           </w:tcPr>
           <w:p>
@@ -812,7 +796,7 @@
             <w:tcBorders/>
             <w:shd w:fill="auto" w:val="clear"/>
             <w:tcMar>
-              <w:left w:w="108" w:type="dxa"/>
+              <w:left w:w="98" w:type="dxa"/>
             </w:tcMar>
           </w:tcPr>
           <w:p>
@@ -844,7 +828,7 @@
             <w:tcBorders/>
             <w:shd w:fill="auto" w:val="clear"/>
             <w:tcMar>
-              <w:left w:w="108" w:type="dxa"/>
+              <w:left w:w="98" w:type="dxa"/>
             </w:tcMar>
           </w:tcPr>
           <w:p>
@@ -879,7 +863,7 @@
             <w:tcBorders/>
             <w:shd w:fill="auto" w:val="clear"/>
             <w:tcMar>
-              <w:left w:w="108" w:type="dxa"/>
+              <w:left w:w="98" w:type="dxa"/>
             </w:tcMar>
           </w:tcPr>
           <w:p>
@@ -911,7 +895,7 @@
             <w:tcBorders/>
             <w:shd w:fill="auto" w:val="clear"/>
             <w:tcMar>
-              <w:left w:w="108" w:type="dxa"/>
+              <w:left w:w="98" w:type="dxa"/>
             </w:tcMar>
           </w:tcPr>
           <w:p>
@@ -985,10 +969,10 @@
         <w:tblStyle w:val="TableGrid"/>
         <w:tblW w:w="9184" w:type="dxa"/>
         <w:jc w:val="left"/>
-        <w:tblInd w:w="392" w:type="dxa"/>
+        <w:tblInd w:w="381" w:type="dxa"/>
         <w:tblCellMar>
           <w:top w:w="0" w:type="dxa"/>
-          <w:left w:w="108" w:type="dxa"/>
+          <w:left w:w="98" w:type="dxa"/>
           <w:bottom w:w="0" w:type="dxa"/>
           <w:right w:w="108" w:type="dxa"/>
         </w:tblCellMar>
@@ -1006,7 +990,7 @@
             <w:tcBorders/>
             <w:shd w:fill="auto" w:val="clear"/>
             <w:tcMar>
-              <w:left w:w="108" w:type="dxa"/>
+              <w:left w:w="98" w:type="dxa"/>
             </w:tcMar>
           </w:tcPr>
           <w:p>
@@ -1040,7 +1024,7 @@
             <w:tcBorders/>
             <w:shd w:fill="auto" w:val="clear"/>
             <w:tcMar>
-              <w:left w:w="108" w:type="dxa"/>
+              <w:left w:w="98" w:type="dxa"/>
             </w:tcMar>
           </w:tcPr>
           <w:p>
@@ -1077,7 +1061,7 @@
             <w:tcBorders/>
             <w:shd w:fill="auto" w:val="clear"/>
             <w:tcMar>
-              <w:left w:w="108" w:type="dxa"/>
+              <w:left w:w="98" w:type="dxa"/>
             </w:tcMar>
           </w:tcPr>
           <w:p>
@@ -1108,7 +1092,7 @@
             <w:tcBorders/>
             <w:shd w:fill="auto" w:val="clear"/>
             <w:tcMar>
-              <w:left w:w="108" w:type="dxa"/>
+              <w:left w:w="98" w:type="dxa"/>
             </w:tcMar>
           </w:tcPr>
           <w:p>
@@ -1142,7 +1126,7 @@
             <w:tcBorders/>
             <w:shd w:fill="auto" w:val="clear"/>
             <w:tcMar>
-              <w:left w:w="108" w:type="dxa"/>
+              <w:left w:w="98" w:type="dxa"/>
             </w:tcMar>
           </w:tcPr>
           <w:p>
@@ -1173,7 +1157,7 @@
             <w:tcBorders/>
             <w:shd w:fill="auto" w:val="clear"/>
             <w:tcMar>
-              <w:left w:w="108" w:type="dxa"/>
+              <w:left w:w="98" w:type="dxa"/>
             </w:tcMar>
           </w:tcPr>
           <w:p>
@@ -1207,7 +1191,7 @@
             <w:tcBorders/>
             <w:shd w:fill="auto" w:val="clear"/>
             <w:tcMar>
-              <w:left w:w="108" w:type="dxa"/>
+              <w:left w:w="98" w:type="dxa"/>
             </w:tcMar>
           </w:tcPr>
           <w:p>
@@ -1238,7 +1222,7 @@
             <w:tcBorders/>
             <w:shd w:fill="auto" w:val="clear"/>
             <w:tcMar>
-              <w:left w:w="108" w:type="dxa"/>
+              <w:left w:w="98" w:type="dxa"/>
             </w:tcMar>
           </w:tcPr>
           <w:p>
@@ -1335,7 +1319,7 @@
       <w:r>
         <w:rPr/>
         <w:drawing>
-          <wp:inline distT="0" distB="0" distL="0" distR="1270">
+          <wp:inline distT="0" distB="0" distL="0" distR="0">
             <wp:extent cx="5752465" cy="5511165"/>
             <wp:effectExtent l="0" t="0" r="0" b="0"/>
             <wp:docPr id="1" name="Picture 1" descr=""/>
@@ -1596,7 +1580,7 @@
                 <wp:positionV relativeFrom="paragraph">
                   <wp:posOffset>1563370</wp:posOffset>
                 </wp:positionV>
-                <wp:extent cx="1031240" cy="291465"/>
+                <wp:extent cx="1032510" cy="292735"/>
                 <wp:effectExtent l="0" t="0" r="17145" b="13970"/>
                 <wp:wrapNone/>
                 <wp:docPr id="2" name="Text Box 2"/>
@@ -1607,7 +1591,7 @@
                       <wps:spPr>
                         <a:xfrm>
                           <a:off x="0" y="0"/>
-                          <a:ext cx="1030680" cy="290880"/>
+                          <a:ext cx="1031760" cy="291960"/>
                         </a:xfrm>
                         <a:prstGeom prst="rect">
                           <a:avLst/>
@@ -1640,9 +1624,7 @@
                             <w:pPr>
                               <w:pStyle w:val="FrameContents"/>
                               <w:spacing w:before="0" w:after="200"/>
-                              <w:rPr>
-                                <w:color w:val="000000"/>
-                              </w:rPr>
+                              <w:rPr/>
                             </w:pPr>
                             <w:r>
                               <w:rPr>
@@ -1666,7 +1648,7 @@
           </mc:Choice>
           <mc:Fallback>
             <w:pict>
-              <v:rect id="shape_0" ID="Text Box 2" fillcolor="white" stroked="t" style="position:absolute;margin-left:25.55pt;margin-top:123.1pt;width:81.1pt;height:22.85pt" wp14:anchorId="5530FAAE">
+              <v:rect id="shape_0" ID="Text Box 2" fillcolor="white" stroked="t" style="position:absolute;margin-left:25.55pt;margin-top:123.1pt;width:81.2pt;height:22.95pt" wp14:anchorId="5530FAAE">
                 <w10:wrap type="square"/>
                 <v:fill o:detectmouseclick="t" type="solid" color2="black"/>
                 <v:stroke color="black" weight="6480" joinstyle="round" endcap="flat"/>
@@ -1676,9 +1658,7 @@
                       <w:pPr>
                         <w:pStyle w:val="FrameContents"/>
                         <w:spacing w:before="0" w:after="200"/>
-                        <w:rPr>
-                          <w:color w:val="000000"/>
-                        </w:rPr>
+                        <w:rPr/>
                       </w:pPr>
                       <w:r>
                         <w:rPr>
@@ -1705,7 +1685,7 @@
                 <wp:positionV relativeFrom="paragraph">
                   <wp:posOffset>1555115</wp:posOffset>
                 </wp:positionV>
-                <wp:extent cx="1114425" cy="283210"/>
+                <wp:extent cx="1115695" cy="284480"/>
                 <wp:effectExtent l="0" t="0" r="10160" b="22225"/>
                 <wp:wrapNone/>
                 <wp:docPr id="4" name="Text Box 3"/>
@@ -1716,7 +1696,7 @@
                       <wps:spPr>
                         <a:xfrm>
                           <a:off x="0" y="0"/>
-                          <a:ext cx="1113840" cy="282600"/>
+                          <a:ext cx="1114920" cy="283680"/>
                         </a:xfrm>
                         <a:prstGeom prst="rect">
                           <a:avLst/>
@@ -1749,9 +1729,7 @@
                             <w:pPr>
                               <w:pStyle w:val="FrameContents"/>
                               <w:spacing w:before="0" w:after="200"/>
-                              <w:rPr>
-                                <w:color w:val="000000"/>
-                              </w:rPr>
+                              <w:rPr/>
                             </w:pPr>
                             <w:r>
                               <w:rPr>
@@ -1775,7 +1753,7 @@
           </mc:Choice>
           <mc:Fallback>
             <w:pict>
-              <v:rect id="shape_0" ID="Text Box 3" fillcolor="white" stroked="t" style="position:absolute;margin-left:136.1pt;margin-top:122.45pt;width:87.65pt;height:22.2pt" wp14:anchorId="525E5C46">
+              <v:rect id="shape_0" ID="Text Box 3" fillcolor="white" stroked="t" style="position:absolute;margin-left:136.1pt;margin-top:122.45pt;width:87.75pt;height:22.3pt" wp14:anchorId="525E5C46">
                 <w10:wrap type="square"/>
                 <v:fill o:detectmouseclick="t" type="solid" color2="black"/>
                 <v:stroke color="black" weight="6480" joinstyle="round" endcap="flat"/>
@@ -1785,9 +1763,7 @@
                       <w:pPr>
                         <w:pStyle w:val="FrameContents"/>
                         <w:spacing w:before="0" w:after="200"/>
-                        <w:rPr>
-                          <w:color w:val="000000"/>
-                        </w:rPr>
+                        <w:rPr/>
                       </w:pPr>
                       <w:r>
                         <w:rPr>
@@ -1814,7 +1790,7 @@
                 <wp:positionV relativeFrom="paragraph">
                   <wp:posOffset>457835</wp:posOffset>
                 </wp:positionV>
-                <wp:extent cx="2560955" cy="549275"/>
+                <wp:extent cx="2562225" cy="550545"/>
                 <wp:effectExtent l="0" t="0" r="11430" b="22860"/>
                 <wp:wrapNone/>
                 <wp:docPr id="6" name="Text Box 8"/>
@@ -1825,7 +1801,7 @@
                       <wps:spPr>
                         <a:xfrm>
                           <a:off x="0" y="0"/>
-                          <a:ext cx="2560320" cy="548640"/>
+                          <a:ext cx="2561760" cy="550080"/>
                         </a:xfrm>
                         <a:prstGeom prst="rect">
                           <a:avLst/>
@@ -1859,9 +1835,7 @@
                               <w:pStyle w:val="FrameContents"/>
                               <w:spacing w:before="0" w:after="200"/>
                               <w:jc w:val="center"/>
-                              <w:rPr>
-                                <w:color w:val="000000"/>
-                              </w:rPr>
+                              <w:rPr/>
                             </w:pPr>
                             <w:r>
                               <w:rPr>
@@ -1885,7 +1859,7 @@
           </mc:Choice>
           <mc:Fallback>
             <w:pict>
-              <v:rect id="shape_0" ID="Text Box 8" fillcolor="white" stroked="t" style="position:absolute;margin-left:25.5pt;margin-top:36.05pt;width:201.55pt;height:43.15pt" wp14:anchorId="268DFAAD">
+              <v:rect id="shape_0" ID="Text Box 8" fillcolor="white" stroked="t" style="position:absolute;margin-left:25.5pt;margin-top:36.05pt;width:201.65pt;height:43.25pt" wp14:anchorId="268DFAAD">
                 <w10:wrap type="square"/>
                 <v:fill o:detectmouseclick="t" type="solid" color2="black"/>
                 <v:stroke color="black" weight="6480" joinstyle="round" endcap="flat"/>
@@ -1896,9 +1870,7 @@
                         <w:pStyle w:val="FrameContents"/>
                         <w:spacing w:before="0" w:after="200"/>
                         <w:jc w:val="center"/>
-                        <w:rPr>
-                          <w:color w:val="000000"/>
-                        </w:rPr>
+                        <w:rPr/>
                       </w:pPr>
                       <w:r>
                         <w:rPr>
@@ -1940,15 +1912,15 @@
         <mc:AlternateContent>
           <mc:Choice Requires="wps">
             <w:drawing>
-              <wp:anchor behindDoc="0" distT="0" distB="0" distL="0" distR="0" simplePos="0" locked="0" layoutInCell="1" allowOverlap="1" relativeHeight="15">
+              <wp:anchor behindDoc="0" distT="0" distB="0" distL="0" distR="0" simplePos="0" locked="0" layoutInCell="1" allowOverlap="1" relativeHeight="8">
                 <wp:simplePos x="0" y="0"/>
                 <wp:positionH relativeFrom="column">
-                  <wp:posOffset>2707640</wp:posOffset>
+                  <wp:posOffset>3674110</wp:posOffset>
                 </wp:positionH>
                 <wp:positionV relativeFrom="paragraph">
-                  <wp:posOffset>-109855</wp:posOffset>
+                  <wp:posOffset>-1073785</wp:posOffset>
                 </wp:positionV>
-                <wp:extent cx="635" cy="549275"/>
+                <wp:extent cx="1905" cy="969645"/>
                 <wp:effectExtent l="0" t="0" r="0" b="0"/>
                 <wp:wrapNone/>
                 <wp:docPr id="8" name="Shape1"/>
@@ -1959,7 +1931,7 @@
                       <wps:spPr>
                         <a:xfrm>
                           <a:off x="0" y="0"/>
-                          <a:ext cx="0" cy="548640"/>
+                          <a:ext cx="2520" cy="968400"/>
                         </a:xfrm>
                         <a:prstGeom prst="line">
                           <a:avLst/>
@@ -1985,7 +1957,7 @@
           </mc:Choice>
           <mc:Fallback>
             <w:pict>
-              <v:line id="shape_0" from="191.6pt,12.9pt" to="191.6pt,56.05pt" ID="Shape1" stroked="t" style="position:absolute">
+              <v:line id="shape_0" from="251.2pt,-46.55pt" to="251.35pt,29.65pt" ID="Shape1" stroked="t" style="position:absolute">
                 <v:stroke color="#3465a4" joinstyle="round" endcap="flat"/>
                 <v:fill o:detectmouseclick="t" on="false"/>
               </v:line>
@@ -1995,15 +1967,15 @@
         <mc:AlternateContent>
           <mc:Choice Requires="wps">
             <w:drawing>
-              <wp:anchor behindDoc="0" distT="0" distB="0" distL="0" distR="0" simplePos="0" locked="0" layoutInCell="1" allowOverlap="1" relativeHeight="16">
+              <wp:anchor behindDoc="0" distT="0" distB="0" distL="0" distR="0" simplePos="0" locked="0" layoutInCell="1" allowOverlap="1" relativeHeight="9">
                 <wp:simplePos x="0" y="0"/>
                 <wp:positionH relativeFrom="column">
-                  <wp:posOffset>1139825</wp:posOffset>
+                  <wp:posOffset>2120900</wp:posOffset>
                 </wp:positionH>
                 <wp:positionV relativeFrom="paragraph">
-                  <wp:posOffset>-114300</wp:posOffset>
+                  <wp:posOffset>-1093470</wp:posOffset>
                 </wp:positionV>
-                <wp:extent cx="635" cy="557530"/>
+                <wp:extent cx="1905" cy="984250"/>
                 <wp:effectExtent l="0" t="0" r="0" b="0"/>
                 <wp:wrapNone/>
                 <wp:docPr id="9" name="Shape2"/>
@@ -2014,7 +1986,7 @@
                       <wps:spPr>
                         <a:xfrm>
                           <a:off x="0" y="0"/>
-                          <a:ext cx="0" cy="556920"/>
+                          <a:ext cx="2520" cy="983160"/>
                         </a:xfrm>
                         <a:prstGeom prst="line">
                           <a:avLst/>
@@ -2040,7 +2012,7 @@
           </mc:Choice>
           <mc:Fallback>
             <w:pict>
-              <v:line id="shape_0" from="67.85pt,12.9pt" to="67.85pt,56.7pt" ID="Shape2" stroked="t" style="position:absolute">
+              <v:line id="shape_0" from="128.35pt,-47.5pt" to="128.5pt,29.85pt" ID="Shape2" stroked="t" style="position:absolute">
                 <v:stroke color="#3465a4" joinstyle="round" endcap="flat"/>
                 <v:fill o:detectmouseclick="t" on="false"/>
               </v:line>
@@ -2059,15 +2031,15 @@
         <mc:AlternateContent>
           <mc:Choice Requires="wps">
             <w:drawing>
-              <wp:anchor behindDoc="0" distT="0" distB="0" distL="114300" distR="113665" simplePos="0" locked="0" layoutInCell="1" allowOverlap="1" relativeHeight="6" wp14:anchorId="64FDE846">
+              <wp:anchor behindDoc="0" distT="0" distB="0" distL="114300" distR="112395" simplePos="0" locked="0" layoutInCell="1" allowOverlap="1" relativeHeight="6" wp14:anchorId="64FDE846">
                 <wp:simplePos x="0" y="0"/>
                 <wp:positionH relativeFrom="column">
-                  <wp:posOffset>1353185</wp:posOffset>
+                  <wp:posOffset>1350645</wp:posOffset>
                 </wp:positionH>
                 <wp:positionV relativeFrom="paragraph">
-                  <wp:posOffset>529590</wp:posOffset>
+                  <wp:posOffset>526415</wp:posOffset>
                 </wp:positionV>
-                <wp:extent cx="375285" cy="8890"/>
+                <wp:extent cx="376555" cy="10160"/>
                 <wp:effectExtent l="38100" t="76200" r="6985" b="106045"/>
                 <wp:wrapNone/>
                 <wp:docPr id="10" name="Straight Arrow Connector 15"/>
@@ -2078,7 +2050,7 @@
                       <wps:spPr>
                         <a:xfrm flipV="1">
                           <a:off x="0" y="0"/>
-                          <a:ext cx="374760" cy="8280"/>
+                          <a:ext cx="375840" cy="9360"/>
                         </a:xfrm>
                         <a:custGeom>
                           <a:avLst/>
@@ -2123,17 +2095,7 @@
             </w:drawing>
           </mc:Choice>
           <mc:Fallback>
-            <w:pict>
-              <v:shapetype id="shapetype_32" coordsize="21600,21600" o:spt="32" path="m,l21600,21600nfe">
-                <v:stroke joinstyle="miter"/>
-                <v:path gradientshapeok="t" o:connecttype="rect" textboxrect="0,0,21600,21600"/>
-              </v:shapetype>
-              <v:shape id="shape_0" ID="Straight Arrow Connector 15" stroked="t" style="position:absolute;margin-left:106.55pt;margin-top:41.7pt;width:29.45pt;height:0.6pt;flip:y" wp14:anchorId="64FDE846" type="shapetype_32">
-                <w10:wrap type="none"/>
-                <v:fill o:detectmouseclick="t" on="false"/>
-                <v:stroke color="black" weight="9360" startarrow="open" endarrow="open" startarrowwidth="medium" startarrowlength="medium" endarrowwidth="medium" endarrowlength="medium" joinstyle="round" endcap="flat"/>
-              </v:shape>
-            </w:pict>
+            <w:pict/>
           </mc:Fallback>
         </mc:AlternateContent>
       </w:r>
@@ -2157,15 +2119,15 @@
         <mc:AlternateContent>
           <mc:Choice Requires="wps">
             <w:drawing>
-              <wp:anchor behindDoc="0" distT="0" distB="0" distL="0" distR="0" simplePos="0" locked="0" layoutInCell="1" allowOverlap="1" relativeHeight="17">
+              <wp:anchor behindDoc="0" distT="0" distB="0" distL="0" distR="0" simplePos="0" locked="0" layoutInCell="1" allowOverlap="1" relativeHeight="10">
                 <wp:simplePos x="0" y="0"/>
                 <wp:positionH relativeFrom="column">
-                  <wp:posOffset>1071880</wp:posOffset>
+                  <wp:posOffset>1528445</wp:posOffset>
                 </wp:positionH>
                 <wp:positionV relativeFrom="paragraph">
-                  <wp:posOffset>-187325</wp:posOffset>
+                  <wp:posOffset>-621030</wp:posOffset>
                 </wp:positionV>
-                <wp:extent cx="19685" cy="497840"/>
+                <wp:extent cx="23495" cy="440055"/>
                 <wp:effectExtent l="0" t="0" r="0" b="0"/>
                 <wp:wrapNone/>
                 <wp:docPr id="11" name="Shape3"/>
@@ -2176,7 +2138,7 @@
                       <wps:spPr>
                         <a:xfrm>
                           <a:off x="0" y="0"/>
-                          <a:ext cx="19080" cy="497160"/>
+                          <a:ext cx="14760" cy="513720"/>
                         </a:xfrm>
                         <a:prstGeom prst="line">
                           <a:avLst/>
@@ -2202,7 +2164,7 @@
           </mc:Choice>
           <mc:Fallback>
             <w:pict>
-              <v:line id="shape_0" from="65.6pt,3.3pt" to="67.05pt,42.4pt" ID="Shape3" stroked="t" style="position:absolute">
+              <v:line id="shape_0" from="103.95pt,-33.3pt" to="105.05pt,7.1pt" ID="Shape3" stroked="t" style="position:absolute">
                 <v:stroke color="#3465a4" joinstyle="round" endcap="flat"/>
                 <v:fill o:detectmouseclick="t" on="false"/>
               </v:line>
@@ -2212,15 +2174,15 @@
         <mc:AlternateContent>
           <mc:Choice Requires="wps">
             <w:drawing>
-              <wp:anchor behindDoc="0" distT="0" distB="0" distL="0" distR="0" simplePos="0" locked="0" layoutInCell="1" allowOverlap="1" relativeHeight="18">
+              <wp:anchor behindDoc="0" distT="0" distB="0" distL="0" distR="0" simplePos="0" locked="0" layoutInCell="1" allowOverlap="1" relativeHeight="11">
                 <wp:simplePos x="0" y="0"/>
                 <wp:positionH relativeFrom="column">
-                  <wp:posOffset>2486025</wp:posOffset>
+                  <wp:posOffset>3308985</wp:posOffset>
                 </wp:positionH>
                 <wp:positionV relativeFrom="paragraph">
-                  <wp:posOffset>-207645</wp:posOffset>
+                  <wp:posOffset>-1028700</wp:posOffset>
                 </wp:positionV>
-                <wp:extent cx="635" cy="467995"/>
+                <wp:extent cx="1905" cy="826135"/>
                 <wp:effectExtent l="0" t="0" r="0" b="0"/>
                 <wp:wrapNone/>
                 <wp:docPr id="12" name="Shape4"/>
@@ -2231,7 +2193,7 @@
                       <wps:spPr>
                         <a:xfrm>
                           <a:off x="0" y="0"/>
-                          <a:ext cx="0" cy="467280"/>
+                          <a:ext cx="2520" cy="824760"/>
                         </a:xfrm>
                         <a:prstGeom prst="line">
                           <a:avLst/>
@@ -2257,7 +2219,7 @@
           </mc:Choice>
           <mc:Fallback>
             <w:pict>
-              <v:line id="shape_0" from="177.35pt,2pt" to="177.35pt,38.75pt" ID="Shape4" stroked="t" style="position:absolute">
+              <v:line id="shape_0" from="228.1pt,-48.65pt" to="228.25pt,16.25pt" ID="Shape4" stroked="t" style="position:absolute">
                 <v:stroke color="#3465a4" joinstyle="round" endcap="flat"/>
                 <v:fill o:detectmouseclick="t" on="false"/>
               </v:line>
@@ -2284,7 +2246,7 @@
                 <wp:positionV relativeFrom="paragraph">
                   <wp:posOffset>215900</wp:posOffset>
                 </wp:positionV>
-                <wp:extent cx="590550" cy="698500"/>
+                <wp:extent cx="591820" cy="699770"/>
                 <wp:effectExtent l="0" t="0" r="19685" b="26035"/>
                 <wp:wrapNone/>
                 <wp:docPr id="13" name="Flowchart: Magnetic Disk 5"/>
@@ -2295,7 +2257,7 @@
                       <wps:spPr>
                         <a:xfrm>
                           <a:off x="0" y="0"/>
-                          <a:ext cx="590040" cy="698040"/>
+                          <a:ext cx="591120" cy="699120"/>
                         </a:xfrm>
                         <a:prstGeom prst="flowChartMagneticDisk">
                           <a:avLst/>
@@ -2342,7 +2304,7 @@
                 </v:formulas>
                 <v:path gradientshapeok="t" o:connecttype="rect" textboxrect="0,7200,21600,@0"/>
               </v:shapetype>
-              <v:shape id="shape_0" ID="Flowchart: Magnetic Disk 5" fillcolor="white" stroked="t" style="position:absolute;margin-left:45.6pt;margin-top:17pt;width:46.4pt;height:54.9pt" wp14:anchorId="7834E02E" type="shapetype_132">
+              <v:shape id="shape_0" ID="Flowchart: Magnetic Disk 5" fillcolor="white" stroked="t" style="position:absolute;margin-left:45.6pt;margin-top:17pt;width:46.5pt;height:55pt" wp14:anchorId="7834E02E" type="shapetype_132">
                 <w10:wrap type="none"/>
                 <v:fill o:detectmouseclick="t" type="solid" color2="black"/>
                 <v:stroke color="black" weight="9360" joinstyle="round" endcap="flat"/>
@@ -2361,7 +2323,7 @@
                 <wp:positionV relativeFrom="paragraph">
                   <wp:posOffset>169545</wp:posOffset>
                 </wp:positionV>
-                <wp:extent cx="590550" cy="698500"/>
+                <wp:extent cx="591820" cy="699770"/>
                 <wp:effectExtent l="0" t="0" r="19685" b="26035"/>
                 <wp:wrapNone/>
                 <wp:docPr id="14" name="Flowchart: Magnetic Disk 4"/>
@@ -2372,7 +2334,7 @@
                       <wps:spPr>
                         <a:xfrm>
                           <a:off x="0" y="0"/>
-                          <a:ext cx="590040" cy="698040"/>
+                          <a:ext cx="591120" cy="699120"/>
                         </a:xfrm>
                         <a:prstGeom prst="flowChartMagneticDisk">
                           <a:avLst/>
@@ -2402,7 +2364,7 @@
           </mc:Choice>
           <mc:Fallback>
             <w:pict>
-              <v:shape id="shape_0" ID="Flowchart: Magnetic Disk 4" fillcolor="white" stroked="t" style="position:absolute;margin-left:159.75pt;margin-top:13.35pt;width:46.4pt;height:54.9pt" wp14:anchorId="71C38421" type="shapetype_132">
+              <v:shape id="shape_0" ID="Flowchart: Magnetic Disk 4" fillcolor="white" stroked="t" style="position:absolute;margin-left:159.75pt;margin-top:13.35pt;width:46.5pt;height:55pt" wp14:anchorId="71C38421" type="shapetype_132">
                 <w10:wrap type="none"/>
                 <v:fill o:detectmouseclick="t" type="solid" color2="black"/>
                 <v:stroke color="black" weight="9360" joinstyle="round" endcap="flat"/>
@@ -2739,7 +2701,7 @@
       <w:r>
         <w:rPr/>
         <w:drawing>
-          <wp:inline distT="0" distB="2540" distL="0" distR="0">
+          <wp:inline distT="0" distB="0" distL="0" distR="0">
             <wp:extent cx="5943600" cy="2969895"/>
             <wp:effectExtent l="0" t="0" r="0" b="0"/>
             <wp:docPr id="16" name="Picture 14" descr="C:\Users\MUR\home-development\family_planner\docs\diagrams\class-diagram-meal.jpg"/>
@@ -3022,16 +2984,15 @@
         <w:tabs>
           <w:tab w:val="left" w:pos="1231" w:leader="none"/>
         </w:tabs>
-        <w:rPr>
-          <w:b/>
-          <w:b/>
-        </w:rPr>
-      </w:pPr>
-      <w:r>
-        <w:rPr>
-          <w:b/>
-        </w:rPr>
-        <w:t>Receipt</w:t>
+        <w:rPr/>
+      </w:pPr>
+      <w:r>
+        <w:rPr/>
+        <w:t>Get food products of a meal:</w:t>
+        <w:tab/>
+        <w:t>GET</w:t>
+        <w:tab/>
+        <w:t>/meals/{id}/foodProducts</w:t>
       </w:r>
     </w:p>
     <w:p>
@@ -3044,12 +3005,11 @@
       </w:pPr>
       <w:r>
         <w:rPr/>
-        <w:t xml:space="preserve">Add: </w:t>
+        <w:t>Link food product to a meal:</w:t>
         <w:tab/>
         <w:t>PUT</w:t>
         <w:tab/>
-        <w:tab/>
-        <w:t>/meals/{id}/receipt</w:t>
+        <w:t>/meals/{id}/foodProducts/{id}</w:t>
       </w:r>
     </w:p>
     <w:p>
@@ -3062,11 +3022,11 @@
       </w:pPr>
       <w:r>
         <w:rPr/>
-        <w:t xml:space="preserve">Update:  </w:t>
-        <w:tab/>
-        <w:t>POST/PATCH</w:t>
-        <w:tab/>
-        <w:t>/meals/{id}/receipt</w:t>
+        <w:t>Unlink food product of a meal:</w:t>
+        <w:tab/>
+        <w:t>DELETE</w:t>
+        <w:tab/>
+        <w:t>/meals/{id}/foodProducts/{id}</w:t>
       </w:r>
     </w:p>
     <w:p>
@@ -3079,12 +3039,11 @@
       </w:pPr>
       <w:r>
         <w:rPr/>
-        <w:t xml:space="preserve">Delete: </w:t>
-        <w:tab/>
-        <w:t>DELETE</w:t>
-        <w:tab/>
-        <w:tab/>
-        <w:t>/meals/{id}/receipt</w:t>
+        <w:t>Add and Link food product to a meal:</w:t>
+        <w:tab/>
+        <w:t>POST</w:t>
+        <w:tab/>
+        <w:t>/meals/{id}/foodProducts</w:t>
       </w:r>
     </w:p>
     <w:p>
@@ -3096,28 +3055,10 @@
         <w:rPr/>
       </w:pPr>
       <w:r>
-        <w:rPr/>
-        <w:t xml:space="preserve">Get: </w:t>
-        <w:tab/>
-        <w:t>GET</w:t>
-        <w:tab/>
-        <w:tab/>
-        <w:t>/meals/{id}/receipt</w:t>
-      </w:r>
-    </w:p>
-    <w:p>
-      <w:pPr>
-        <w:pStyle w:val="Normal"/>
-        <w:rPr>
-          <w:b/>
-          <w:b/>
-        </w:rPr>
-      </w:pPr>
-      <w:r>
-        <w:rPr>
-          <w:b/>
-        </w:rPr>
-        <w:t>Food product</w:t>
+        <w:rPr>
+          <w:b/>
+        </w:rPr>
+        <w:t>Receipt</w:t>
       </w:r>
     </w:p>
     <w:p>
@@ -3132,10 +3073,10 @@
         <w:rPr/>
         <w:t xml:space="preserve">Add: </w:t>
         <w:tab/>
-        <w:t>POST</w:t>
-        <w:tab/>
-        <w:tab/>
-        <w:t xml:space="preserve">/foodProducts </w:t>
+        <w:t>PUT</w:t>
+        <w:tab/>
+        <w:tab/>
+        <w:t>/meals/{id}/receipt</w:t>
       </w:r>
     </w:p>
     <w:p>
@@ -3152,7 +3093,7 @@
         <w:tab/>
         <w:t>POST/PATCH</w:t>
         <w:tab/>
-        <w:t>/foodProducts/{id}</w:t>
+        <w:t>/meals/{id}/receipt</w:t>
       </w:r>
     </w:p>
     <w:p>
@@ -3170,7 +3111,7 @@
         <w:t>DELETE</w:t>
         <w:tab/>
         <w:tab/>
-        <w:t>/foodProducts/{id}</w:t>
+        <w:t>/meals/{id}/receipt</w:t>
       </w:r>
     </w:p>
     <w:p>
@@ -3183,12 +3124,27 @@
       </w:pPr>
       <w:r>
         <w:rPr/>
-        <w:t xml:space="preserve">List: </w:t>
+        <w:t xml:space="preserve">Get: </w:t>
         <w:tab/>
         <w:t>GET</w:t>
         <w:tab/>
         <w:tab/>
-        <w:t>/foodProducts</w:t>
+        <w:t>/meals/{id}/receipt</w:t>
+      </w:r>
+    </w:p>
+    <w:p>
+      <w:pPr>
+        <w:pStyle w:val="Normal"/>
+        <w:rPr>
+          <w:b/>
+          <w:b/>
+        </w:rPr>
+      </w:pPr>
+      <w:r>
+        <w:rPr>
+          <w:b/>
+        </w:rPr>
+        <w:t>Food product</w:t>
       </w:r>
     </w:p>
     <w:p>
@@ -3201,12 +3157,12 @@
       </w:pPr>
       <w:r>
         <w:rPr/>
-        <w:t xml:space="preserve">Get: </w:t>
-        <w:tab/>
-        <w:t>GET</w:t>
-        <w:tab/>
-        <w:tab/>
-        <w:t>/foodProducts/{id}</w:t>
+        <w:t xml:space="preserve">Add: </w:t>
+        <w:tab/>
+        <w:t>POST</w:t>
+        <w:tab/>
+        <w:tab/>
+        <w:t xml:space="preserve">/foodProducts </w:t>
       </w:r>
     </w:p>
     <w:p>
@@ -3219,11 +3175,65 @@
       </w:pPr>
       <w:r>
         <w:rPr/>
-        <w:t>Get food products of a meal:</w:t>
+        <w:t xml:space="preserve">Update:  </w:t>
+        <w:tab/>
+        <w:t>POST/PATCH</w:t>
+        <w:tab/>
+        <w:t>/foodProducts/{id}</w:t>
+      </w:r>
+    </w:p>
+    <w:p>
+      <w:pPr>
+        <w:pStyle w:val="Normal"/>
+        <w:tabs>
+          <w:tab w:val="left" w:pos="1231" w:leader="none"/>
+        </w:tabs>
+        <w:rPr/>
+      </w:pPr>
+      <w:r>
+        <w:rPr/>
+        <w:t xml:space="preserve">Delete: </w:t>
+        <w:tab/>
+        <w:t>DELETE</w:t>
+        <w:tab/>
+        <w:tab/>
+        <w:t>/foodProducts/{id}</w:t>
+      </w:r>
+    </w:p>
+    <w:p>
+      <w:pPr>
+        <w:pStyle w:val="Normal"/>
+        <w:tabs>
+          <w:tab w:val="left" w:pos="1231" w:leader="none"/>
+        </w:tabs>
+        <w:rPr/>
+      </w:pPr>
+      <w:r>
+        <w:rPr/>
+        <w:t xml:space="preserve">List: </w:t>
         <w:tab/>
         <w:t>GET</w:t>
         <w:tab/>
-        <w:t>/meals/{id}/foodProducts</w:t>
+        <w:tab/>
+        <w:t>/foodProducts</w:t>
+      </w:r>
+    </w:p>
+    <w:p>
+      <w:pPr>
+        <w:pStyle w:val="Normal"/>
+        <w:tabs>
+          <w:tab w:val="left" w:pos="1231" w:leader="none"/>
+        </w:tabs>
+        <w:rPr/>
+      </w:pPr>
+      <w:r>
+        <w:rPr/>
+        <w:t xml:space="preserve">Get: </w:t>
+        <w:tab/>
+        <w:t>GET</w:t>
+        <w:tab/>
+        <w:tab/>
+        <w:t>/foodProducts/{id}</w:t>
       </w:r>
     </w:p>
     <w:p>
@@ -3302,15 +3312,7 @@
         <w:t>POST</w:t>
         <w:tab/>
         <w:tab/>
-        <w:t>/</w:t>
-      </w:r>
-      <w:r>
-        <w:rPr/>
-        <w:t>plan</w:t>
-      </w:r>
-      <w:r>
-        <w:rPr/>
-        <w:t xml:space="preserve"> </w:t>
+        <w:t xml:space="preserve">/plan </w:t>
       </w:r>
     </w:p>
     <w:p>
@@ -3327,15 +3329,7 @@
         <w:tab/>
         <w:t>POST/PATCH</w:t>
         <w:tab/>
-        <w:t>/</w:t>
-      </w:r>
-      <w:r>
-        <w:rPr/>
-        <w:t>plan</w:t>
-      </w:r>
-      <w:r>
-        <w:rPr/>
-        <w:t>s/{id}</w:t>
+        <w:t>/plans/{id}</w:t>
       </w:r>
     </w:p>
     <w:p>
@@ -3353,15 +3347,7 @@
         <w:t>DELETE</w:t>
         <w:tab/>
         <w:tab/>
-        <w:t>/</w:t>
-      </w:r>
-      <w:r>
-        <w:rPr/>
-        <w:t>plan</w:t>
-      </w:r>
-      <w:r>
-        <w:rPr/>
-        <w:t>s/{id}</w:t>
+        <w:t>/plans/{id}</w:t>
       </w:r>
     </w:p>
     <w:p>
@@ -3379,15 +3365,7 @@
         <w:t>GET</w:t>
         <w:tab/>
         <w:tab/>
-        <w:t>/</w:t>
-      </w:r>
-      <w:r>
-        <w:rPr/>
-        <w:t>plan</w:t>
-      </w:r>
-      <w:r>
-        <w:rPr/>
-        <w:t>s</w:t>
+        <w:t>/plans</w:t>
       </w:r>
     </w:p>
     <w:p>
@@ -3398,13 +3376,7 @@
         </w:tabs>
         <w:spacing w:before="0" w:after="200"/>
         <w:jc w:val="center"/>
-        <w:rPr>
-          <w:b w:val="false"/>
-          <w:b w:val="false"/>
-          <w:bCs w:val="false"/>
-          <w:sz w:val="28"/>
-          <w:szCs w:val="28"/>
-        </w:rPr>
+        <w:rPr/>
       </w:pPr>
       <w:r>
         <w:rPr>
@@ -3447,6 +3419,8 @@
       </w:pPr>
       <w:rPr>
         <w:rFonts w:ascii="Symbol" w:hAnsi="Symbol" w:cs="Symbol" w:hint="default"/>
+        <w:sz w:val="24"/>
+        <w:rFonts w:cs="Symbol"/>
       </w:rPr>
     </w:lvl>
     <w:lvl w:ilvl="1">
@@ -3472,6 +3446,7 @@
       </w:pPr>
       <w:rPr>
         <w:rFonts w:ascii="Wingdings" w:hAnsi="Wingdings" w:cs="Wingdings" w:hint="default"/>
+        <w:rFonts w:cs="Wingdings"/>
       </w:rPr>
     </w:lvl>
     <w:lvl w:ilvl="3">
@@ -3484,6 +3459,7 @@
       </w:pPr>
       <w:rPr>
         <w:rFonts w:ascii="Symbol" w:hAnsi="Symbol" w:cs="Symbol" w:hint="default"/>
+        <w:rFonts w:cs="Symbol"/>
       </w:rPr>
     </w:lvl>
     <w:lvl w:ilvl="4">
@@ -3509,6 +3485,7 @@
       </w:pPr>
       <w:rPr>
         <w:rFonts w:ascii="Wingdings" w:hAnsi="Wingdings" w:cs="Wingdings" w:hint="default"/>
+        <w:rFonts w:cs="Wingdings"/>
       </w:rPr>
     </w:lvl>
     <w:lvl w:ilvl="6">
@@ -3521,6 +3498,7 @@
       </w:pPr>
       <w:rPr>
         <w:rFonts w:ascii="Symbol" w:hAnsi="Symbol" w:cs="Symbol" w:hint="default"/>
+        <w:rFonts w:cs="Symbol"/>
       </w:rPr>
     </w:lvl>
     <w:lvl w:ilvl="7">
@@ -3546,6 +3524,7 @@
       </w:pPr>
       <w:rPr>
         <w:rFonts w:ascii="Wingdings" w:hAnsi="Wingdings" w:cs="Wingdings" w:hint="default"/>
+        <w:rFonts w:cs="Wingdings"/>
       </w:rPr>
     </w:lvl>
   </w:abstractNum>
@@ -3813,7 +3792,7 @@
     </w:pPr>
     <w:rPr>
       <w:rFonts w:ascii="Calibri" w:hAnsi="Calibri" w:eastAsia="Calibri" w:cs="Times New Roman"/>
-      <w:color w:val="auto"/>
+      <w:color w:val="00000A"/>
       <w:sz w:val="22"/>
       <w:szCs w:val="22"/>
       <w:lang w:val="en-US" w:eastAsia="en-US" w:bidi="ar-SA"/>
@@ -3867,6 +3846,134 @@
     <w:qFormat/>
     <w:rPr>
       <w:rFonts w:cs="Courier New"/>
+    </w:rPr>
+  </w:style>
+  <w:style w:type="character" w:styleId="ListLabel5">
+    <w:name w:val="ListLabel 5"/>
+    <w:qFormat/>
+    <w:rPr>
+      <w:rFonts w:cs="Symbol"/>
+      <w:sz w:val="24"/>
+    </w:rPr>
+  </w:style>
+  <w:style w:type="character" w:styleId="ListLabel6">
+    <w:name w:val="ListLabel 6"/>
+    <w:qFormat/>
+    <w:rPr>
+      <w:rFonts w:cs="Courier New"/>
+    </w:rPr>
+  </w:style>
+  <w:style w:type="character" w:styleId="ListLabel7">
+    <w:name w:val="ListLabel 7"/>
+    <w:qFormat/>
+    <w:rPr>
+      <w:rFonts w:cs="Wingdings"/>
+    </w:rPr>
+  </w:style>
+  <w:style w:type="character" w:styleId="ListLabel8">
+    <w:name w:val="ListLabel 8"/>
+    <w:qFormat/>
+    <w:rPr>
+      <w:rFonts w:cs="Symbol"/>
+    </w:rPr>
+  </w:style>
+  <w:style w:type="character" w:styleId="ListLabel9">
+    <w:name w:val="ListLabel 9"/>
+    <w:qFormat/>
+    <w:rPr>
+      <w:rFonts w:cs="Courier New"/>
+    </w:rPr>
+  </w:style>
+  <w:style w:type="character" w:styleId="ListLabel10">
+    <w:name w:val="ListLabel 10"/>
+    <w:qFormat/>
+    <w:rPr>
+      <w:rFonts w:cs="Wingdings"/>
+    </w:rPr>
+  </w:style>
+  <w:style w:type="character" w:styleId="ListLabel11">
+    <w:name w:val="ListLabel 11"/>
+    <w:qFormat/>
+    <w:rPr>
+      <w:rFonts w:cs="Symbol"/>
+    </w:rPr>
+  </w:style>
+  <w:style w:type="character" w:styleId="ListLabel12">
+    <w:name w:val="ListLabel 12"/>
+    <w:qFormat/>
+    <w:rPr>
+      <w:rFonts w:cs="Courier New"/>
+    </w:rPr>
+  </w:style>
+  <w:style w:type="character" w:styleId="ListLabel13">
+    <w:name w:val="ListLabel 13"/>
+    <w:qFormat/>
+    <w:rPr>
+      <w:rFonts w:cs="Wingdings"/>
+    </w:rPr>
+  </w:style>
+  <w:style w:type="character" w:styleId="ListLabel14">
+    <w:name w:val="ListLabel 14"/>
+    <w:qFormat/>
+    <w:rPr>
+      <w:rFonts w:cs="Symbol"/>
+      <w:sz w:val="24"/>
+    </w:rPr>
+  </w:style>
+  <w:style w:type="character" w:styleId="ListLabel15">
+    <w:name w:val="ListLabel 15"/>
+    <w:qFormat/>
+    <w:rPr>
+      <w:rFonts w:cs="Courier New"/>
+    </w:rPr>
+  </w:style>
+  <w:style w:type="character" w:styleId="ListLabel16">
+    <w:name w:val="ListLabel 16"/>
+    <w:qFormat/>
+    <w:rPr>
+      <w:rFonts w:cs="Wingdings"/>
+    </w:rPr>
+  </w:style>
+  <w:style w:type="character" w:styleId="ListLabel17">
+    <w:name w:val="ListLabel 17"/>
+    <w:qFormat/>
+    <w:rPr>
+      <w:rFonts w:cs="Symbol"/>
+    </w:rPr>
+  </w:style>
+  <w:style w:type="character" w:styleId="ListLabel18">
+    <w:name w:val="ListLabel 18"/>
+    <w:qFormat/>
+    <w:rPr>
+      <w:rFonts w:cs="Courier New"/>
+    </w:rPr>
+  </w:style>
+  <w:style w:type="character" w:styleId="ListLabel19">
+    <w:name w:val="ListLabel 19"/>
+    <w:qFormat/>
+    <w:rPr>
+      <w:rFonts w:cs="Wingdings"/>
+    </w:rPr>
+  </w:style>
+  <w:style w:type="character" w:styleId="ListLabel20">
+    <w:name w:val="ListLabel 20"/>
+    <w:qFormat/>
+    <w:rPr>
+      <w:rFonts w:cs="Symbol"/>
+    </w:rPr>
+  </w:style>
+  <w:style w:type="character" w:styleId="ListLabel21">
+    <w:name w:val="ListLabel 21"/>
+    <w:qFormat/>
+    <w:rPr>
+      <w:rFonts w:cs="Courier New"/>
+    </w:rPr>
+  </w:style>
+  <w:style w:type="character" w:styleId="ListLabel22">
+    <w:name w:val="ListLabel 22"/>
+    <w:qFormat/>
+    <w:rPr>
+      <w:rFonts w:cs="Wingdings"/>
     </w:rPr>
   </w:style>
   <w:style w:type="paragraph" w:styleId="Heading">

</xml_diff>

<commit_message>
Planner module initiated. CRUD REST services of the planner microsercice has been developed with MongoDB.
</commit_message>
<xml_diff>
--- a/family_planner/docs/specification.docx
+++ b/family_planner/docs/specification.docx
@@ -48,10 +48,10 @@
         <w:tblStyle w:val="TableGrid"/>
         <w:tblW w:w="9216" w:type="dxa"/>
         <w:jc w:val="left"/>
-        <w:tblInd w:w="350" w:type="dxa"/>
+        <w:tblInd w:w="345" w:type="dxa"/>
         <w:tblCellMar>
           <w:top w:w="0" w:type="dxa"/>
-          <w:left w:w="98" w:type="dxa"/>
+          <w:left w:w="93" w:type="dxa"/>
           <w:bottom w:w="0" w:type="dxa"/>
           <w:right w:w="108" w:type="dxa"/>
         </w:tblCellMar>
@@ -69,7 +69,7 @@
             <w:tcBorders/>
             <w:shd w:fill="auto" w:val="clear"/>
             <w:tcMar>
-              <w:left w:w="98" w:type="dxa"/>
+              <w:left w:w="93" w:type="dxa"/>
             </w:tcMar>
           </w:tcPr>
           <w:p>
@@ -104,7 +104,7 @@
             <w:tcBorders/>
             <w:shd w:fill="auto" w:val="clear"/>
             <w:tcMar>
-              <w:left w:w="98" w:type="dxa"/>
+              <w:left w:w="93" w:type="dxa"/>
             </w:tcMar>
           </w:tcPr>
           <w:p>
@@ -142,7 +142,7 @@
             <w:tcBorders/>
             <w:shd w:fill="auto" w:val="clear"/>
             <w:tcMar>
-              <w:left w:w="98" w:type="dxa"/>
+              <w:left w:w="93" w:type="dxa"/>
             </w:tcMar>
           </w:tcPr>
           <w:p>
@@ -174,7 +174,7 @@
             <w:tcBorders/>
             <w:shd w:fill="auto" w:val="clear"/>
             <w:tcMar>
-              <w:left w:w="98" w:type="dxa"/>
+              <w:left w:w="93" w:type="dxa"/>
             </w:tcMar>
           </w:tcPr>
           <w:p>
@@ -209,7 +209,7 @@
             <w:tcBorders/>
             <w:shd w:fill="auto" w:val="clear"/>
             <w:tcMar>
-              <w:left w:w="98" w:type="dxa"/>
+              <w:left w:w="93" w:type="dxa"/>
             </w:tcMar>
           </w:tcPr>
           <w:p>
@@ -237,7 +237,7 @@
             <w:tcBorders/>
             <w:shd w:fill="auto" w:val="clear"/>
             <w:tcMar>
-              <w:left w:w="98" w:type="dxa"/>
+              <w:left w:w="93" w:type="dxa"/>
             </w:tcMar>
           </w:tcPr>
           <w:p>
@@ -268,7 +268,7 @@
             <w:tcBorders/>
             <w:shd w:fill="auto" w:val="clear"/>
             <w:tcMar>
-              <w:left w:w="98" w:type="dxa"/>
+              <w:left w:w="93" w:type="dxa"/>
             </w:tcMar>
           </w:tcPr>
           <w:p>
@@ -300,7 +300,7 @@
             <w:tcBorders/>
             <w:shd w:fill="auto" w:val="clear"/>
             <w:tcMar>
-              <w:left w:w="98" w:type="dxa"/>
+              <w:left w:w="93" w:type="dxa"/>
             </w:tcMar>
           </w:tcPr>
           <w:p>
@@ -335,7 +335,7 @@
             <w:tcBorders/>
             <w:shd w:fill="auto" w:val="clear"/>
             <w:tcMar>
-              <w:left w:w="98" w:type="dxa"/>
+              <w:left w:w="93" w:type="dxa"/>
             </w:tcMar>
           </w:tcPr>
           <w:p>
@@ -367,7 +367,7 @@
             <w:tcBorders/>
             <w:shd w:fill="auto" w:val="clear"/>
             <w:tcMar>
-              <w:left w:w="98" w:type="dxa"/>
+              <w:left w:w="93" w:type="dxa"/>
             </w:tcMar>
           </w:tcPr>
           <w:p>
@@ -402,7 +402,7 @@
             <w:tcBorders/>
             <w:shd w:fill="auto" w:val="clear"/>
             <w:tcMar>
-              <w:left w:w="98" w:type="dxa"/>
+              <w:left w:w="93" w:type="dxa"/>
             </w:tcMar>
           </w:tcPr>
           <w:p>
@@ -434,7 +434,7 @@
             <w:tcBorders/>
             <w:shd w:fill="auto" w:val="clear"/>
             <w:tcMar>
-              <w:left w:w="98" w:type="dxa"/>
+              <w:left w:w="93" w:type="dxa"/>
             </w:tcMar>
           </w:tcPr>
           <w:p>
@@ -469,7 +469,7 @@
             <w:tcBorders/>
             <w:shd w:fill="auto" w:val="clear"/>
             <w:tcMar>
-              <w:left w:w="98" w:type="dxa"/>
+              <w:left w:w="93" w:type="dxa"/>
             </w:tcMar>
           </w:tcPr>
           <w:p>
@@ -501,7 +501,7 @@
             <w:tcBorders/>
             <w:shd w:fill="auto" w:val="clear"/>
             <w:tcMar>
-              <w:left w:w="98" w:type="dxa"/>
+              <w:left w:w="93" w:type="dxa"/>
             </w:tcMar>
           </w:tcPr>
           <w:p>
@@ -536,7 +536,7 @@
             <w:tcBorders/>
             <w:shd w:fill="auto" w:val="clear"/>
             <w:tcMar>
-              <w:left w:w="98" w:type="dxa"/>
+              <w:left w:w="93" w:type="dxa"/>
             </w:tcMar>
           </w:tcPr>
           <w:p>
@@ -564,7 +564,7 @@
             <w:tcBorders/>
             <w:shd w:fill="auto" w:val="clear"/>
             <w:tcMar>
-              <w:left w:w="98" w:type="dxa"/>
+              <w:left w:w="93" w:type="dxa"/>
             </w:tcMar>
           </w:tcPr>
           <w:p>
@@ -595,7 +595,7 @@
             <w:tcBorders/>
             <w:shd w:fill="auto" w:val="clear"/>
             <w:tcMar>
-              <w:left w:w="98" w:type="dxa"/>
+              <w:left w:w="93" w:type="dxa"/>
             </w:tcMar>
           </w:tcPr>
           <w:p>
@@ -627,7 +627,7 @@
             <w:tcBorders/>
             <w:shd w:fill="auto" w:val="clear"/>
             <w:tcMar>
-              <w:left w:w="98" w:type="dxa"/>
+              <w:left w:w="93" w:type="dxa"/>
             </w:tcMar>
           </w:tcPr>
           <w:p>
@@ -662,7 +662,7 @@
             <w:tcBorders/>
             <w:shd w:fill="auto" w:val="clear"/>
             <w:tcMar>
-              <w:left w:w="98" w:type="dxa"/>
+              <w:left w:w="93" w:type="dxa"/>
             </w:tcMar>
           </w:tcPr>
           <w:p>
@@ -694,7 +694,7 @@
             <w:tcBorders/>
             <w:shd w:fill="auto" w:val="clear"/>
             <w:tcMar>
-              <w:left w:w="98" w:type="dxa"/>
+              <w:left w:w="93" w:type="dxa"/>
             </w:tcMar>
           </w:tcPr>
           <w:p>
@@ -729,7 +729,7 @@
             <w:tcBorders/>
             <w:shd w:fill="auto" w:val="clear"/>
             <w:tcMar>
-              <w:left w:w="98" w:type="dxa"/>
+              <w:left w:w="93" w:type="dxa"/>
             </w:tcMar>
           </w:tcPr>
           <w:p>
@@ -761,7 +761,7 @@
             <w:tcBorders/>
             <w:shd w:fill="auto" w:val="clear"/>
             <w:tcMar>
-              <w:left w:w="98" w:type="dxa"/>
+              <w:left w:w="93" w:type="dxa"/>
             </w:tcMar>
           </w:tcPr>
           <w:p>
@@ -796,7 +796,7 @@
             <w:tcBorders/>
             <w:shd w:fill="auto" w:val="clear"/>
             <w:tcMar>
-              <w:left w:w="98" w:type="dxa"/>
+              <w:left w:w="93" w:type="dxa"/>
             </w:tcMar>
           </w:tcPr>
           <w:p>
@@ -828,7 +828,7 @@
             <w:tcBorders/>
             <w:shd w:fill="auto" w:val="clear"/>
             <w:tcMar>
-              <w:left w:w="98" w:type="dxa"/>
+              <w:left w:w="93" w:type="dxa"/>
             </w:tcMar>
           </w:tcPr>
           <w:p>
@@ -863,7 +863,7 @@
             <w:tcBorders/>
             <w:shd w:fill="auto" w:val="clear"/>
             <w:tcMar>
-              <w:left w:w="98" w:type="dxa"/>
+              <w:left w:w="93" w:type="dxa"/>
             </w:tcMar>
           </w:tcPr>
           <w:p>
@@ -895,7 +895,7 @@
             <w:tcBorders/>
             <w:shd w:fill="auto" w:val="clear"/>
             <w:tcMar>
-              <w:left w:w="98" w:type="dxa"/>
+              <w:left w:w="93" w:type="dxa"/>
             </w:tcMar>
           </w:tcPr>
           <w:p>
@@ -969,10 +969,10 @@
         <w:tblStyle w:val="TableGrid"/>
         <w:tblW w:w="9184" w:type="dxa"/>
         <w:jc w:val="left"/>
-        <w:tblInd w:w="381" w:type="dxa"/>
+        <w:tblInd w:w="376" w:type="dxa"/>
         <w:tblCellMar>
           <w:top w:w="0" w:type="dxa"/>
-          <w:left w:w="98" w:type="dxa"/>
+          <w:left w:w="93" w:type="dxa"/>
           <w:bottom w:w="0" w:type="dxa"/>
           <w:right w:w="108" w:type="dxa"/>
         </w:tblCellMar>
@@ -990,7 +990,7 @@
             <w:tcBorders/>
             <w:shd w:fill="auto" w:val="clear"/>
             <w:tcMar>
-              <w:left w:w="98" w:type="dxa"/>
+              <w:left w:w="93" w:type="dxa"/>
             </w:tcMar>
           </w:tcPr>
           <w:p>
@@ -1024,7 +1024,7 @@
             <w:tcBorders/>
             <w:shd w:fill="auto" w:val="clear"/>
             <w:tcMar>
-              <w:left w:w="98" w:type="dxa"/>
+              <w:left w:w="93" w:type="dxa"/>
             </w:tcMar>
           </w:tcPr>
           <w:p>
@@ -1061,7 +1061,7 @@
             <w:tcBorders/>
             <w:shd w:fill="auto" w:val="clear"/>
             <w:tcMar>
-              <w:left w:w="98" w:type="dxa"/>
+              <w:left w:w="93" w:type="dxa"/>
             </w:tcMar>
           </w:tcPr>
           <w:p>
@@ -1092,7 +1092,7 @@
             <w:tcBorders/>
             <w:shd w:fill="auto" w:val="clear"/>
             <w:tcMar>
-              <w:left w:w="98" w:type="dxa"/>
+              <w:left w:w="93" w:type="dxa"/>
             </w:tcMar>
           </w:tcPr>
           <w:p>
@@ -1126,7 +1126,7 @@
             <w:tcBorders/>
             <w:shd w:fill="auto" w:val="clear"/>
             <w:tcMar>
-              <w:left w:w="98" w:type="dxa"/>
+              <w:left w:w="93" w:type="dxa"/>
             </w:tcMar>
           </w:tcPr>
           <w:p>
@@ -1157,7 +1157,7 @@
             <w:tcBorders/>
             <w:shd w:fill="auto" w:val="clear"/>
             <w:tcMar>
-              <w:left w:w="98" w:type="dxa"/>
+              <w:left w:w="93" w:type="dxa"/>
             </w:tcMar>
           </w:tcPr>
           <w:p>
@@ -1191,7 +1191,7 @@
             <w:tcBorders/>
             <w:shd w:fill="auto" w:val="clear"/>
             <w:tcMar>
-              <w:left w:w="98" w:type="dxa"/>
+              <w:left w:w="93" w:type="dxa"/>
             </w:tcMar>
           </w:tcPr>
           <w:p>
@@ -1222,7 +1222,7 @@
             <w:tcBorders/>
             <w:shd w:fill="auto" w:val="clear"/>
             <w:tcMar>
-              <w:left w:w="98" w:type="dxa"/>
+              <w:left w:w="93" w:type="dxa"/>
             </w:tcMar>
           </w:tcPr>
           <w:p>
@@ -1497,7 +1497,21 @@
           <w:sz w:val="24"/>
           <w:szCs w:val="24"/>
         </w:rPr>
-        <w:t>Asynchronity and Promises</w:t>
+        <w:t>Asynchroni</w:t>
+      </w:r>
+      <w:r>
+        <w:rPr>
+          <w:sz w:val="24"/>
+          <w:szCs w:val="24"/>
+        </w:rPr>
+        <w:t>ci</w:t>
+      </w:r>
+      <w:r>
+        <w:rPr>
+          <w:sz w:val="24"/>
+          <w:szCs w:val="24"/>
+        </w:rPr>
+        <w:t>ty and Promises</w:t>
       </w:r>
     </w:p>
     <w:p>
@@ -1580,7 +1594,7 @@
                 <wp:positionV relativeFrom="paragraph">
                   <wp:posOffset>1563370</wp:posOffset>
                 </wp:positionV>
-                <wp:extent cx="1032510" cy="292735"/>
+                <wp:extent cx="1033145" cy="293370"/>
                 <wp:effectExtent l="0" t="0" r="17145" b="13970"/>
                 <wp:wrapNone/>
                 <wp:docPr id="2" name="Text Box 2"/>
@@ -1591,7 +1605,7 @@
                       <wps:spPr>
                         <a:xfrm>
                           <a:off x="0" y="0"/>
-                          <a:ext cx="1031760" cy="291960"/>
+                          <a:ext cx="1032480" cy="292680"/>
                         </a:xfrm>
                         <a:prstGeom prst="rect">
                           <a:avLst/>
@@ -1648,7 +1662,7 @@
           </mc:Choice>
           <mc:Fallback>
             <w:pict>
-              <v:rect id="shape_0" ID="Text Box 2" fillcolor="white" stroked="t" style="position:absolute;margin-left:25.55pt;margin-top:123.1pt;width:81.2pt;height:22.95pt" wp14:anchorId="5530FAAE">
+              <v:rect id="shape_0" ID="Text Box 2" fillcolor="white" stroked="t" style="position:absolute;margin-left:25.55pt;margin-top:123.1pt;width:81.25pt;height:23pt" wp14:anchorId="5530FAAE">
                 <w10:wrap type="square"/>
                 <v:fill o:detectmouseclick="t" type="solid" color2="black"/>
                 <v:stroke color="black" weight="6480" joinstyle="round" endcap="flat"/>
@@ -1685,7 +1699,7 @@
                 <wp:positionV relativeFrom="paragraph">
                   <wp:posOffset>1555115</wp:posOffset>
                 </wp:positionV>
-                <wp:extent cx="1115695" cy="284480"/>
+                <wp:extent cx="1116330" cy="285115"/>
                 <wp:effectExtent l="0" t="0" r="10160" b="22225"/>
                 <wp:wrapNone/>
                 <wp:docPr id="4" name="Text Box 3"/>
@@ -1696,7 +1710,7 @@
                       <wps:spPr>
                         <a:xfrm>
                           <a:off x="0" y="0"/>
-                          <a:ext cx="1114920" cy="283680"/>
+                          <a:ext cx="1115640" cy="284400"/>
                         </a:xfrm>
                         <a:prstGeom prst="rect">
                           <a:avLst/>
@@ -1753,7 +1767,7 @@
           </mc:Choice>
           <mc:Fallback>
             <w:pict>
-              <v:rect id="shape_0" ID="Text Box 3" fillcolor="white" stroked="t" style="position:absolute;margin-left:136.1pt;margin-top:122.45pt;width:87.75pt;height:22.3pt" wp14:anchorId="525E5C46">
+              <v:rect id="shape_0" ID="Text Box 3" fillcolor="white" stroked="t" style="position:absolute;margin-left:136.1pt;margin-top:122.45pt;width:87.8pt;height:22.35pt" wp14:anchorId="525E5C46">
                 <w10:wrap type="square"/>
                 <v:fill o:detectmouseclick="t" type="solid" color2="black"/>
                 <v:stroke color="black" weight="6480" joinstyle="round" endcap="flat"/>
@@ -1790,7 +1804,7 @@
                 <wp:positionV relativeFrom="paragraph">
                   <wp:posOffset>457835</wp:posOffset>
                 </wp:positionV>
-                <wp:extent cx="2562225" cy="550545"/>
+                <wp:extent cx="2562860" cy="551180"/>
                 <wp:effectExtent l="0" t="0" r="11430" b="22860"/>
                 <wp:wrapNone/>
                 <wp:docPr id="6" name="Text Box 8"/>
@@ -1801,7 +1815,7 @@
                       <wps:spPr>
                         <a:xfrm>
                           <a:off x="0" y="0"/>
-                          <a:ext cx="2561760" cy="550080"/>
+                          <a:ext cx="2562120" cy="550440"/>
                         </a:xfrm>
                         <a:prstGeom prst="rect">
                           <a:avLst/>
@@ -1859,7 +1873,7 @@
           </mc:Choice>
           <mc:Fallback>
             <w:pict>
-              <v:rect id="shape_0" ID="Text Box 8" fillcolor="white" stroked="t" style="position:absolute;margin-left:25.5pt;margin-top:36.05pt;width:201.65pt;height:43.25pt" wp14:anchorId="268DFAAD">
+              <v:rect id="shape_0" ID="Text Box 8" fillcolor="white" stroked="t" style="position:absolute;margin-left:25.5pt;margin-top:36.05pt;width:201.7pt;height:43.3pt" wp14:anchorId="268DFAAD">
                 <w10:wrap type="square"/>
                 <v:fill o:detectmouseclick="t" type="solid" color2="black"/>
                 <v:stroke color="black" weight="6480" joinstyle="round" endcap="flat"/>
@@ -1915,12 +1929,12 @@
               <wp:anchor behindDoc="0" distT="0" distB="0" distL="0" distR="0" simplePos="0" locked="0" layoutInCell="1" allowOverlap="1" relativeHeight="8">
                 <wp:simplePos x="0" y="0"/>
                 <wp:positionH relativeFrom="column">
-                  <wp:posOffset>3674110</wp:posOffset>
+                  <wp:posOffset>2559685</wp:posOffset>
                 </wp:positionH>
                 <wp:positionV relativeFrom="paragraph">
-                  <wp:posOffset>-1073785</wp:posOffset>
+                  <wp:posOffset>-107315</wp:posOffset>
                 </wp:positionV>
-                <wp:extent cx="1905" cy="969645"/>
+                <wp:extent cx="635" cy="547370"/>
                 <wp:effectExtent l="0" t="0" r="0" b="0"/>
                 <wp:wrapNone/>
                 <wp:docPr id="8" name="Shape1"/>
@@ -1931,7 +1945,7 @@
                       <wps:spPr>
                         <a:xfrm>
                           <a:off x="0" y="0"/>
-                          <a:ext cx="2520" cy="968400"/>
+                          <a:ext cx="0" cy="546840"/>
                         </a:xfrm>
                         <a:prstGeom prst="line">
                           <a:avLst/>
@@ -1957,7 +1971,7 @@
           </mc:Choice>
           <mc:Fallback>
             <w:pict>
-              <v:line id="shape_0" from="251.2pt,-46.55pt" to="251.35pt,29.65pt" ID="Shape1" stroked="t" style="position:absolute">
+              <v:line id="shape_0" from="180.05pt,13.05pt" to="180.05pt,56.05pt" ID="Shape1" stroked="t" style="position:absolute">
                 <v:stroke color="#3465a4" joinstyle="round" endcap="flat"/>
                 <v:fill o:detectmouseclick="t" on="false"/>
               </v:line>
@@ -1970,12 +1984,12 @@
               <wp:anchor behindDoc="0" distT="0" distB="0" distL="0" distR="0" simplePos="0" locked="0" layoutInCell="1" allowOverlap="1" relativeHeight="9">
                 <wp:simplePos x="0" y="0"/>
                 <wp:positionH relativeFrom="column">
-                  <wp:posOffset>2120900</wp:posOffset>
+                  <wp:posOffset>1087120</wp:posOffset>
                 </wp:positionH>
                 <wp:positionV relativeFrom="paragraph">
-                  <wp:posOffset>-1093470</wp:posOffset>
+                  <wp:posOffset>-111125</wp:posOffset>
                 </wp:positionV>
-                <wp:extent cx="1905" cy="984250"/>
+                <wp:extent cx="635" cy="555625"/>
                 <wp:effectExtent l="0" t="0" r="0" b="0"/>
                 <wp:wrapNone/>
                 <wp:docPr id="9" name="Shape2"/>
@@ -1986,7 +2000,7 @@
                       <wps:spPr>
                         <a:xfrm>
                           <a:off x="0" y="0"/>
-                          <a:ext cx="2520" cy="983160"/>
+                          <a:ext cx="0" cy="555120"/>
                         </a:xfrm>
                         <a:prstGeom prst="line">
                           <a:avLst/>
@@ -2012,7 +2026,7 @@
           </mc:Choice>
           <mc:Fallback>
             <w:pict>
-              <v:line id="shape_0" from="128.35pt,-47.5pt" to="128.5pt,29.85pt" ID="Shape2" stroked="t" style="position:absolute">
+              <v:line id="shape_0" from="63.75pt,13.05pt" to="63.75pt,56.7pt" ID="Shape2" stroked="t" style="position:absolute">
                 <v:stroke color="#3465a4" joinstyle="round" endcap="flat"/>
                 <v:fill o:detectmouseclick="t" on="false"/>
               </v:line>
@@ -2034,12 +2048,12 @@
               <wp:anchor behindDoc="0" distT="0" distB="0" distL="114300" distR="112395" simplePos="0" locked="0" layoutInCell="1" allowOverlap="1" relativeHeight="6" wp14:anchorId="64FDE846">
                 <wp:simplePos x="0" y="0"/>
                 <wp:positionH relativeFrom="column">
-                  <wp:posOffset>1350645</wp:posOffset>
+                  <wp:posOffset>1349375</wp:posOffset>
                 </wp:positionH>
                 <wp:positionV relativeFrom="paragraph">
-                  <wp:posOffset>526415</wp:posOffset>
+                  <wp:posOffset>525145</wp:posOffset>
                 </wp:positionV>
-                <wp:extent cx="376555" cy="10160"/>
+                <wp:extent cx="377190" cy="10795"/>
                 <wp:effectExtent l="38100" t="76200" r="6985" b="106045"/>
                 <wp:wrapNone/>
                 <wp:docPr id="10" name="Straight Arrow Connector 15"/>
@@ -2050,7 +2064,7 @@
                       <wps:spPr>
                         <a:xfrm flipV="1">
                           <a:off x="0" y="0"/>
-                          <a:ext cx="375840" cy="9360"/>
+                          <a:ext cx="376560" cy="10080"/>
                         </a:xfrm>
                         <a:custGeom>
                           <a:avLst/>
@@ -2122,12 +2136,12 @@
               <wp:anchor behindDoc="0" distT="0" distB="0" distL="0" distR="0" simplePos="0" locked="0" layoutInCell="1" allowOverlap="1" relativeHeight="10">
                 <wp:simplePos x="0" y="0"/>
                 <wp:positionH relativeFrom="column">
-                  <wp:posOffset>1528445</wp:posOffset>
+                  <wp:posOffset>1107440</wp:posOffset>
                 </wp:positionH>
                 <wp:positionV relativeFrom="paragraph">
-                  <wp:posOffset>-621030</wp:posOffset>
+                  <wp:posOffset>-189230</wp:posOffset>
                 </wp:positionV>
-                <wp:extent cx="23495" cy="440055"/>
+                <wp:extent cx="14605" cy="495935"/>
                 <wp:effectExtent l="0" t="0" r="0" b="0"/>
                 <wp:wrapNone/>
                 <wp:docPr id="11" name="Shape3"/>
@@ -2138,7 +2152,7 @@
                       <wps:spPr>
                         <a:xfrm>
                           <a:off x="0" y="0"/>
-                          <a:ext cx="14760" cy="513720"/>
+                          <a:ext cx="14040" cy="495360"/>
                         </a:xfrm>
                         <a:prstGeom prst="line">
                           <a:avLst/>
@@ -2164,7 +2178,7 @@
           </mc:Choice>
           <mc:Fallback>
             <w:pict>
-              <v:line id="shape_0" from="103.95pt,-33.3pt" to="105.05pt,7.1pt" ID="Shape3" stroked="t" style="position:absolute">
+              <v:line id="shape_0" from="68.25pt,3.45pt" to="69.3pt,42.4pt" ID="Shape3" stroked="t" style="position:absolute">
                 <v:stroke color="#3465a4" joinstyle="round" endcap="flat"/>
                 <v:fill o:detectmouseclick="t" on="false"/>
               </v:line>
@@ -2177,12 +2191,12 @@
               <wp:anchor behindDoc="0" distT="0" distB="0" distL="0" distR="0" simplePos="0" locked="0" layoutInCell="1" allowOverlap="1" relativeHeight="11">
                 <wp:simplePos x="0" y="0"/>
                 <wp:positionH relativeFrom="column">
-                  <wp:posOffset>3308985</wp:posOffset>
+                  <wp:posOffset>2517140</wp:posOffset>
                 </wp:positionH>
                 <wp:positionV relativeFrom="paragraph">
-                  <wp:posOffset>-1028700</wp:posOffset>
+                  <wp:posOffset>-200660</wp:posOffset>
                 </wp:positionV>
-                <wp:extent cx="1905" cy="826135"/>
+                <wp:extent cx="5080" cy="466090"/>
                 <wp:effectExtent l="0" t="0" r="0" b="0"/>
                 <wp:wrapNone/>
                 <wp:docPr id="12" name="Shape4"/>
@@ -2193,7 +2207,7 @@
                       <wps:spPr>
                         <a:xfrm>
                           <a:off x="0" y="0"/>
-                          <a:ext cx="2520" cy="824760"/>
+                          <a:ext cx="4320" cy="465480"/>
                         </a:xfrm>
                         <a:prstGeom prst="line">
                           <a:avLst/>
@@ -2219,7 +2233,7 @@
           </mc:Choice>
           <mc:Fallback>
             <w:pict>
-              <v:line id="shape_0" from="228.1pt,-48.65pt" to="228.25pt,16.25pt" ID="Shape4" stroked="t" style="position:absolute">
+              <v:line id="shape_0" from="180.05pt,2.15pt" to="180.35pt,38.75pt" ID="Shape4" stroked="t" style="position:absolute">
                 <v:stroke color="#3465a4" joinstyle="round" endcap="flat"/>
                 <v:fill o:detectmouseclick="t" on="false"/>
               </v:line>
@@ -2246,7 +2260,7 @@
                 <wp:positionV relativeFrom="paragraph">
                   <wp:posOffset>215900</wp:posOffset>
                 </wp:positionV>
-                <wp:extent cx="591820" cy="699770"/>
+                <wp:extent cx="592455" cy="700405"/>
                 <wp:effectExtent l="0" t="0" r="19685" b="26035"/>
                 <wp:wrapNone/>
                 <wp:docPr id="13" name="Flowchart: Magnetic Disk 5"/>
@@ -2257,7 +2271,7 @@
                       <wps:spPr>
                         <a:xfrm>
                           <a:off x="0" y="0"/>
-                          <a:ext cx="591120" cy="699120"/>
+                          <a:ext cx="591840" cy="699840"/>
                         </a:xfrm>
                         <a:prstGeom prst="flowChartMagneticDisk">
                           <a:avLst/>
@@ -2304,7 +2318,7 @@
                 </v:formulas>
                 <v:path gradientshapeok="t" o:connecttype="rect" textboxrect="0,7200,21600,@0"/>
               </v:shapetype>
-              <v:shape id="shape_0" ID="Flowchart: Magnetic Disk 5" fillcolor="white" stroked="t" style="position:absolute;margin-left:45.6pt;margin-top:17pt;width:46.5pt;height:55pt" wp14:anchorId="7834E02E" type="shapetype_132">
+              <v:shape id="shape_0" ID="Flowchart: Magnetic Disk 5" fillcolor="white" stroked="t" style="position:absolute;margin-left:45.6pt;margin-top:17pt;width:46.55pt;height:55.05pt" wp14:anchorId="7834E02E" type="shapetype_132">
                 <w10:wrap type="none"/>
                 <v:fill o:detectmouseclick="t" type="solid" color2="black"/>
                 <v:stroke color="black" weight="9360" joinstyle="round" endcap="flat"/>
@@ -2323,7 +2337,7 @@
                 <wp:positionV relativeFrom="paragraph">
                   <wp:posOffset>169545</wp:posOffset>
                 </wp:positionV>
-                <wp:extent cx="591820" cy="699770"/>
+                <wp:extent cx="592455" cy="700405"/>
                 <wp:effectExtent l="0" t="0" r="19685" b="26035"/>
                 <wp:wrapNone/>
                 <wp:docPr id="14" name="Flowchart: Magnetic Disk 4"/>
@@ -2334,7 +2348,7 @@
                       <wps:spPr>
                         <a:xfrm>
                           <a:off x="0" y="0"/>
-                          <a:ext cx="591120" cy="699120"/>
+                          <a:ext cx="591840" cy="699840"/>
                         </a:xfrm>
                         <a:prstGeom prst="flowChartMagneticDisk">
                           <a:avLst/>
@@ -2364,7 +2378,7 @@
           </mc:Choice>
           <mc:Fallback>
             <w:pict>
-              <v:shape id="shape_0" ID="Flowchart: Magnetic Disk 4" fillcolor="white" stroked="t" style="position:absolute;margin-left:159.75pt;margin-top:13.35pt;width:46.5pt;height:55pt" wp14:anchorId="71C38421" type="shapetype_132">
+              <v:shape id="shape_0" ID="Flowchart: Magnetic Disk 4" fillcolor="white" stroked="t" style="position:absolute;margin-left:159.75pt;margin-top:13.35pt;width:46.55pt;height:55.05pt" wp14:anchorId="71C38421" type="shapetype_132">
                 <w10:wrap type="none"/>
                 <v:fill o:detectmouseclick="t" type="solid" color2="black"/>
                 <v:stroke color="black" weight="9360" joinstyle="round" endcap="flat"/>
@@ -2464,7 +2478,15 @@
       </w:r>
       <w:r>
         <w:rPr/>
-        <w:t>: Spring Boot, Hibernate, MySql ( later MongoDB)</w:t>
+        <w:t xml:space="preserve">: Spring Boot, Hibernate, </w:t>
+      </w:r>
+      <w:r>
+        <w:rPr/>
+        <w:t>Postgres SQL</w:t>
+      </w:r>
+      <w:r>
+        <w:rPr/>
+        <w:t xml:space="preserve"> ( later MongoDB)</w:t>
         <w:tab/>
         <w:tab/>
         <w:tab/>
@@ -2484,7 +2506,15 @@
       </w:r>
       <w:r>
         <w:rPr/>
-        <w:t xml:space="preserve">:  Spring MVC, Swagger </w:t>
+        <w:t xml:space="preserve">:  Spring MVC, </w:t>
+      </w:r>
+      <w:r>
+        <w:rPr/>
+        <w:t>HATEOAS</w:t>
+      </w:r>
+      <w:r>
+        <w:rPr/>
+        <w:t xml:space="preserve">, Swagger </w:t>
       </w:r>
     </w:p>
     <w:p>
@@ -2683,6 +2713,123 @@
         </w:rPr>
       </w:pPr>
       <w:r>
+        <w:rPr/>
+      </w:r>
+    </w:p>
+    <w:p>
+      <w:pPr>
+        <w:pStyle w:val="Normal"/>
+        <w:jc w:val="center"/>
+        <w:rPr>
+          <w:b/>
+          <w:b/>
+        </w:rPr>
+      </w:pPr>
+      <w:r>
+        <w:rPr/>
+      </w:r>
+    </w:p>
+    <w:p>
+      <w:pPr>
+        <w:pStyle w:val="Normal"/>
+        <w:jc w:val="center"/>
+        <w:rPr>
+          <w:b/>
+          <w:b/>
+        </w:rPr>
+      </w:pPr>
+      <w:r>
+        <w:rPr/>
+      </w:r>
+    </w:p>
+    <w:p>
+      <w:pPr>
+        <w:pStyle w:val="Normal"/>
+        <w:jc w:val="center"/>
+        <w:rPr>
+          <w:b/>
+          <w:b/>
+        </w:rPr>
+      </w:pPr>
+      <w:r>
+        <w:rPr/>
+      </w:r>
+    </w:p>
+    <w:p>
+      <w:pPr>
+        <w:pStyle w:val="Normal"/>
+        <w:jc w:val="center"/>
+        <w:rPr>
+          <w:b/>
+          <w:b/>
+        </w:rPr>
+      </w:pPr>
+      <w:r>
+        <w:rPr/>
+      </w:r>
+    </w:p>
+    <w:p>
+      <w:pPr>
+        <w:pStyle w:val="Normal"/>
+        <w:jc w:val="center"/>
+        <w:rPr>
+          <w:b/>
+          <w:b/>
+        </w:rPr>
+      </w:pPr>
+      <w:r>
+        <w:rPr/>
+      </w:r>
+    </w:p>
+    <w:p>
+      <w:pPr>
+        <w:pStyle w:val="Normal"/>
+        <w:jc w:val="center"/>
+        <w:rPr>
+          <w:b/>
+          <w:b/>
+        </w:rPr>
+      </w:pPr>
+      <w:r>
+        <w:rPr/>
+      </w:r>
+    </w:p>
+    <w:p>
+      <w:pPr>
+        <w:pStyle w:val="Normal"/>
+        <w:jc w:val="center"/>
+        <w:rPr>
+          <w:b/>
+          <w:b/>
+        </w:rPr>
+      </w:pPr>
+      <w:r>
+        <w:rPr/>
+      </w:r>
+    </w:p>
+    <w:p>
+      <w:pPr>
+        <w:pStyle w:val="Normal"/>
+        <w:jc w:val="center"/>
+        <w:rPr>
+          <w:b/>
+          <w:b/>
+        </w:rPr>
+      </w:pPr>
+      <w:r>
+        <w:rPr/>
+      </w:r>
+    </w:p>
+    <w:p>
+      <w:pPr>
+        <w:pStyle w:val="Normal"/>
+        <w:jc w:val="center"/>
+        <w:rPr>
+          <w:b/>
+          <w:b/>
+        </w:rPr>
+      </w:pPr>
+      <w:r>
         <w:rPr>
           <w:b/>
         </w:rPr>
@@ -2832,6 +2979,81 @@
         </w:rPr>
       </w:pPr>
       <w:r>
+        <w:rPr/>
+      </w:r>
+    </w:p>
+    <w:p>
+      <w:pPr>
+        <w:pStyle w:val="Normal"/>
+        <w:jc w:val="center"/>
+        <w:rPr>
+          <w:b/>
+          <w:b/>
+          <w:sz w:val="24"/>
+          <w:szCs w:val="24"/>
+        </w:rPr>
+      </w:pPr>
+      <w:r>
+        <w:rPr/>
+      </w:r>
+    </w:p>
+    <w:p>
+      <w:pPr>
+        <w:pStyle w:val="Normal"/>
+        <w:jc w:val="center"/>
+        <w:rPr>
+          <w:b/>
+          <w:b/>
+          <w:sz w:val="24"/>
+          <w:szCs w:val="24"/>
+        </w:rPr>
+      </w:pPr>
+      <w:r>
+        <w:rPr/>
+      </w:r>
+    </w:p>
+    <w:p>
+      <w:pPr>
+        <w:pStyle w:val="Normal"/>
+        <w:jc w:val="center"/>
+        <w:rPr>
+          <w:b/>
+          <w:b/>
+          <w:sz w:val="24"/>
+          <w:szCs w:val="24"/>
+        </w:rPr>
+      </w:pPr>
+      <w:r>
+        <w:rPr/>
+      </w:r>
+    </w:p>
+    <w:p>
+      <w:pPr>
+        <w:pStyle w:val="Normal"/>
+        <w:jc w:val="center"/>
+        <w:rPr>
+          <w:b/>
+          <w:b/>
+          <w:sz w:val="24"/>
+          <w:szCs w:val="24"/>
+        </w:rPr>
+      </w:pPr>
+      <w:r>
+        <w:rPr/>
+      </w:r>
+    </w:p>
+    <w:p>
+      <w:pPr>
+        <w:pStyle w:val="Normal"/>
+        <w:jc w:val="center"/>
+        <w:rPr>
+          <w:b/>
+          <w:b/>
+          <w:sz w:val="24"/>
+          <w:szCs w:val="24"/>
+        </w:rPr>
+      </w:pPr>
+      <w:r>
         <w:rPr>
           <w:b/>
           <w:sz w:val="24"/>
@@ -3374,23 +3596,1591 @@
         <w:tabs>
           <w:tab w:val="left" w:pos="1231" w:leader="none"/>
         </w:tabs>
-        <w:spacing w:before="0" w:after="200"/>
-        <w:jc w:val="center"/>
-        <w:rPr/>
-      </w:pPr>
-      <w:r>
-        <w:rPr>
-          <w:b w:val="false"/>
-          <w:bCs w:val="false"/>
+        <w:jc w:val="center"/>
+        <w:rPr>
           <w:sz w:val="28"/>
           <w:szCs w:val="28"/>
         </w:rPr>
-        <w:t xml:space="preserve">Get: </w:t>
-        <w:tab/>
-        <w:t>GET</w:t>
-        <w:tab/>
-        <w:tab/>
-        <w:t>/meals/{id}</w:t>
+      </w:pPr>
+      <w:r>
+        <w:rPr/>
+      </w:r>
+    </w:p>
+    <w:p>
+      <w:pPr>
+        <w:pStyle w:val="Normal"/>
+        <w:tabs>
+          <w:tab w:val="left" w:pos="1231" w:leader="none"/>
+        </w:tabs>
+        <w:jc w:val="center"/>
+        <w:rPr>
+          <w:sz w:val="28"/>
+          <w:szCs w:val="28"/>
+        </w:rPr>
+      </w:pPr>
+      <w:r>
+        <w:rPr/>
+      </w:r>
+    </w:p>
+    <w:p>
+      <w:pPr>
+        <w:pStyle w:val="Normal"/>
+        <w:tabs>
+          <w:tab w:val="left" w:pos="1231" w:leader="none"/>
+        </w:tabs>
+        <w:jc w:val="center"/>
+        <w:rPr>
+          <w:sz w:val="28"/>
+          <w:szCs w:val="28"/>
+        </w:rPr>
+      </w:pPr>
+      <w:r>
+        <w:rPr/>
+      </w:r>
+    </w:p>
+    <w:p>
+      <w:pPr>
+        <w:pStyle w:val="Normal"/>
+        <w:tabs>
+          <w:tab w:val="left" w:pos="1231" w:leader="none"/>
+        </w:tabs>
+        <w:jc w:val="center"/>
+        <w:rPr>
+          <w:sz w:val="28"/>
+          <w:szCs w:val="28"/>
+        </w:rPr>
+      </w:pPr>
+      <w:r>
+        <w:rPr/>
+      </w:r>
+    </w:p>
+    <w:p>
+      <w:pPr>
+        <w:pStyle w:val="Normal"/>
+        <w:tabs>
+          <w:tab w:val="left" w:pos="1231" w:leader="none"/>
+        </w:tabs>
+        <w:jc w:val="center"/>
+        <w:rPr>
+          <w:sz w:val="28"/>
+          <w:szCs w:val="28"/>
+        </w:rPr>
+      </w:pPr>
+      <w:r>
+        <w:rPr/>
+      </w:r>
+    </w:p>
+    <w:p>
+      <w:pPr>
+        <w:pStyle w:val="Normal"/>
+        <w:tabs>
+          <w:tab w:val="left" w:pos="1231" w:leader="none"/>
+        </w:tabs>
+        <w:jc w:val="center"/>
+        <w:rPr>
+          <w:sz w:val="28"/>
+          <w:szCs w:val="28"/>
+        </w:rPr>
+      </w:pPr>
+      <w:r>
+        <w:rPr/>
+      </w:r>
+    </w:p>
+    <w:p>
+      <w:pPr>
+        <w:pStyle w:val="Normal"/>
+        <w:tabs>
+          <w:tab w:val="left" w:pos="1231" w:leader="none"/>
+        </w:tabs>
+        <w:jc w:val="center"/>
+        <w:rPr>
+          <w:sz w:val="28"/>
+          <w:szCs w:val="28"/>
+        </w:rPr>
+      </w:pPr>
+      <w:r>
+        <w:rPr/>
+      </w:r>
+    </w:p>
+    <w:p>
+      <w:pPr>
+        <w:pStyle w:val="Normal"/>
+        <w:tabs>
+          <w:tab w:val="left" w:pos="1231" w:leader="none"/>
+        </w:tabs>
+        <w:jc w:val="center"/>
+        <w:rPr>
+          <w:sz w:val="28"/>
+          <w:szCs w:val="28"/>
+        </w:rPr>
+      </w:pPr>
+      <w:r>
+        <w:rPr/>
+      </w:r>
+    </w:p>
+    <w:p>
+      <w:pPr>
+        <w:pStyle w:val="Normal"/>
+        <w:tabs>
+          <w:tab w:val="left" w:pos="1231" w:leader="none"/>
+        </w:tabs>
+        <w:jc w:val="center"/>
+        <w:rPr>
+          <w:sz w:val="28"/>
+          <w:szCs w:val="28"/>
+        </w:rPr>
+      </w:pPr>
+      <w:r>
+        <w:rPr/>
+      </w:r>
+    </w:p>
+    <w:p>
+      <w:pPr>
+        <w:pStyle w:val="Normal"/>
+        <w:tabs>
+          <w:tab w:val="left" w:pos="1231" w:leader="none"/>
+        </w:tabs>
+        <w:jc w:val="center"/>
+        <w:rPr>
+          <w:sz w:val="28"/>
+          <w:szCs w:val="28"/>
+        </w:rPr>
+      </w:pPr>
+      <w:r>
+        <w:rPr/>
+      </w:r>
+    </w:p>
+    <w:p>
+      <w:pPr>
+        <w:pStyle w:val="Normal"/>
+        <w:tabs>
+          <w:tab w:val="left" w:pos="1231" w:leader="none"/>
+        </w:tabs>
+        <w:jc w:val="center"/>
+        <w:rPr>
+          <w:sz w:val="28"/>
+          <w:szCs w:val="28"/>
+        </w:rPr>
+      </w:pPr>
+      <w:r>
+        <w:rPr/>
+      </w:r>
+    </w:p>
+    <w:p>
+      <w:pPr>
+        <w:pStyle w:val="Normal"/>
+        <w:tabs>
+          <w:tab w:val="left" w:pos="1231" w:leader="none"/>
+        </w:tabs>
+        <w:jc w:val="center"/>
+        <w:rPr>
+          <w:sz w:val="28"/>
+          <w:szCs w:val="28"/>
+        </w:rPr>
+      </w:pPr>
+      <w:r>
+        <w:rPr/>
+      </w:r>
+    </w:p>
+    <w:p>
+      <w:pPr>
+        <w:pStyle w:val="Normal"/>
+        <w:tabs>
+          <w:tab w:val="left" w:pos="1231" w:leader="none"/>
+        </w:tabs>
+        <w:jc w:val="center"/>
+        <w:rPr>
+          <w:sz w:val="28"/>
+          <w:szCs w:val="28"/>
+        </w:rPr>
+      </w:pPr>
+      <w:r>
+        <w:rPr/>
+      </w:r>
+    </w:p>
+    <w:p>
+      <w:pPr>
+        <w:pStyle w:val="Normal"/>
+        <w:tabs>
+          <w:tab w:val="left" w:pos="1231" w:leader="none"/>
+        </w:tabs>
+        <w:jc w:val="center"/>
+        <w:rPr>
+          <w:sz w:val="28"/>
+          <w:szCs w:val="28"/>
+        </w:rPr>
+      </w:pPr>
+      <w:r>
+        <w:rPr/>
+      </w:r>
+    </w:p>
+    <w:p>
+      <w:pPr>
+        <w:pStyle w:val="Normal"/>
+        <w:tabs>
+          <w:tab w:val="left" w:pos="1231" w:leader="none"/>
+        </w:tabs>
+        <w:jc w:val="center"/>
+        <w:rPr>
+          <w:sz w:val="28"/>
+          <w:szCs w:val="28"/>
+        </w:rPr>
+      </w:pPr>
+      <w:r>
+        <w:rPr/>
+      </w:r>
+    </w:p>
+    <w:p>
+      <w:pPr>
+        <w:pStyle w:val="Normal"/>
+        <w:tabs>
+          <w:tab w:val="left" w:pos="1231" w:leader="none"/>
+        </w:tabs>
+        <w:jc w:val="center"/>
+        <w:rPr>
+          <w:sz w:val="28"/>
+          <w:szCs w:val="28"/>
+        </w:rPr>
+      </w:pPr>
+      <w:r>
+        <w:rPr/>
+      </w:r>
+    </w:p>
+    <w:p>
+      <w:pPr>
+        <w:pStyle w:val="Normal"/>
+        <w:tabs>
+          <w:tab w:val="left" w:pos="1231" w:leader="none"/>
+        </w:tabs>
+        <w:jc w:val="center"/>
+        <w:rPr>
+          <w:sz w:val="28"/>
+          <w:szCs w:val="28"/>
+        </w:rPr>
+      </w:pPr>
+      <w:r>
+        <w:rPr/>
+      </w:r>
+    </w:p>
+    <w:p>
+      <w:pPr>
+        <w:pStyle w:val="Normal"/>
+        <w:tabs>
+          <w:tab w:val="left" w:pos="1231" w:leader="none"/>
+        </w:tabs>
+        <w:jc w:val="center"/>
+        <w:rPr>
+          <w:sz w:val="28"/>
+          <w:szCs w:val="28"/>
+        </w:rPr>
+      </w:pPr>
+      <w:r>
+        <w:rPr/>
+      </w:r>
+    </w:p>
+    <w:p>
+      <w:pPr>
+        <w:pStyle w:val="Normal"/>
+        <w:tabs>
+          <w:tab w:val="left" w:pos="1231" w:leader="none"/>
+        </w:tabs>
+        <w:jc w:val="center"/>
+        <w:rPr>
+          <w:sz w:val="28"/>
+          <w:szCs w:val="28"/>
+        </w:rPr>
+      </w:pPr>
+      <w:r>
+        <w:rPr/>
+      </w:r>
+    </w:p>
+    <w:p>
+      <w:pPr>
+        <w:pStyle w:val="Normal"/>
+        <w:tabs>
+          <w:tab w:val="left" w:pos="1231" w:leader="none"/>
+        </w:tabs>
+        <w:jc w:val="center"/>
+        <w:rPr/>
+      </w:pPr>
+      <w:r>
+        <w:rPr>
+          <w:sz w:val="28"/>
+          <w:szCs w:val="28"/>
+        </w:rPr>
+        <w:t>Planner UI</w:t>
+      </w:r>
+    </w:p>
+    <w:tbl>
+      <w:tblPr>
+        <w:tblW w:w="9810" w:type="dxa"/>
+        <w:jc w:val="left"/>
+        <w:tblInd w:w="55" w:type="dxa"/>
+        <w:tblBorders>
+          <w:top w:val="single" w:sz="2" w:space="0" w:color="000000"/>
+          <w:left w:val="single" w:sz="2" w:space="0" w:color="000000"/>
+          <w:bottom w:val="single" w:sz="2" w:space="0" w:color="000000"/>
+          <w:insideH w:val="single" w:sz="2" w:space="0" w:color="000000"/>
+        </w:tblBorders>
+        <w:tblCellMar>
+          <w:top w:w="55" w:type="dxa"/>
+          <w:left w:w="54" w:type="dxa"/>
+          <w:bottom w:w="55" w:type="dxa"/>
+          <w:right w:w="55" w:type="dxa"/>
+        </w:tblCellMar>
+      </w:tblPr>
+      <w:tblGrid>
+        <w:gridCol w:w="429"/>
+        <w:gridCol w:w="1461"/>
+        <w:gridCol w:w="1620"/>
+        <w:gridCol w:w="1530"/>
+        <w:gridCol w:w="1800"/>
+        <w:gridCol w:w="2970"/>
+      </w:tblGrid>
+      <w:tr>
+        <w:trPr/>
+        <w:tc>
+          <w:tcPr>
+            <w:tcW w:w="429" w:type="dxa"/>
+            <w:tcBorders>
+              <w:top w:val="single" w:sz="2" w:space="0" w:color="000000"/>
+              <w:left w:val="single" w:sz="2" w:space="0" w:color="000000"/>
+              <w:bottom w:val="single" w:sz="2" w:space="0" w:color="000000"/>
+              <w:insideH w:val="single" w:sz="2" w:space="0" w:color="000000"/>
+            </w:tcBorders>
+            <w:shd w:fill="auto" w:val="clear"/>
+            <w:tcMar>
+              <w:left w:w="54" w:type="dxa"/>
+            </w:tcMar>
+          </w:tcPr>
+          <w:p>
+            <w:pPr>
+              <w:pStyle w:val="TableContents"/>
+              <w:spacing w:before="0" w:after="200"/>
+              <w:rPr/>
+            </w:pPr>
+            <w:r>
+              <w:rPr/>
+            </w:r>
+          </w:p>
+        </w:tc>
+        <w:tc>
+          <w:tcPr>
+            <w:tcW w:w="1461" w:type="dxa"/>
+            <w:tcBorders>
+              <w:top w:val="single" w:sz="2" w:space="0" w:color="000000"/>
+              <w:left w:val="single" w:sz="2" w:space="0" w:color="000000"/>
+              <w:bottom w:val="single" w:sz="2" w:space="0" w:color="000000"/>
+              <w:insideH w:val="single" w:sz="2" w:space="0" w:color="000000"/>
+            </w:tcBorders>
+            <w:shd w:fill="auto" w:val="clear"/>
+            <w:tcMar>
+              <w:left w:w="54" w:type="dxa"/>
+            </w:tcMar>
+          </w:tcPr>
+          <w:p>
+            <w:pPr>
+              <w:pStyle w:val="TableContents"/>
+              <w:spacing w:before="0" w:after="200"/>
+              <w:rPr/>
+            </w:pPr>
+            <w:r>
+              <w:rPr/>
+              <w:t>Breakfast</w:t>
+            </w:r>
+          </w:p>
+        </w:tc>
+        <w:tc>
+          <w:tcPr>
+            <w:tcW w:w="1620" w:type="dxa"/>
+            <w:tcBorders>
+              <w:top w:val="single" w:sz="2" w:space="0" w:color="000000"/>
+              <w:left w:val="single" w:sz="2" w:space="0" w:color="000000"/>
+              <w:bottom w:val="single" w:sz="2" w:space="0" w:color="000000"/>
+              <w:insideH w:val="single" w:sz="2" w:space="0" w:color="000000"/>
+            </w:tcBorders>
+            <w:shd w:fill="auto" w:val="clear"/>
+            <w:tcMar>
+              <w:left w:w="54" w:type="dxa"/>
+            </w:tcMar>
+          </w:tcPr>
+          <w:p>
+            <w:pPr>
+              <w:pStyle w:val="TableContents"/>
+              <w:spacing w:before="0" w:after="200"/>
+              <w:rPr/>
+            </w:pPr>
+            <w:r>
+              <w:rPr/>
+              <w:t>Lunch</w:t>
+            </w:r>
+          </w:p>
+        </w:tc>
+        <w:tc>
+          <w:tcPr>
+            <w:tcW w:w="1530" w:type="dxa"/>
+            <w:tcBorders>
+              <w:top w:val="single" w:sz="2" w:space="0" w:color="000000"/>
+              <w:left w:val="single" w:sz="2" w:space="0" w:color="000000"/>
+              <w:bottom w:val="single" w:sz="2" w:space="0" w:color="000000"/>
+              <w:insideH w:val="single" w:sz="2" w:space="0" w:color="000000"/>
+            </w:tcBorders>
+            <w:shd w:fill="auto" w:val="clear"/>
+            <w:tcMar>
+              <w:left w:w="54" w:type="dxa"/>
+            </w:tcMar>
+          </w:tcPr>
+          <w:p>
+            <w:pPr>
+              <w:pStyle w:val="TableContents"/>
+              <w:spacing w:before="0" w:after="200"/>
+              <w:rPr/>
+            </w:pPr>
+            <w:r>
+              <w:rPr/>
+              <w:t>Dinner</w:t>
+            </w:r>
+          </w:p>
+        </w:tc>
+        <w:tc>
+          <w:tcPr>
+            <w:tcW w:w="1800" w:type="dxa"/>
+            <w:tcBorders>
+              <w:top w:val="single" w:sz="2" w:space="0" w:color="000000"/>
+              <w:left w:val="single" w:sz="2" w:space="0" w:color="000000"/>
+              <w:bottom w:val="single" w:sz="2" w:space="0" w:color="000000"/>
+              <w:insideH w:val="single" w:sz="2" w:space="0" w:color="000000"/>
+            </w:tcBorders>
+            <w:shd w:fill="auto" w:val="clear"/>
+            <w:tcMar>
+              <w:left w:w="54" w:type="dxa"/>
+            </w:tcMar>
+          </w:tcPr>
+          <w:p>
+            <w:pPr>
+              <w:pStyle w:val="TableContents"/>
+              <w:spacing w:before="0" w:after="200"/>
+              <w:rPr/>
+            </w:pPr>
+            <w:r>
+              <w:rPr/>
+              <w:t>Snack</w:t>
+            </w:r>
+          </w:p>
+        </w:tc>
+        <w:tc>
+          <w:tcPr>
+            <w:tcW w:w="2970" w:type="dxa"/>
+            <w:tcBorders>
+              <w:top w:val="single" w:sz="2" w:space="0" w:color="000000"/>
+              <w:left w:val="single" w:sz="2" w:space="0" w:color="000000"/>
+              <w:bottom w:val="single" w:sz="2" w:space="0" w:color="000000"/>
+              <w:right w:val="single" w:sz="2" w:space="0" w:color="000000"/>
+              <w:insideH w:val="single" w:sz="2" w:space="0" w:color="000000"/>
+              <w:insideV w:val="single" w:sz="2" w:space="0" w:color="000000"/>
+            </w:tcBorders>
+            <w:shd w:fill="auto" w:val="clear"/>
+            <w:tcMar>
+              <w:left w:w="54" w:type="dxa"/>
+            </w:tcMar>
+          </w:tcPr>
+          <w:p>
+            <w:pPr>
+              <w:pStyle w:val="TableContents"/>
+              <w:spacing w:before="0" w:after="200"/>
+              <w:jc w:val="center"/>
+              <w:rPr/>
+            </w:pPr>
+            <w:r>
+              <w:rPr/>
+              <w:t>Grocery List</w:t>
+            </w:r>
+          </w:p>
+        </w:tc>
+      </w:tr>
+      <w:tr>
+        <w:trPr>
+          <w:trHeight w:val="1310" w:hRule="atLeast"/>
+        </w:trPr>
+        <w:tc>
+          <w:tcPr>
+            <w:tcW w:w="429" w:type="dxa"/>
+            <w:tcBorders>
+              <w:left w:val="single" w:sz="2" w:space="0" w:color="000000"/>
+              <w:bottom w:val="single" w:sz="2" w:space="0" w:color="000000"/>
+              <w:insideH w:val="single" w:sz="2" w:space="0" w:color="000000"/>
+            </w:tcBorders>
+            <w:shd w:fill="auto" w:val="clear"/>
+            <w:tcMar>
+              <w:left w:w="54" w:type="dxa"/>
+            </w:tcMar>
+          </w:tcPr>
+          <w:p>
+            <w:pPr>
+              <w:pStyle w:val="TableContents"/>
+              <w:spacing w:before="0" w:after="200"/>
+              <w:rPr/>
+            </w:pPr>
+            <w:r>
+              <w:rPr/>
+              <w:t>M</w:t>
+            </w:r>
+          </w:p>
+        </w:tc>
+        <w:tc>
+          <w:tcPr>
+            <w:tcW w:w="1461" w:type="dxa"/>
+            <w:tcBorders>
+              <w:left w:val="single" w:sz="2" w:space="0" w:color="000000"/>
+              <w:bottom w:val="single" w:sz="2" w:space="0" w:color="000000"/>
+              <w:insideH w:val="single" w:sz="2" w:space="0" w:color="000000"/>
+            </w:tcBorders>
+            <w:shd w:fill="auto" w:val="clear"/>
+            <w:tcMar>
+              <w:left w:w="54" w:type="dxa"/>
+            </w:tcMar>
+          </w:tcPr>
+          <w:p>
+            <w:pPr>
+              <w:pStyle w:val="TableContents"/>
+              <w:spacing w:before="0" w:after="200"/>
+              <w:rPr/>
+            </w:pPr>
+            <w:r>
+              <w:rPr/>
+            </w:r>
+          </w:p>
+        </w:tc>
+        <w:tc>
+          <w:tcPr>
+            <w:tcW w:w="1620" w:type="dxa"/>
+            <w:tcBorders>
+              <w:left w:val="single" w:sz="2" w:space="0" w:color="000000"/>
+              <w:bottom w:val="single" w:sz="2" w:space="0" w:color="000000"/>
+              <w:insideH w:val="single" w:sz="2" w:space="0" w:color="000000"/>
+            </w:tcBorders>
+            <w:shd w:fill="auto" w:val="clear"/>
+            <w:tcMar>
+              <w:left w:w="54" w:type="dxa"/>
+            </w:tcMar>
+          </w:tcPr>
+          <w:p>
+            <w:pPr>
+              <w:pStyle w:val="TableContents"/>
+              <w:spacing w:before="0" w:after="200"/>
+              <w:rPr/>
+            </w:pPr>
+            <w:r>
+              <w:rPr/>
+            </w:r>
+          </w:p>
+        </w:tc>
+        <w:tc>
+          <w:tcPr>
+            <w:tcW w:w="1530" w:type="dxa"/>
+            <w:tcBorders>
+              <w:left w:val="single" w:sz="2" w:space="0" w:color="000000"/>
+              <w:bottom w:val="single" w:sz="2" w:space="0" w:color="000000"/>
+              <w:insideH w:val="single" w:sz="2" w:space="0" w:color="000000"/>
+            </w:tcBorders>
+            <w:shd w:fill="auto" w:val="clear"/>
+            <w:tcMar>
+              <w:left w:w="54" w:type="dxa"/>
+            </w:tcMar>
+          </w:tcPr>
+          <w:p>
+            <w:pPr>
+              <w:pStyle w:val="TableContents"/>
+              <w:spacing w:before="0" w:after="200"/>
+              <w:rPr/>
+            </w:pPr>
+            <w:r>
+              <w:rPr/>
+            </w:r>
+          </w:p>
+        </w:tc>
+        <w:tc>
+          <w:tcPr>
+            <w:tcW w:w="1800" w:type="dxa"/>
+            <w:tcBorders>
+              <w:left w:val="single" w:sz="2" w:space="0" w:color="000000"/>
+              <w:bottom w:val="single" w:sz="2" w:space="0" w:color="000000"/>
+              <w:insideH w:val="single" w:sz="2" w:space="0" w:color="000000"/>
+            </w:tcBorders>
+            <w:shd w:fill="auto" w:val="clear"/>
+            <w:tcMar>
+              <w:left w:w="54" w:type="dxa"/>
+            </w:tcMar>
+          </w:tcPr>
+          <w:p>
+            <w:pPr>
+              <w:pStyle w:val="TableContents"/>
+              <w:spacing w:before="0" w:after="200"/>
+              <w:rPr/>
+            </w:pPr>
+            <w:r>
+              <w:rPr/>
+            </w:r>
+          </w:p>
+        </w:tc>
+        <w:tc>
+          <w:tcPr>
+            <w:tcW w:w="2970" w:type="dxa"/>
+            <w:tcBorders>
+              <w:left w:val="single" w:sz="2" w:space="0" w:color="000000"/>
+              <w:bottom w:val="single" w:sz="2" w:space="0" w:color="000000"/>
+              <w:right w:val="single" w:sz="2" w:space="0" w:color="000000"/>
+              <w:insideH w:val="single" w:sz="2" w:space="0" w:color="000000"/>
+              <w:insideV w:val="single" w:sz="2" w:space="0" w:color="000000"/>
+            </w:tcBorders>
+            <w:shd w:fill="auto" w:val="clear"/>
+            <w:tcMar>
+              <w:left w:w="54" w:type="dxa"/>
+            </w:tcMar>
+          </w:tcPr>
+          <w:p>
+            <w:pPr>
+              <w:pStyle w:val="TableContents"/>
+              <w:spacing w:before="0" w:after="200"/>
+              <w:rPr/>
+            </w:pPr>
+            <w:r>
+              <w:rPr/>
+            </w:r>
+          </w:p>
+        </w:tc>
+      </w:tr>
+      <w:tr>
+        <w:trPr>
+          <w:trHeight w:val="1350" w:hRule="atLeast"/>
+        </w:trPr>
+        <w:tc>
+          <w:tcPr>
+            <w:tcW w:w="429" w:type="dxa"/>
+            <w:tcBorders>
+              <w:left w:val="single" w:sz="2" w:space="0" w:color="000000"/>
+              <w:bottom w:val="single" w:sz="2" w:space="0" w:color="000000"/>
+              <w:insideH w:val="single" w:sz="2" w:space="0" w:color="000000"/>
+            </w:tcBorders>
+            <w:shd w:fill="auto" w:val="clear"/>
+            <w:tcMar>
+              <w:left w:w="54" w:type="dxa"/>
+            </w:tcMar>
+          </w:tcPr>
+          <w:p>
+            <w:pPr>
+              <w:pStyle w:val="TableContents"/>
+              <w:spacing w:before="0" w:after="200"/>
+              <w:rPr/>
+            </w:pPr>
+            <w:r>
+              <w:rPr/>
+              <w:t>T</w:t>
+            </w:r>
+          </w:p>
+        </w:tc>
+        <w:tc>
+          <w:tcPr>
+            <w:tcW w:w="1461" w:type="dxa"/>
+            <w:tcBorders>
+              <w:left w:val="single" w:sz="2" w:space="0" w:color="000000"/>
+              <w:bottom w:val="single" w:sz="2" w:space="0" w:color="000000"/>
+              <w:insideH w:val="single" w:sz="2" w:space="0" w:color="000000"/>
+            </w:tcBorders>
+            <w:shd w:fill="auto" w:val="clear"/>
+            <w:tcMar>
+              <w:left w:w="54" w:type="dxa"/>
+            </w:tcMar>
+          </w:tcPr>
+          <w:p>
+            <w:pPr>
+              <w:pStyle w:val="TableContents"/>
+              <w:spacing w:before="0" w:after="200"/>
+              <w:rPr/>
+            </w:pPr>
+            <w:r>
+              <w:rPr/>
+            </w:r>
+          </w:p>
+        </w:tc>
+        <w:tc>
+          <w:tcPr>
+            <w:tcW w:w="1620" w:type="dxa"/>
+            <w:tcBorders>
+              <w:left w:val="single" w:sz="2" w:space="0" w:color="000000"/>
+              <w:bottom w:val="single" w:sz="2" w:space="0" w:color="000000"/>
+              <w:insideH w:val="single" w:sz="2" w:space="0" w:color="000000"/>
+            </w:tcBorders>
+            <w:shd w:fill="auto" w:val="clear"/>
+            <w:tcMar>
+              <w:left w:w="54" w:type="dxa"/>
+            </w:tcMar>
+          </w:tcPr>
+          <w:p>
+            <w:pPr>
+              <w:pStyle w:val="TableContents"/>
+              <w:spacing w:before="0" w:after="200"/>
+              <w:rPr/>
+            </w:pPr>
+            <w:r>
+              <w:rPr/>
+            </w:r>
+          </w:p>
+        </w:tc>
+        <w:tc>
+          <w:tcPr>
+            <w:tcW w:w="1530" w:type="dxa"/>
+            <w:tcBorders>
+              <w:left w:val="single" w:sz="2" w:space="0" w:color="000000"/>
+              <w:bottom w:val="single" w:sz="2" w:space="0" w:color="000000"/>
+              <w:insideH w:val="single" w:sz="2" w:space="0" w:color="000000"/>
+            </w:tcBorders>
+            <w:shd w:fill="auto" w:val="clear"/>
+            <w:tcMar>
+              <w:left w:w="54" w:type="dxa"/>
+            </w:tcMar>
+          </w:tcPr>
+          <w:p>
+            <w:pPr>
+              <w:pStyle w:val="TableContents"/>
+              <w:spacing w:before="0" w:after="200"/>
+              <w:rPr/>
+            </w:pPr>
+            <w:r>
+              <w:rPr/>
+            </w:r>
+          </w:p>
+        </w:tc>
+        <w:tc>
+          <w:tcPr>
+            <w:tcW w:w="1800" w:type="dxa"/>
+            <w:tcBorders>
+              <w:left w:val="single" w:sz="2" w:space="0" w:color="000000"/>
+              <w:bottom w:val="single" w:sz="2" w:space="0" w:color="000000"/>
+              <w:insideH w:val="single" w:sz="2" w:space="0" w:color="000000"/>
+            </w:tcBorders>
+            <w:shd w:fill="auto" w:val="clear"/>
+            <w:tcMar>
+              <w:left w:w="54" w:type="dxa"/>
+            </w:tcMar>
+          </w:tcPr>
+          <w:p>
+            <w:pPr>
+              <w:pStyle w:val="TableContents"/>
+              <w:spacing w:before="0" w:after="200"/>
+              <w:rPr/>
+            </w:pPr>
+            <w:r>
+              <w:rPr/>
+            </w:r>
+          </w:p>
+        </w:tc>
+        <w:tc>
+          <w:tcPr>
+            <w:tcW w:w="2970" w:type="dxa"/>
+            <w:tcBorders>
+              <w:left w:val="single" w:sz="2" w:space="0" w:color="000000"/>
+              <w:bottom w:val="single" w:sz="2" w:space="0" w:color="000000"/>
+              <w:right w:val="single" w:sz="2" w:space="0" w:color="000000"/>
+              <w:insideH w:val="single" w:sz="2" w:space="0" w:color="000000"/>
+              <w:insideV w:val="single" w:sz="2" w:space="0" w:color="000000"/>
+            </w:tcBorders>
+            <w:shd w:fill="auto" w:val="clear"/>
+            <w:tcMar>
+              <w:left w:w="54" w:type="dxa"/>
+            </w:tcMar>
+          </w:tcPr>
+          <w:p>
+            <w:pPr>
+              <w:pStyle w:val="TableContents"/>
+              <w:spacing w:before="0" w:after="200"/>
+              <w:rPr/>
+            </w:pPr>
+            <w:r>
+              <w:rPr/>
+            </w:r>
+          </w:p>
+        </w:tc>
+      </w:tr>
+      <w:tr>
+        <w:trPr>
+          <w:trHeight w:val="1350" w:hRule="atLeast"/>
+        </w:trPr>
+        <w:tc>
+          <w:tcPr>
+            <w:tcW w:w="429" w:type="dxa"/>
+            <w:tcBorders>
+              <w:left w:val="single" w:sz="2" w:space="0" w:color="000000"/>
+              <w:bottom w:val="single" w:sz="2" w:space="0" w:color="000000"/>
+              <w:insideH w:val="single" w:sz="2" w:space="0" w:color="000000"/>
+            </w:tcBorders>
+            <w:shd w:fill="auto" w:val="clear"/>
+            <w:tcMar>
+              <w:left w:w="54" w:type="dxa"/>
+            </w:tcMar>
+          </w:tcPr>
+          <w:p>
+            <w:pPr>
+              <w:pStyle w:val="TableContents"/>
+              <w:spacing w:before="0" w:after="200"/>
+              <w:rPr/>
+            </w:pPr>
+            <w:r>
+              <w:rPr/>
+              <w:t>W</w:t>
+            </w:r>
+          </w:p>
+        </w:tc>
+        <w:tc>
+          <w:tcPr>
+            <w:tcW w:w="1461" w:type="dxa"/>
+            <w:tcBorders>
+              <w:left w:val="single" w:sz="2" w:space="0" w:color="000000"/>
+              <w:bottom w:val="single" w:sz="2" w:space="0" w:color="000000"/>
+              <w:insideH w:val="single" w:sz="2" w:space="0" w:color="000000"/>
+            </w:tcBorders>
+            <w:shd w:fill="auto" w:val="clear"/>
+            <w:tcMar>
+              <w:left w:w="54" w:type="dxa"/>
+            </w:tcMar>
+          </w:tcPr>
+          <w:p>
+            <w:pPr>
+              <w:pStyle w:val="TableContents"/>
+              <w:spacing w:before="0" w:after="200"/>
+              <w:rPr/>
+            </w:pPr>
+            <w:r>
+              <w:rPr/>
+            </w:r>
+          </w:p>
+        </w:tc>
+        <w:tc>
+          <w:tcPr>
+            <w:tcW w:w="1620" w:type="dxa"/>
+            <w:tcBorders>
+              <w:left w:val="single" w:sz="2" w:space="0" w:color="000000"/>
+              <w:bottom w:val="single" w:sz="2" w:space="0" w:color="000000"/>
+              <w:insideH w:val="single" w:sz="2" w:space="0" w:color="000000"/>
+            </w:tcBorders>
+            <w:shd w:fill="auto" w:val="clear"/>
+            <w:tcMar>
+              <w:left w:w="54" w:type="dxa"/>
+            </w:tcMar>
+          </w:tcPr>
+          <w:p>
+            <w:pPr>
+              <w:pStyle w:val="TableContents"/>
+              <w:spacing w:before="0" w:after="200"/>
+              <w:rPr/>
+            </w:pPr>
+            <w:r>
+              <w:rPr/>
+            </w:r>
+          </w:p>
+        </w:tc>
+        <w:tc>
+          <w:tcPr>
+            <w:tcW w:w="1530" w:type="dxa"/>
+            <w:tcBorders>
+              <w:left w:val="single" w:sz="2" w:space="0" w:color="000000"/>
+              <w:bottom w:val="single" w:sz="2" w:space="0" w:color="000000"/>
+              <w:insideH w:val="single" w:sz="2" w:space="0" w:color="000000"/>
+            </w:tcBorders>
+            <w:shd w:fill="auto" w:val="clear"/>
+            <w:tcMar>
+              <w:left w:w="54" w:type="dxa"/>
+            </w:tcMar>
+          </w:tcPr>
+          <w:p>
+            <w:pPr>
+              <w:pStyle w:val="TableContents"/>
+              <w:spacing w:before="0" w:after="200"/>
+              <w:rPr/>
+            </w:pPr>
+            <w:r>
+              <w:rPr/>
+            </w:r>
+          </w:p>
+        </w:tc>
+        <w:tc>
+          <w:tcPr>
+            <w:tcW w:w="1800" w:type="dxa"/>
+            <w:tcBorders>
+              <w:left w:val="single" w:sz="2" w:space="0" w:color="000000"/>
+              <w:bottom w:val="single" w:sz="2" w:space="0" w:color="000000"/>
+              <w:insideH w:val="single" w:sz="2" w:space="0" w:color="000000"/>
+            </w:tcBorders>
+            <w:shd w:fill="auto" w:val="clear"/>
+            <w:tcMar>
+              <w:left w:w="54" w:type="dxa"/>
+            </w:tcMar>
+          </w:tcPr>
+          <w:p>
+            <w:pPr>
+              <w:pStyle w:val="TableContents"/>
+              <w:spacing w:before="0" w:after="200"/>
+              <w:rPr/>
+            </w:pPr>
+            <w:r>
+              <w:rPr/>
+            </w:r>
+          </w:p>
+        </w:tc>
+        <w:tc>
+          <w:tcPr>
+            <w:tcW w:w="2970" w:type="dxa"/>
+            <w:tcBorders>
+              <w:left w:val="single" w:sz="2" w:space="0" w:color="000000"/>
+              <w:bottom w:val="single" w:sz="2" w:space="0" w:color="000000"/>
+              <w:right w:val="single" w:sz="2" w:space="0" w:color="000000"/>
+              <w:insideH w:val="single" w:sz="2" w:space="0" w:color="000000"/>
+              <w:insideV w:val="single" w:sz="2" w:space="0" w:color="000000"/>
+            </w:tcBorders>
+            <w:shd w:fill="auto" w:val="clear"/>
+            <w:tcMar>
+              <w:left w:w="54" w:type="dxa"/>
+            </w:tcMar>
+          </w:tcPr>
+          <w:p>
+            <w:pPr>
+              <w:pStyle w:val="TableContents"/>
+              <w:spacing w:before="0" w:after="200"/>
+              <w:rPr/>
+            </w:pPr>
+            <w:r>
+              <w:rPr/>
+            </w:r>
+          </w:p>
+        </w:tc>
+      </w:tr>
+      <w:tr>
+        <w:trPr>
+          <w:trHeight w:val="1170" w:hRule="atLeast"/>
+        </w:trPr>
+        <w:tc>
+          <w:tcPr>
+            <w:tcW w:w="429" w:type="dxa"/>
+            <w:tcBorders>
+              <w:left w:val="single" w:sz="2" w:space="0" w:color="000000"/>
+              <w:bottom w:val="single" w:sz="2" w:space="0" w:color="000000"/>
+              <w:insideH w:val="single" w:sz="2" w:space="0" w:color="000000"/>
+            </w:tcBorders>
+            <w:shd w:fill="auto" w:val="clear"/>
+            <w:tcMar>
+              <w:left w:w="54" w:type="dxa"/>
+            </w:tcMar>
+          </w:tcPr>
+          <w:p>
+            <w:pPr>
+              <w:pStyle w:val="TableContents"/>
+              <w:spacing w:before="0" w:after="200"/>
+              <w:rPr/>
+            </w:pPr>
+            <w:r>
+              <w:rPr/>
+              <w:t>Th</w:t>
+            </w:r>
+          </w:p>
+        </w:tc>
+        <w:tc>
+          <w:tcPr>
+            <w:tcW w:w="1461" w:type="dxa"/>
+            <w:tcBorders>
+              <w:left w:val="single" w:sz="2" w:space="0" w:color="000000"/>
+              <w:bottom w:val="single" w:sz="2" w:space="0" w:color="000000"/>
+              <w:insideH w:val="single" w:sz="2" w:space="0" w:color="000000"/>
+            </w:tcBorders>
+            <w:shd w:fill="auto" w:val="clear"/>
+            <w:tcMar>
+              <w:left w:w="54" w:type="dxa"/>
+            </w:tcMar>
+          </w:tcPr>
+          <w:p>
+            <w:pPr>
+              <w:pStyle w:val="TableContents"/>
+              <w:spacing w:before="0" w:after="200"/>
+              <w:rPr/>
+            </w:pPr>
+            <w:r>
+              <w:rPr/>
+            </w:r>
+          </w:p>
+        </w:tc>
+        <w:tc>
+          <w:tcPr>
+            <w:tcW w:w="1620" w:type="dxa"/>
+            <w:tcBorders>
+              <w:left w:val="single" w:sz="2" w:space="0" w:color="000000"/>
+              <w:bottom w:val="single" w:sz="2" w:space="0" w:color="000000"/>
+              <w:insideH w:val="single" w:sz="2" w:space="0" w:color="000000"/>
+            </w:tcBorders>
+            <w:shd w:fill="auto" w:val="clear"/>
+            <w:tcMar>
+              <w:left w:w="54" w:type="dxa"/>
+            </w:tcMar>
+          </w:tcPr>
+          <w:p>
+            <w:pPr>
+              <w:pStyle w:val="TableContents"/>
+              <w:spacing w:before="0" w:after="200"/>
+              <w:rPr/>
+            </w:pPr>
+            <w:r>
+              <w:rPr/>
+            </w:r>
+          </w:p>
+        </w:tc>
+        <w:tc>
+          <w:tcPr>
+            <w:tcW w:w="1530" w:type="dxa"/>
+            <w:tcBorders>
+              <w:left w:val="single" w:sz="2" w:space="0" w:color="000000"/>
+              <w:bottom w:val="single" w:sz="2" w:space="0" w:color="000000"/>
+              <w:insideH w:val="single" w:sz="2" w:space="0" w:color="000000"/>
+            </w:tcBorders>
+            <w:shd w:fill="auto" w:val="clear"/>
+            <w:tcMar>
+              <w:left w:w="54" w:type="dxa"/>
+            </w:tcMar>
+          </w:tcPr>
+          <w:p>
+            <w:pPr>
+              <w:pStyle w:val="TableContents"/>
+              <w:spacing w:before="0" w:after="200"/>
+              <w:rPr/>
+            </w:pPr>
+            <w:r>
+              <w:rPr/>
+            </w:r>
+          </w:p>
+        </w:tc>
+        <w:tc>
+          <w:tcPr>
+            <w:tcW w:w="1800" w:type="dxa"/>
+            <w:tcBorders>
+              <w:left w:val="single" w:sz="2" w:space="0" w:color="000000"/>
+              <w:bottom w:val="single" w:sz="2" w:space="0" w:color="000000"/>
+              <w:insideH w:val="single" w:sz="2" w:space="0" w:color="000000"/>
+            </w:tcBorders>
+            <w:shd w:fill="auto" w:val="clear"/>
+            <w:tcMar>
+              <w:left w:w="54" w:type="dxa"/>
+            </w:tcMar>
+          </w:tcPr>
+          <w:p>
+            <w:pPr>
+              <w:pStyle w:val="TableContents"/>
+              <w:spacing w:before="0" w:after="200"/>
+              <w:rPr/>
+            </w:pPr>
+            <w:r>
+              <w:rPr/>
+            </w:r>
+          </w:p>
+        </w:tc>
+        <w:tc>
+          <w:tcPr>
+            <w:tcW w:w="2970" w:type="dxa"/>
+            <w:tcBorders>
+              <w:left w:val="single" w:sz="2" w:space="0" w:color="000000"/>
+              <w:bottom w:val="single" w:sz="2" w:space="0" w:color="000000"/>
+              <w:right w:val="single" w:sz="2" w:space="0" w:color="000000"/>
+              <w:insideH w:val="single" w:sz="2" w:space="0" w:color="000000"/>
+              <w:insideV w:val="single" w:sz="2" w:space="0" w:color="000000"/>
+            </w:tcBorders>
+            <w:shd w:fill="auto" w:val="clear"/>
+            <w:tcMar>
+              <w:left w:w="54" w:type="dxa"/>
+            </w:tcMar>
+          </w:tcPr>
+          <w:p>
+            <w:pPr>
+              <w:pStyle w:val="TableContents"/>
+              <w:spacing w:before="0" w:after="200"/>
+              <w:rPr/>
+            </w:pPr>
+            <w:r>
+              <w:rPr/>
+            </w:r>
+          </w:p>
+        </w:tc>
+      </w:tr>
+      <w:tr>
+        <w:trPr>
+          <w:trHeight w:val="1170" w:hRule="atLeast"/>
+        </w:trPr>
+        <w:tc>
+          <w:tcPr>
+            <w:tcW w:w="429" w:type="dxa"/>
+            <w:tcBorders>
+              <w:left w:val="single" w:sz="2" w:space="0" w:color="000000"/>
+              <w:bottom w:val="single" w:sz="2" w:space="0" w:color="000000"/>
+              <w:insideH w:val="single" w:sz="2" w:space="0" w:color="000000"/>
+            </w:tcBorders>
+            <w:shd w:fill="auto" w:val="clear"/>
+            <w:tcMar>
+              <w:left w:w="54" w:type="dxa"/>
+            </w:tcMar>
+          </w:tcPr>
+          <w:p>
+            <w:pPr>
+              <w:pStyle w:val="TableContents"/>
+              <w:spacing w:before="0" w:after="200"/>
+              <w:rPr/>
+            </w:pPr>
+            <w:r>
+              <w:rPr/>
+              <w:t>F</w:t>
+            </w:r>
+          </w:p>
+        </w:tc>
+        <w:tc>
+          <w:tcPr>
+            <w:tcW w:w="1461" w:type="dxa"/>
+            <w:tcBorders>
+              <w:left w:val="single" w:sz="2" w:space="0" w:color="000000"/>
+              <w:bottom w:val="single" w:sz="2" w:space="0" w:color="000000"/>
+              <w:insideH w:val="single" w:sz="2" w:space="0" w:color="000000"/>
+            </w:tcBorders>
+            <w:shd w:fill="auto" w:val="clear"/>
+            <w:tcMar>
+              <w:left w:w="54" w:type="dxa"/>
+            </w:tcMar>
+          </w:tcPr>
+          <w:p>
+            <w:pPr>
+              <w:pStyle w:val="TableContents"/>
+              <w:spacing w:before="0" w:after="200"/>
+              <w:rPr/>
+            </w:pPr>
+            <w:r>
+              <w:rPr/>
+            </w:r>
+          </w:p>
+        </w:tc>
+        <w:tc>
+          <w:tcPr>
+            <w:tcW w:w="1620" w:type="dxa"/>
+            <w:tcBorders>
+              <w:left w:val="single" w:sz="2" w:space="0" w:color="000000"/>
+              <w:bottom w:val="single" w:sz="2" w:space="0" w:color="000000"/>
+              <w:insideH w:val="single" w:sz="2" w:space="0" w:color="000000"/>
+            </w:tcBorders>
+            <w:shd w:fill="auto" w:val="clear"/>
+            <w:tcMar>
+              <w:left w:w="54" w:type="dxa"/>
+            </w:tcMar>
+          </w:tcPr>
+          <w:p>
+            <w:pPr>
+              <w:pStyle w:val="TableContents"/>
+              <w:spacing w:before="0" w:after="200"/>
+              <w:rPr/>
+            </w:pPr>
+            <w:r>
+              <w:rPr/>
+            </w:r>
+          </w:p>
+        </w:tc>
+        <w:tc>
+          <w:tcPr>
+            <w:tcW w:w="1530" w:type="dxa"/>
+            <w:tcBorders>
+              <w:left w:val="single" w:sz="2" w:space="0" w:color="000000"/>
+              <w:bottom w:val="single" w:sz="2" w:space="0" w:color="000000"/>
+              <w:insideH w:val="single" w:sz="2" w:space="0" w:color="000000"/>
+            </w:tcBorders>
+            <w:shd w:fill="auto" w:val="clear"/>
+            <w:tcMar>
+              <w:left w:w="54" w:type="dxa"/>
+            </w:tcMar>
+          </w:tcPr>
+          <w:p>
+            <w:pPr>
+              <w:pStyle w:val="TableContents"/>
+              <w:spacing w:before="0" w:after="200"/>
+              <w:rPr/>
+            </w:pPr>
+            <w:r>
+              <w:rPr/>
+            </w:r>
+          </w:p>
+        </w:tc>
+        <w:tc>
+          <w:tcPr>
+            <w:tcW w:w="1800" w:type="dxa"/>
+            <w:tcBorders>
+              <w:left w:val="single" w:sz="2" w:space="0" w:color="000000"/>
+              <w:bottom w:val="single" w:sz="2" w:space="0" w:color="000000"/>
+              <w:insideH w:val="single" w:sz="2" w:space="0" w:color="000000"/>
+            </w:tcBorders>
+            <w:shd w:fill="auto" w:val="clear"/>
+            <w:tcMar>
+              <w:left w:w="54" w:type="dxa"/>
+            </w:tcMar>
+          </w:tcPr>
+          <w:p>
+            <w:pPr>
+              <w:pStyle w:val="TableContents"/>
+              <w:spacing w:before="0" w:after="200"/>
+              <w:rPr/>
+            </w:pPr>
+            <w:r>
+              <w:rPr/>
+            </w:r>
+          </w:p>
+        </w:tc>
+        <w:tc>
+          <w:tcPr>
+            <w:tcW w:w="2970" w:type="dxa"/>
+            <w:tcBorders>
+              <w:left w:val="single" w:sz="2" w:space="0" w:color="000000"/>
+              <w:bottom w:val="single" w:sz="2" w:space="0" w:color="000000"/>
+              <w:right w:val="single" w:sz="2" w:space="0" w:color="000000"/>
+              <w:insideH w:val="single" w:sz="2" w:space="0" w:color="000000"/>
+              <w:insideV w:val="single" w:sz="2" w:space="0" w:color="000000"/>
+            </w:tcBorders>
+            <w:shd w:fill="auto" w:val="clear"/>
+            <w:tcMar>
+              <w:left w:w="54" w:type="dxa"/>
+            </w:tcMar>
+          </w:tcPr>
+          <w:p>
+            <w:pPr>
+              <w:pStyle w:val="TableContents"/>
+              <w:spacing w:before="0" w:after="200"/>
+              <w:rPr/>
+            </w:pPr>
+            <w:r>
+              <w:rPr/>
+            </w:r>
+          </w:p>
+        </w:tc>
+      </w:tr>
+      <w:tr>
+        <w:trPr>
+          <w:trHeight w:val="1170" w:hRule="atLeast"/>
+        </w:trPr>
+        <w:tc>
+          <w:tcPr>
+            <w:tcW w:w="429" w:type="dxa"/>
+            <w:tcBorders>
+              <w:left w:val="single" w:sz="2" w:space="0" w:color="000000"/>
+              <w:bottom w:val="single" w:sz="2" w:space="0" w:color="000000"/>
+              <w:insideH w:val="single" w:sz="2" w:space="0" w:color="000000"/>
+            </w:tcBorders>
+            <w:shd w:fill="auto" w:val="clear"/>
+            <w:tcMar>
+              <w:left w:w="54" w:type="dxa"/>
+            </w:tcMar>
+          </w:tcPr>
+          <w:p>
+            <w:pPr>
+              <w:pStyle w:val="TableContents"/>
+              <w:spacing w:before="0" w:after="200"/>
+              <w:rPr/>
+            </w:pPr>
+            <w:r>
+              <w:rPr/>
+              <w:t>Sa</w:t>
+            </w:r>
+          </w:p>
+        </w:tc>
+        <w:tc>
+          <w:tcPr>
+            <w:tcW w:w="1461" w:type="dxa"/>
+            <w:tcBorders>
+              <w:left w:val="single" w:sz="2" w:space="0" w:color="000000"/>
+              <w:bottom w:val="single" w:sz="2" w:space="0" w:color="000000"/>
+              <w:insideH w:val="single" w:sz="2" w:space="0" w:color="000000"/>
+            </w:tcBorders>
+            <w:shd w:fill="auto" w:val="clear"/>
+            <w:tcMar>
+              <w:left w:w="54" w:type="dxa"/>
+            </w:tcMar>
+          </w:tcPr>
+          <w:p>
+            <w:pPr>
+              <w:pStyle w:val="TableContents"/>
+              <w:spacing w:before="0" w:after="200"/>
+              <w:rPr/>
+            </w:pPr>
+            <w:r>
+              <w:rPr/>
+            </w:r>
+          </w:p>
+        </w:tc>
+        <w:tc>
+          <w:tcPr>
+            <w:tcW w:w="1620" w:type="dxa"/>
+            <w:tcBorders>
+              <w:left w:val="single" w:sz="2" w:space="0" w:color="000000"/>
+              <w:bottom w:val="single" w:sz="2" w:space="0" w:color="000000"/>
+              <w:insideH w:val="single" w:sz="2" w:space="0" w:color="000000"/>
+            </w:tcBorders>
+            <w:shd w:fill="auto" w:val="clear"/>
+            <w:tcMar>
+              <w:left w:w="54" w:type="dxa"/>
+            </w:tcMar>
+          </w:tcPr>
+          <w:p>
+            <w:pPr>
+              <w:pStyle w:val="TableContents"/>
+              <w:spacing w:before="0" w:after="200"/>
+              <w:rPr/>
+            </w:pPr>
+            <w:r>
+              <w:rPr/>
+            </w:r>
+          </w:p>
+        </w:tc>
+        <w:tc>
+          <w:tcPr>
+            <w:tcW w:w="1530" w:type="dxa"/>
+            <w:tcBorders>
+              <w:left w:val="single" w:sz="2" w:space="0" w:color="000000"/>
+              <w:bottom w:val="single" w:sz="2" w:space="0" w:color="000000"/>
+              <w:insideH w:val="single" w:sz="2" w:space="0" w:color="000000"/>
+            </w:tcBorders>
+            <w:shd w:fill="auto" w:val="clear"/>
+            <w:tcMar>
+              <w:left w:w="54" w:type="dxa"/>
+            </w:tcMar>
+          </w:tcPr>
+          <w:p>
+            <w:pPr>
+              <w:pStyle w:val="TableContents"/>
+              <w:spacing w:before="0" w:after="200"/>
+              <w:rPr/>
+            </w:pPr>
+            <w:r>
+              <w:rPr/>
+            </w:r>
+          </w:p>
+        </w:tc>
+        <w:tc>
+          <w:tcPr>
+            <w:tcW w:w="1800" w:type="dxa"/>
+            <w:tcBorders>
+              <w:left w:val="single" w:sz="2" w:space="0" w:color="000000"/>
+              <w:bottom w:val="single" w:sz="2" w:space="0" w:color="000000"/>
+              <w:insideH w:val="single" w:sz="2" w:space="0" w:color="000000"/>
+            </w:tcBorders>
+            <w:shd w:fill="auto" w:val="clear"/>
+            <w:tcMar>
+              <w:left w:w="54" w:type="dxa"/>
+            </w:tcMar>
+          </w:tcPr>
+          <w:p>
+            <w:pPr>
+              <w:pStyle w:val="TableContents"/>
+              <w:spacing w:before="0" w:after="200"/>
+              <w:rPr/>
+            </w:pPr>
+            <w:r>
+              <w:rPr/>
+            </w:r>
+          </w:p>
+        </w:tc>
+        <w:tc>
+          <w:tcPr>
+            <w:tcW w:w="2970" w:type="dxa"/>
+            <w:tcBorders>
+              <w:left w:val="single" w:sz="2" w:space="0" w:color="000000"/>
+              <w:bottom w:val="single" w:sz="2" w:space="0" w:color="000000"/>
+              <w:right w:val="single" w:sz="2" w:space="0" w:color="000000"/>
+              <w:insideH w:val="single" w:sz="2" w:space="0" w:color="000000"/>
+              <w:insideV w:val="single" w:sz="2" w:space="0" w:color="000000"/>
+            </w:tcBorders>
+            <w:shd w:fill="auto" w:val="clear"/>
+            <w:tcMar>
+              <w:left w:w="54" w:type="dxa"/>
+            </w:tcMar>
+          </w:tcPr>
+          <w:p>
+            <w:pPr>
+              <w:pStyle w:val="TableContents"/>
+              <w:spacing w:before="0" w:after="200"/>
+              <w:rPr/>
+            </w:pPr>
+            <w:r>
+              <w:rPr/>
+            </w:r>
+          </w:p>
+        </w:tc>
+      </w:tr>
+      <w:tr>
+        <w:trPr>
+          <w:trHeight w:val="1530" w:hRule="atLeast"/>
+        </w:trPr>
+        <w:tc>
+          <w:tcPr>
+            <w:tcW w:w="429" w:type="dxa"/>
+            <w:tcBorders>
+              <w:left w:val="single" w:sz="2" w:space="0" w:color="000000"/>
+              <w:bottom w:val="single" w:sz="2" w:space="0" w:color="000000"/>
+              <w:insideH w:val="single" w:sz="2" w:space="0" w:color="000000"/>
+            </w:tcBorders>
+            <w:shd w:fill="auto" w:val="clear"/>
+            <w:tcMar>
+              <w:left w:w="54" w:type="dxa"/>
+            </w:tcMar>
+          </w:tcPr>
+          <w:p>
+            <w:pPr>
+              <w:pStyle w:val="TableContents"/>
+              <w:spacing w:before="0" w:after="200"/>
+              <w:rPr/>
+            </w:pPr>
+            <w:r>
+              <w:rPr/>
+              <w:t>Su</w:t>
+            </w:r>
+          </w:p>
+        </w:tc>
+        <w:tc>
+          <w:tcPr>
+            <w:tcW w:w="1461" w:type="dxa"/>
+            <w:tcBorders>
+              <w:left w:val="single" w:sz="2" w:space="0" w:color="000000"/>
+              <w:bottom w:val="single" w:sz="2" w:space="0" w:color="000000"/>
+              <w:insideH w:val="single" w:sz="2" w:space="0" w:color="000000"/>
+            </w:tcBorders>
+            <w:shd w:fill="auto" w:val="clear"/>
+            <w:tcMar>
+              <w:left w:w="54" w:type="dxa"/>
+            </w:tcMar>
+          </w:tcPr>
+          <w:p>
+            <w:pPr>
+              <w:pStyle w:val="TableContents"/>
+              <w:spacing w:before="0" w:after="200"/>
+              <w:rPr/>
+            </w:pPr>
+            <w:r>
+              <w:rPr/>
+            </w:r>
+          </w:p>
+        </w:tc>
+        <w:tc>
+          <w:tcPr>
+            <w:tcW w:w="1620" w:type="dxa"/>
+            <w:tcBorders>
+              <w:left w:val="single" w:sz="2" w:space="0" w:color="000000"/>
+              <w:bottom w:val="single" w:sz="2" w:space="0" w:color="000000"/>
+              <w:insideH w:val="single" w:sz="2" w:space="0" w:color="000000"/>
+            </w:tcBorders>
+            <w:shd w:fill="auto" w:val="clear"/>
+            <w:tcMar>
+              <w:left w:w="54" w:type="dxa"/>
+            </w:tcMar>
+          </w:tcPr>
+          <w:p>
+            <w:pPr>
+              <w:pStyle w:val="TableContents"/>
+              <w:spacing w:before="0" w:after="200"/>
+              <w:rPr/>
+            </w:pPr>
+            <w:r>
+              <w:rPr/>
+            </w:r>
+          </w:p>
+        </w:tc>
+        <w:tc>
+          <w:tcPr>
+            <w:tcW w:w="1530" w:type="dxa"/>
+            <w:tcBorders>
+              <w:left w:val="single" w:sz="2" w:space="0" w:color="000000"/>
+              <w:bottom w:val="single" w:sz="2" w:space="0" w:color="000000"/>
+              <w:insideH w:val="single" w:sz="2" w:space="0" w:color="000000"/>
+            </w:tcBorders>
+            <w:shd w:fill="auto" w:val="clear"/>
+            <w:tcMar>
+              <w:left w:w="54" w:type="dxa"/>
+            </w:tcMar>
+          </w:tcPr>
+          <w:p>
+            <w:pPr>
+              <w:pStyle w:val="TableContents"/>
+              <w:spacing w:before="0" w:after="200"/>
+              <w:rPr/>
+            </w:pPr>
+            <w:r>
+              <w:rPr/>
+            </w:r>
+          </w:p>
+        </w:tc>
+        <w:tc>
+          <w:tcPr>
+            <w:tcW w:w="1800" w:type="dxa"/>
+            <w:tcBorders>
+              <w:left w:val="single" w:sz="2" w:space="0" w:color="000000"/>
+              <w:bottom w:val="single" w:sz="2" w:space="0" w:color="000000"/>
+              <w:insideH w:val="single" w:sz="2" w:space="0" w:color="000000"/>
+            </w:tcBorders>
+            <w:shd w:fill="auto" w:val="clear"/>
+            <w:tcMar>
+              <w:left w:w="54" w:type="dxa"/>
+            </w:tcMar>
+          </w:tcPr>
+          <w:p>
+            <w:pPr>
+              <w:pStyle w:val="TableContents"/>
+              <w:spacing w:before="0" w:after="200"/>
+              <w:rPr/>
+            </w:pPr>
+            <w:r>
+              <w:rPr/>
+            </w:r>
+          </w:p>
+        </w:tc>
+        <w:tc>
+          <w:tcPr>
+            <w:tcW w:w="2970" w:type="dxa"/>
+            <w:tcBorders>
+              <w:left w:val="single" w:sz="2" w:space="0" w:color="000000"/>
+              <w:bottom w:val="single" w:sz="2" w:space="0" w:color="000000"/>
+              <w:right w:val="single" w:sz="2" w:space="0" w:color="000000"/>
+              <w:insideH w:val="single" w:sz="2" w:space="0" w:color="000000"/>
+              <w:insideV w:val="single" w:sz="2" w:space="0" w:color="000000"/>
+            </w:tcBorders>
+            <w:shd w:fill="auto" w:val="clear"/>
+            <w:tcMar>
+              <w:left w:w="54" w:type="dxa"/>
+            </w:tcMar>
+          </w:tcPr>
+          <w:p>
+            <w:pPr>
+              <w:pStyle w:val="TableContents"/>
+              <w:spacing w:before="0" w:after="200"/>
+              <w:rPr/>
+            </w:pPr>
+            <w:r>
+              <w:rPr/>
+            </w:r>
+          </w:p>
+        </w:tc>
+      </w:tr>
+    </w:tbl>
+    <w:p>
+      <w:pPr>
+        <w:pStyle w:val="Normal"/>
+        <w:tabs>
+          <w:tab w:val="left" w:pos="1231" w:leader="none"/>
+        </w:tabs>
+        <w:spacing w:before="0" w:after="200"/>
+        <w:jc w:val="left"/>
+        <w:rPr>
+          <w:sz w:val="22"/>
+          <w:szCs w:val="22"/>
+        </w:rPr>
+      </w:pPr>
+      <w:r>
+        <w:rPr>
+          <w:sz w:val="22"/>
+          <w:szCs w:val="22"/>
+        </w:rPr>
       </w:r>
     </w:p>
     <w:sectPr>
@@ -3976,6 +5766,70 @@
       <w:rFonts w:cs="Wingdings"/>
     </w:rPr>
   </w:style>
+  <w:style w:type="character" w:styleId="ListLabel23">
+    <w:name w:val="ListLabel 23"/>
+    <w:qFormat/>
+    <w:rPr>
+      <w:rFonts w:cs="Symbol"/>
+      <w:sz w:val="24"/>
+    </w:rPr>
+  </w:style>
+  <w:style w:type="character" w:styleId="ListLabel24">
+    <w:name w:val="ListLabel 24"/>
+    <w:qFormat/>
+    <w:rPr>
+      <w:rFonts w:cs="Courier New"/>
+    </w:rPr>
+  </w:style>
+  <w:style w:type="character" w:styleId="ListLabel25">
+    <w:name w:val="ListLabel 25"/>
+    <w:qFormat/>
+    <w:rPr>
+      <w:rFonts w:cs="Wingdings"/>
+    </w:rPr>
+  </w:style>
+  <w:style w:type="character" w:styleId="ListLabel26">
+    <w:name w:val="ListLabel 26"/>
+    <w:qFormat/>
+    <w:rPr>
+      <w:rFonts w:cs="Symbol"/>
+    </w:rPr>
+  </w:style>
+  <w:style w:type="character" w:styleId="ListLabel27">
+    <w:name w:val="ListLabel 27"/>
+    <w:qFormat/>
+    <w:rPr>
+      <w:rFonts w:cs="Courier New"/>
+    </w:rPr>
+  </w:style>
+  <w:style w:type="character" w:styleId="ListLabel28">
+    <w:name w:val="ListLabel 28"/>
+    <w:qFormat/>
+    <w:rPr>
+      <w:rFonts w:cs="Wingdings"/>
+    </w:rPr>
+  </w:style>
+  <w:style w:type="character" w:styleId="ListLabel29">
+    <w:name w:val="ListLabel 29"/>
+    <w:qFormat/>
+    <w:rPr>
+      <w:rFonts w:cs="Symbol"/>
+    </w:rPr>
+  </w:style>
+  <w:style w:type="character" w:styleId="ListLabel30">
+    <w:name w:val="ListLabel 30"/>
+    <w:qFormat/>
+    <w:rPr>
+      <w:rFonts w:cs="Courier New"/>
+    </w:rPr>
+  </w:style>
+  <w:style w:type="character" w:styleId="ListLabel31">
+    <w:name w:val="ListLabel 31"/>
+    <w:qFormat/>
+    <w:rPr>
+      <w:rFonts w:cs="Wingdings"/>
+    </w:rPr>
+  </w:style>
   <w:style w:type="paragraph" w:styleId="Heading">
     <w:name w:val="Heading"/>
     <w:basedOn w:val="Normal"/>
@@ -4068,6 +5922,20 @@
   <w:style w:type="paragraph" w:styleId="FrameContents">
     <w:name w:val="Frame Contents"/>
     <w:basedOn w:val="Normal"/>
+    <w:qFormat/>
+    <w:pPr/>
+    <w:rPr/>
+  </w:style>
+  <w:style w:type="paragraph" w:styleId="TableContents">
+    <w:name w:val="Table Contents"/>
+    <w:basedOn w:val="Normal"/>
+    <w:qFormat/>
+    <w:pPr/>
+    <w:rPr/>
+  </w:style>
+  <w:style w:type="paragraph" w:styleId="TableHeading">
+    <w:name w:val="Table Heading"/>
+    <w:basedOn w:val="TableContents"/>
     <w:qFormat/>
     <w:pPr/>
     <w:rPr/>

</xml_diff>